<commit_message>
Fleshing out the combat skills
</commit_message>
<xml_diff>
--- a/SwordSphere -- Combat Skills.docx
+++ b/SwordSphere -- Combat Skills.docx
@@ -764,6 +764,433 @@
           <w:sz w:val="20"/>
           <w:szCs w:val="20"/>
         </w:rPr>
+        <w:t>Brawling</w:t>
+      </w:r>
+    </w:p>
+    <w:tbl>
+      <w:tblPr>
+        <w:tblStyle w:val="TableGrid"/>
+        <w:tblW w:w="0" w:type="auto"/>
+        <w:tblLook w:val="04A0" w:firstRow="1" w:lastRow="0" w:firstColumn="1" w:lastColumn="0" w:noHBand="0" w:noVBand="1"/>
+      </w:tblPr>
+      <w:tblGrid>
+        <w:gridCol w:w="9350"/>
+      </w:tblGrid>
+      <w:tr>
+        <w:tc>
+          <w:tcPr>
+            <w:tcW w:w="9350" w:type="dxa"/>
+          </w:tcPr>
+          <w:p>
+            <w:pPr>
+              <w:rPr>
+                <w:rFonts w:ascii="Pericles" w:hAnsi="Pericles"/>
+                <w:b/>
+                <w:sz w:val="16"/>
+                <w:szCs w:val="16"/>
+              </w:rPr>
+            </w:pPr>
+            <w:r>
+              <w:rPr>
+                <w:rFonts w:ascii="Pericles" w:hAnsi="Pericles"/>
+                <w:b/>
+                <w:sz w:val="16"/>
+                <w:szCs w:val="16"/>
+              </w:rPr>
+              <w:t>Starts with</w:t>
+            </w:r>
+          </w:p>
+          <w:p>
+            <w:pPr>
+              <w:pStyle w:val="ListParagraph"/>
+              <w:numPr>
+                <w:ilvl w:val="0"/>
+                <w:numId w:val="1"/>
+              </w:numPr>
+              <w:rPr>
+                <w:rFonts w:ascii="Pericles" w:hAnsi="Pericles"/>
+                <w:b/>
+                <w:sz w:val="16"/>
+                <w:szCs w:val="16"/>
+              </w:rPr>
+            </w:pPr>
+            <w:r>
+              <w:rPr>
+                <w:rFonts w:ascii="Pericles" w:hAnsi="Pericles"/>
+                <w:sz w:val="16"/>
+                <w:szCs w:val="16"/>
+              </w:rPr>
+              <w:t>Punch</w:t>
+            </w:r>
+            <w:r>
+              <w:rPr>
+                <w:rFonts w:ascii="Pericles" w:hAnsi="Pericles"/>
+                <w:sz w:val="16"/>
+                <w:szCs w:val="16"/>
+              </w:rPr>
+              <w:t xml:space="preserve"> Attack</w:t>
+            </w:r>
+            <w:r>
+              <w:rPr>
+                <w:rFonts w:ascii="Pericles" w:hAnsi="Pericles"/>
+                <w:sz w:val="16"/>
+                <w:szCs w:val="16"/>
+              </w:rPr>
+              <w:t xml:space="preserve"> -- does STR(-1)+1d3, hit location 1-6</w:t>
+            </w:r>
+            <w:r>
+              <w:rPr>
+                <w:rFonts w:ascii="Pericles" w:hAnsi="Pericles"/>
+                <w:sz w:val="16"/>
+                <w:szCs w:val="16"/>
+              </w:rPr>
+              <w:t>, Fast (2)</w:t>
+            </w:r>
+          </w:p>
+          <w:p>
+            <w:pPr>
+              <w:pStyle w:val="ListParagraph"/>
+              <w:rPr>
+                <w:rFonts w:ascii="Pericles" w:hAnsi="Pericles"/>
+                <w:b/>
+                <w:sz w:val="20"/>
+                <w:szCs w:val="20"/>
+              </w:rPr>
+            </w:pPr>
+          </w:p>
+        </w:tc>
+      </w:tr>
+      <w:tr>
+        <w:tc>
+          <w:tcPr>
+            <w:tcW w:w="9350" w:type="dxa"/>
+          </w:tcPr>
+          <w:p>
+            <w:pPr>
+              <w:rPr>
+                <w:rFonts w:ascii="Pericles" w:hAnsi="Pericles"/>
+                <w:b/>
+                <w:sz w:val="16"/>
+                <w:szCs w:val="16"/>
+              </w:rPr>
+            </w:pPr>
+            <w:r>
+              <w:rPr>
+                <w:rFonts w:ascii="Pericles" w:hAnsi="Pericles"/>
+                <w:b/>
+                <w:sz w:val="16"/>
+                <w:szCs w:val="16"/>
+              </w:rPr>
+              <w:t>Can Acquire</w:t>
+            </w:r>
+          </w:p>
+          <w:p>
+            <w:pPr>
+              <w:pStyle w:val="ListParagraph"/>
+              <w:numPr>
+                <w:ilvl w:val="0"/>
+                <w:numId w:val="1"/>
+              </w:numPr>
+              <w:rPr>
+                <w:rFonts w:ascii="Pericles" w:hAnsi="Pericles"/>
+                <w:b/>
+                <w:sz w:val="16"/>
+                <w:szCs w:val="16"/>
+              </w:rPr>
+            </w:pPr>
+            <w:r>
+              <w:rPr>
+                <w:rFonts w:ascii="Pericles" w:hAnsi="Pericles"/>
+                <w:sz w:val="16"/>
+                <w:szCs w:val="16"/>
+              </w:rPr>
+              <w:t>Fast (4)</w:t>
+            </w:r>
+          </w:p>
+          <w:p>
+            <w:pPr>
+              <w:pStyle w:val="ListParagraph"/>
+              <w:numPr>
+                <w:ilvl w:val="1"/>
+                <w:numId w:val="1"/>
+              </w:numPr>
+              <w:rPr>
+                <w:rFonts w:ascii="Pericles" w:hAnsi="Pericles"/>
+                <w:b/>
+                <w:sz w:val="16"/>
+                <w:szCs w:val="16"/>
+              </w:rPr>
+            </w:pPr>
+            <w:r>
+              <w:rPr>
+                <w:rFonts w:ascii="Pericles" w:hAnsi="Pericles"/>
+                <w:sz w:val="16"/>
+                <w:szCs w:val="16"/>
+              </w:rPr>
+              <w:t>Fast (7)</w:t>
+            </w:r>
+          </w:p>
+          <w:p>
+            <w:pPr>
+              <w:pStyle w:val="ListParagraph"/>
+              <w:numPr>
+                <w:ilvl w:val="2"/>
+                <w:numId w:val="1"/>
+              </w:numPr>
+              <w:rPr>
+                <w:rFonts w:ascii="Pericles" w:hAnsi="Pericles"/>
+                <w:b/>
+                <w:sz w:val="16"/>
+                <w:szCs w:val="16"/>
+              </w:rPr>
+            </w:pPr>
+            <w:r>
+              <w:rPr>
+                <w:rFonts w:ascii="Pericles" w:hAnsi="Pericles"/>
+                <w:sz w:val="16"/>
+                <w:szCs w:val="16"/>
+              </w:rPr>
+              <w:t>Fast (10)</w:t>
+            </w:r>
+          </w:p>
+          <w:p>
+            <w:pPr>
+              <w:pStyle w:val="ListParagraph"/>
+              <w:numPr>
+                <w:ilvl w:val="0"/>
+                <w:numId w:val="1"/>
+              </w:numPr>
+              <w:rPr>
+                <w:rFonts w:ascii="Pericles" w:hAnsi="Pericles"/>
+                <w:b/>
+                <w:sz w:val="16"/>
+                <w:szCs w:val="16"/>
+              </w:rPr>
+            </w:pPr>
+            <w:r>
+              <w:rPr>
+                <w:rFonts w:ascii="Pericles" w:hAnsi="Pericles"/>
+                <w:sz w:val="16"/>
+                <w:szCs w:val="16"/>
+              </w:rPr>
+              <w:t>Grapple Choke</w:t>
+            </w:r>
+          </w:p>
+          <w:p>
+            <w:pPr>
+              <w:pStyle w:val="ListParagraph"/>
+              <w:numPr>
+                <w:ilvl w:val="0"/>
+                <w:numId w:val="1"/>
+              </w:numPr>
+              <w:rPr>
+                <w:rFonts w:ascii="Pericles" w:hAnsi="Pericles"/>
+                <w:b/>
+                <w:sz w:val="16"/>
+                <w:szCs w:val="16"/>
+              </w:rPr>
+            </w:pPr>
+            <w:r>
+              <w:rPr>
+                <w:rFonts w:ascii="Pericles" w:hAnsi="Pericles"/>
+                <w:sz w:val="16"/>
+                <w:szCs w:val="16"/>
+              </w:rPr>
+              <w:t>Grapple Throw</w:t>
+            </w:r>
+          </w:p>
+          <w:p>
+            <w:pPr>
+              <w:pStyle w:val="ListParagraph"/>
+              <w:numPr>
+                <w:ilvl w:val="0"/>
+                <w:numId w:val="1"/>
+              </w:numPr>
+              <w:rPr>
+                <w:rFonts w:ascii="Pericles" w:hAnsi="Pericles"/>
+                <w:b/>
+                <w:sz w:val="16"/>
+                <w:szCs w:val="16"/>
+              </w:rPr>
+            </w:pPr>
+            <w:r>
+              <w:rPr>
+                <w:rFonts w:ascii="Pericles" w:hAnsi="Pericles"/>
+                <w:sz w:val="16"/>
+                <w:szCs w:val="16"/>
+              </w:rPr>
+              <w:t>Improved Grapple</w:t>
+            </w:r>
+            <w:bookmarkStart w:id="0" w:name="_GoBack"/>
+            <w:bookmarkEnd w:id="0"/>
+          </w:p>
+          <w:p>
+            <w:pPr>
+              <w:pStyle w:val="ListParagraph"/>
+              <w:numPr>
+                <w:ilvl w:val="0"/>
+                <w:numId w:val="1"/>
+              </w:numPr>
+              <w:rPr>
+                <w:rFonts w:ascii="Pericles" w:hAnsi="Pericles"/>
+                <w:b/>
+                <w:sz w:val="16"/>
+                <w:szCs w:val="16"/>
+              </w:rPr>
+            </w:pPr>
+            <w:r>
+              <w:rPr>
+                <w:rFonts w:ascii="Pericles" w:hAnsi="Pericles"/>
+                <w:sz w:val="16"/>
+                <w:szCs w:val="16"/>
+              </w:rPr>
+              <w:t>Improved Punch</w:t>
+            </w:r>
+          </w:p>
+          <w:p>
+            <w:pPr>
+              <w:pStyle w:val="ListParagraph"/>
+              <w:numPr>
+                <w:ilvl w:val="1"/>
+                <w:numId w:val="1"/>
+              </w:numPr>
+              <w:rPr>
+                <w:rFonts w:ascii="Pericles" w:hAnsi="Pericles"/>
+                <w:b/>
+                <w:sz w:val="16"/>
+                <w:szCs w:val="16"/>
+              </w:rPr>
+            </w:pPr>
+            <w:r>
+              <w:rPr>
+                <w:rFonts w:ascii="Pericles" w:hAnsi="Pericles"/>
+                <w:sz w:val="16"/>
+                <w:szCs w:val="16"/>
+              </w:rPr>
+              <w:t>Improved Punch II</w:t>
+            </w:r>
+          </w:p>
+          <w:p>
+            <w:pPr>
+              <w:pStyle w:val="ListParagraph"/>
+              <w:numPr>
+                <w:ilvl w:val="2"/>
+                <w:numId w:val="1"/>
+              </w:numPr>
+              <w:rPr>
+                <w:rFonts w:ascii="Pericles" w:hAnsi="Pericles"/>
+                <w:b/>
+                <w:sz w:val="16"/>
+                <w:szCs w:val="16"/>
+              </w:rPr>
+            </w:pPr>
+            <w:r>
+              <w:rPr>
+                <w:rFonts w:ascii="Pericles" w:hAnsi="Pericles"/>
+                <w:sz w:val="16"/>
+                <w:szCs w:val="16"/>
+              </w:rPr>
+              <w:t>Improved Punch III</w:t>
+            </w:r>
+          </w:p>
+          <w:p>
+            <w:pPr>
+              <w:pStyle w:val="ListParagraph"/>
+              <w:numPr>
+                <w:ilvl w:val="0"/>
+                <w:numId w:val="1"/>
+              </w:numPr>
+              <w:rPr>
+                <w:rFonts w:ascii="Pericles" w:hAnsi="Pericles"/>
+                <w:b/>
+                <w:sz w:val="16"/>
+                <w:szCs w:val="16"/>
+              </w:rPr>
+            </w:pPr>
+            <w:r>
+              <w:rPr>
+                <w:rFonts w:ascii="Pericles" w:hAnsi="Pericles"/>
+                <w:sz w:val="16"/>
+                <w:szCs w:val="16"/>
+              </w:rPr>
+              <w:t>Kick</w:t>
+            </w:r>
+          </w:p>
+          <w:p>
+            <w:pPr>
+              <w:pStyle w:val="ListParagraph"/>
+              <w:numPr>
+                <w:ilvl w:val="1"/>
+                <w:numId w:val="1"/>
+              </w:numPr>
+              <w:rPr>
+                <w:rFonts w:ascii="Pericles" w:hAnsi="Pericles"/>
+                <w:b/>
+                <w:sz w:val="16"/>
+                <w:szCs w:val="16"/>
+              </w:rPr>
+            </w:pPr>
+            <w:r>
+              <w:rPr>
+                <w:rFonts w:ascii="Pericles" w:hAnsi="Pericles"/>
+                <w:sz w:val="16"/>
+                <w:szCs w:val="16"/>
+              </w:rPr>
+              <w:t>Kick II</w:t>
+            </w:r>
+          </w:p>
+          <w:p>
+            <w:pPr>
+              <w:pStyle w:val="ListParagraph"/>
+              <w:numPr>
+                <w:ilvl w:val="0"/>
+                <w:numId w:val="1"/>
+              </w:numPr>
+              <w:rPr>
+                <w:rFonts w:ascii="Pericles" w:hAnsi="Pericles"/>
+                <w:b/>
+                <w:sz w:val="20"/>
+                <w:szCs w:val="20"/>
+              </w:rPr>
+            </w:pPr>
+            <w:r>
+              <w:rPr>
+                <w:rFonts w:ascii="Pericles" w:hAnsi="Pericles"/>
+                <w:sz w:val="16"/>
+                <w:szCs w:val="16"/>
+              </w:rPr>
+              <w:lastRenderedPageBreak/>
+              <w:t>Tough Guy</w:t>
+            </w:r>
+          </w:p>
+        </w:tc>
+      </w:tr>
+    </w:tbl>
+    <w:p>
+      <w:pPr>
+        <w:rPr>
+          <w:rFonts w:ascii="Pericles" w:hAnsi="Pericles"/>
+          <w:sz w:val="16"/>
+          <w:szCs w:val="16"/>
+        </w:rPr>
+      </w:pPr>
+    </w:p>
+    <w:p>
+      <w:pPr>
+        <w:rPr>
+          <w:rFonts w:ascii="Pericles" w:hAnsi="Pericles"/>
+          <w:b/>
+          <w:sz w:val="20"/>
+          <w:szCs w:val="20"/>
+        </w:rPr>
+      </w:pPr>
+      <w:r>
+        <w:rPr>
+          <w:rFonts w:ascii="Pericles" w:hAnsi="Pericles"/>
+          <w:b/>
+          <w:sz w:val="20"/>
+          <w:szCs w:val="20"/>
+        </w:rPr>
         <w:t>Dueling</w:t>
       </w:r>
     </w:p>
@@ -1129,7 +1556,6 @@
                 <w:sz w:val="16"/>
                 <w:szCs w:val="16"/>
               </w:rPr>
-              <w:lastRenderedPageBreak/>
               <w:t>Mobility (1)</w:t>
             </w:r>
           </w:p>
@@ -1241,6 +1667,378 @@
                 <w:szCs w:val="16"/>
               </w:rPr>
               <w:t>Witty Riposte</w:t>
+            </w:r>
+          </w:p>
+          <w:p>
+            <w:pPr>
+              <w:rPr>
+                <w:rFonts w:ascii="Pericles" w:hAnsi="Pericles"/>
+                <w:b/>
+                <w:sz w:val="20"/>
+                <w:szCs w:val="20"/>
+              </w:rPr>
+            </w:pPr>
+          </w:p>
+        </w:tc>
+      </w:tr>
+    </w:tbl>
+    <w:p>
+      <w:pPr>
+        <w:rPr>
+          <w:rFonts w:ascii="Pericles" w:hAnsi="Pericles"/>
+          <w:sz w:val="16"/>
+          <w:szCs w:val="16"/>
+        </w:rPr>
+      </w:pPr>
+    </w:p>
+    <w:p>
+      <w:pPr>
+        <w:rPr>
+          <w:rFonts w:ascii="Pericles" w:hAnsi="Pericles"/>
+          <w:b/>
+          <w:sz w:val="20"/>
+          <w:szCs w:val="20"/>
+        </w:rPr>
+      </w:pPr>
+      <w:r>
+        <w:rPr>
+          <w:rFonts w:ascii="Pericles" w:hAnsi="Pericles"/>
+          <w:b/>
+          <w:sz w:val="20"/>
+          <w:szCs w:val="20"/>
+        </w:rPr>
+        <w:t>Great Weapon</w:t>
+      </w:r>
+    </w:p>
+    <w:tbl>
+      <w:tblPr>
+        <w:tblStyle w:val="TableGrid"/>
+        <w:tblW w:w="0" w:type="auto"/>
+        <w:tblLook w:val="04A0" w:firstRow="1" w:lastRow="0" w:firstColumn="1" w:lastColumn="0" w:noHBand="0" w:noVBand="1"/>
+      </w:tblPr>
+      <w:tblGrid>
+        <w:gridCol w:w="9350"/>
+      </w:tblGrid>
+      <w:tr>
+        <w:tc>
+          <w:tcPr>
+            <w:tcW w:w="9350" w:type="dxa"/>
+          </w:tcPr>
+          <w:p>
+            <w:pPr>
+              <w:rPr>
+                <w:rFonts w:ascii="Pericles" w:hAnsi="Pericles"/>
+                <w:b/>
+                <w:sz w:val="16"/>
+                <w:szCs w:val="16"/>
+              </w:rPr>
+            </w:pPr>
+            <w:r>
+              <w:rPr>
+                <w:rFonts w:ascii="Pericles" w:hAnsi="Pericles"/>
+                <w:b/>
+                <w:sz w:val="16"/>
+                <w:szCs w:val="16"/>
+              </w:rPr>
+              <w:t>Starts with</w:t>
+            </w:r>
+          </w:p>
+          <w:p>
+            <w:pPr>
+              <w:pStyle w:val="ListParagraph"/>
+              <w:numPr>
+                <w:ilvl w:val="0"/>
+                <w:numId w:val="1"/>
+              </w:numPr>
+              <w:rPr>
+                <w:rFonts w:ascii="Pericles" w:hAnsi="Pericles"/>
+                <w:b/>
+                <w:sz w:val="16"/>
+                <w:szCs w:val="16"/>
+              </w:rPr>
+            </w:pPr>
+            <w:r>
+              <w:rPr>
+                <w:rFonts w:ascii="Pericles" w:hAnsi="Pericles"/>
+                <w:sz w:val="16"/>
+                <w:szCs w:val="16"/>
+              </w:rPr>
+              <w:t>Standard Attack</w:t>
+            </w:r>
+          </w:p>
+          <w:p>
+            <w:pPr>
+              <w:pStyle w:val="ListParagraph"/>
+              <w:rPr>
+                <w:rFonts w:ascii="Pericles" w:hAnsi="Pericles"/>
+                <w:b/>
+                <w:sz w:val="20"/>
+                <w:szCs w:val="20"/>
+              </w:rPr>
+            </w:pPr>
+          </w:p>
+        </w:tc>
+      </w:tr>
+      <w:tr>
+        <w:tc>
+          <w:tcPr>
+            <w:tcW w:w="9350" w:type="dxa"/>
+          </w:tcPr>
+          <w:p>
+            <w:pPr>
+              <w:rPr>
+                <w:rFonts w:ascii="Pericles" w:hAnsi="Pericles"/>
+                <w:b/>
+                <w:sz w:val="16"/>
+                <w:szCs w:val="16"/>
+              </w:rPr>
+            </w:pPr>
+            <w:r>
+              <w:rPr>
+                <w:rFonts w:ascii="Pericles" w:hAnsi="Pericles"/>
+                <w:b/>
+                <w:sz w:val="16"/>
+                <w:szCs w:val="16"/>
+              </w:rPr>
+              <w:t>Can Acquire</w:t>
+            </w:r>
+          </w:p>
+          <w:p>
+            <w:pPr>
+              <w:pStyle w:val="ListParagraph"/>
+              <w:numPr>
+                <w:ilvl w:val="0"/>
+                <w:numId w:val="1"/>
+              </w:numPr>
+              <w:rPr>
+                <w:rFonts w:ascii="Pericles" w:hAnsi="Pericles"/>
+                <w:sz w:val="16"/>
+                <w:szCs w:val="16"/>
+              </w:rPr>
+            </w:pPr>
+            <w:r>
+              <w:rPr>
+                <w:rFonts w:ascii="Pericles" w:hAnsi="Pericles"/>
+                <w:sz w:val="16"/>
+                <w:szCs w:val="16"/>
+              </w:rPr>
+              <w:t>Cleave (</w:t>
+            </w:r>
+            <w:r>
+              <w:rPr>
+                <w:rFonts w:ascii="Pericles" w:hAnsi="Pericles"/>
+                <w:sz w:val="16"/>
+                <w:szCs w:val="16"/>
+              </w:rPr>
+              <w:t>3</w:t>
+            </w:r>
+            <w:r>
+              <w:rPr>
+                <w:rFonts w:ascii="Pericles" w:hAnsi="Pericles"/>
+                <w:sz w:val="16"/>
+                <w:szCs w:val="16"/>
+              </w:rPr>
+              <w:t>)</w:t>
+            </w:r>
+          </w:p>
+          <w:p>
+            <w:pPr>
+              <w:pStyle w:val="ListParagraph"/>
+              <w:numPr>
+                <w:ilvl w:val="1"/>
+                <w:numId w:val="1"/>
+              </w:numPr>
+              <w:rPr>
+                <w:rFonts w:ascii="Pericles" w:hAnsi="Pericles"/>
+                <w:sz w:val="16"/>
+                <w:szCs w:val="16"/>
+              </w:rPr>
+            </w:pPr>
+            <w:r>
+              <w:rPr>
+                <w:rFonts w:ascii="Pericles" w:hAnsi="Pericles"/>
+                <w:sz w:val="16"/>
+                <w:szCs w:val="16"/>
+              </w:rPr>
+              <w:t>Cleave</w:t>
+            </w:r>
+            <w:r>
+              <w:rPr>
+                <w:rFonts w:ascii="Pericles" w:hAnsi="Pericles"/>
+                <w:sz w:val="16"/>
+                <w:szCs w:val="16"/>
+              </w:rPr>
+              <w:t xml:space="preserve"> (6)</w:t>
+            </w:r>
+          </w:p>
+          <w:p>
+            <w:pPr>
+              <w:pStyle w:val="ListParagraph"/>
+              <w:numPr>
+                <w:ilvl w:val="2"/>
+                <w:numId w:val="1"/>
+              </w:numPr>
+              <w:rPr>
+                <w:rFonts w:ascii="Pericles" w:hAnsi="Pericles"/>
+                <w:sz w:val="16"/>
+                <w:szCs w:val="16"/>
+              </w:rPr>
+            </w:pPr>
+            <w:r>
+              <w:rPr>
+                <w:rFonts w:ascii="Pericles" w:hAnsi="Pericles"/>
+                <w:sz w:val="16"/>
+                <w:szCs w:val="16"/>
+              </w:rPr>
+              <w:t>Cleave</w:t>
+            </w:r>
+            <w:r>
+              <w:rPr>
+                <w:rFonts w:ascii="Pericles" w:hAnsi="Pericles"/>
+                <w:sz w:val="16"/>
+                <w:szCs w:val="16"/>
+              </w:rPr>
+              <w:t xml:space="preserve"> (9)</w:t>
+            </w:r>
+          </w:p>
+          <w:p>
+            <w:pPr>
+              <w:pStyle w:val="ListParagraph"/>
+              <w:numPr>
+                <w:ilvl w:val="0"/>
+                <w:numId w:val="1"/>
+              </w:numPr>
+              <w:rPr>
+                <w:rFonts w:ascii="Pericles" w:hAnsi="Pericles"/>
+                <w:sz w:val="16"/>
+                <w:szCs w:val="16"/>
+              </w:rPr>
+            </w:pPr>
+            <w:r>
+              <w:rPr>
+                <w:rFonts w:ascii="Pericles" w:hAnsi="Pericles"/>
+                <w:sz w:val="16"/>
+                <w:szCs w:val="16"/>
+              </w:rPr>
+              <w:t>Improved Limb Breaker</w:t>
+            </w:r>
+          </w:p>
+          <w:p>
+            <w:pPr>
+              <w:pStyle w:val="ListParagraph"/>
+              <w:numPr>
+                <w:ilvl w:val="0"/>
+                <w:numId w:val="1"/>
+              </w:numPr>
+              <w:rPr>
+                <w:rFonts w:ascii="Pericles" w:hAnsi="Pericles"/>
+                <w:sz w:val="16"/>
+                <w:szCs w:val="16"/>
+              </w:rPr>
+            </w:pPr>
+            <w:r>
+              <w:rPr>
+                <w:rFonts w:ascii="Pericles" w:hAnsi="Pericles"/>
+                <w:sz w:val="16"/>
+                <w:szCs w:val="16"/>
+              </w:rPr>
+              <w:t>Improved Shield Smash</w:t>
+            </w:r>
+          </w:p>
+          <w:p>
+            <w:pPr>
+              <w:pStyle w:val="ListParagraph"/>
+              <w:numPr>
+                <w:ilvl w:val="1"/>
+                <w:numId w:val="1"/>
+              </w:numPr>
+              <w:rPr>
+                <w:rFonts w:ascii="Pericles" w:hAnsi="Pericles"/>
+                <w:sz w:val="16"/>
+                <w:szCs w:val="16"/>
+              </w:rPr>
+            </w:pPr>
+            <w:r>
+              <w:rPr>
+                <w:rFonts w:ascii="Pericles" w:hAnsi="Pericles"/>
+                <w:sz w:val="16"/>
+                <w:szCs w:val="16"/>
+              </w:rPr>
+              <w:t>Weapon Breaker</w:t>
+            </w:r>
+          </w:p>
+          <w:p>
+            <w:pPr>
+              <w:pStyle w:val="ListParagraph"/>
+              <w:numPr>
+                <w:ilvl w:val="0"/>
+                <w:numId w:val="1"/>
+              </w:numPr>
+              <w:rPr>
+                <w:rFonts w:ascii="Pericles" w:hAnsi="Pericles"/>
+                <w:sz w:val="16"/>
+                <w:szCs w:val="16"/>
+              </w:rPr>
+            </w:pPr>
+            <w:r>
+              <w:rPr>
+                <w:rFonts w:ascii="Pericles" w:hAnsi="Pericles"/>
+                <w:sz w:val="16"/>
+                <w:szCs w:val="16"/>
+              </w:rPr>
+              <w:t>Knockdown Blow (</w:t>
+            </w:r>
+            <w:r>
+              <w:rPr>
+                <w:rFonts w:ascii="Pericles" w:hAnsi="Pericles"/>
+                <w:sz w:val="16"/>
+                <w:szCs w:val="16"/>
+              </w:rPr>
+              <w:t>4)</w:t>
+            </w:r>
+          </w:p>
+          <w:p>
+            <w:pPr>
+              <w:pStyle w:val="ListParagraph"/>
+              <w:numPr>
+                <w:ilvl w:val="1"/>
+                <w:numId w:val="1"/>
+              </w:numPr>
+              <w:rPr>
+                <w:rFonts w:ascii="Pericles" w:hAnsi="Pericles"/>
+                <w:sz w:val="16"/>
+                <w:szCs w:val="16"/>
+              </w:rPr>
+            </w:pPr>
+            <w:r>
+              <w:rPr>
+                <w:rFonts w:ascii="Pericles" w:hAnsi="Pericles"/>
+                <w:sz w:val="16"/>
+                <w:szCs w:val="16"/>
+              </w:rPr>
+              <w:t>Knockdown Blow (8)</w:t>
+            </w:r>
+          </w:p>
+          <w:p>
+            <w:pPr>
+              <w:pStyle w:val="ListParagraph"/>
+              <w:numPr>
+                <w:ilvl w:val="0"/>
+                <w:numId w:val="1"/>
+              </w:numPr>
+              <w:rPr>
+                <w:rFonts w:ascii="Pericles" w:hAnsi="Pericles"/>
+                <w:sz w:val="16"/>
+                <w:szCs w:val="16"/>
+              </w:rPr>
+            </w:pPr>
+            <w:r>
+              <w:rPr>
+                <w:rFonts w:ascii="Pericles" w:hAnsi="Pericles"/>
+                <w:sz w:val="16"/>
+                <w:szCs w:val="16"/>
+              </w:rPr>
+              <w:t>Titan’s Reach</w:t>
             </w:r>
           </w:p>
           <w:p>
@@ -1281,8 +2079,8 @@
         <w:tblLook w:val="04A0" w:firstRow="1" w:lastRow="0" w:firstColumn="1" w:lastColumn="0" w:noHBand="0" w:noVBand="1"/>
       </w:tblPr>
       <w:tblGrid>
-        <w:gridCol w:w="1642"/>
-        <w:gridCol w:w="7708"/>
+        <w:gridCol w:w="1886"/>
+        <w:gridCol w:w="7464"/>
       </w:tblGrid>
       <w:tr>
         <w:tc>
@@ -1491,29 +2289,58 @@
                 <w:sz w:val="20"/>
                 <w:szCs w:val="20"/>
               </w:rPr>
-              <w:t>Disarm (x)</w:t>
-            </w:r>
-          </w:p>
-        </w:tc>
-        <w:tc>
-          <w:tcPr>
-            <w:tcW w:w="0" w:type="auto"/>
-          </w:tcPr>
-          <w:p>
-            <w:pPr>
-              <w:rPr>
-                <w:rFonts w:ascii="Pericles" w:hAnsi="Pericles"/>
-                <w:sz w:val="20"/>
-                <w:szCs w:val="20"/>
-              </w:rPr>
-            </w:pPr>
-            <w:r>
-              <w:rPr>
-                <w:rFonts w:ascii="Pericles" w:hAnsi="Pericles"/>
-                <w:sz w:val="20"/>
-                <w:szCs w:val="20"/>
-              </w:rPr>
-              <w:t>You attack at a -2. Your opponent must save (DEX vs. x) or his weapon flies 1d3 hexes away in a random direction</w:t>
+              <w:t>Cleave (x)</w:t>
+            </w:r>
+          </w:p>
+        </w:tc>
+        <w:tc>
+          <w:tcPr>
+            <w:tcW w:w="0" w:type="auto"/>
+          </w:tcPr>
+          <w:p>
+            <w:pPr>
+              <w:pStyle w:val="ListParagraph"/>
+              <w:numPr>
+                <w:ilvl w:val="0"/>
+                <w:numId w:val="3"/>
+              </w:numPr>
+              <w:rPr>
+                <w:rFonts w:ascii="Pericles" w:hAnsi="Pericles"/>
+                <w:sz w:val="20"/>
+                <w:szCs w:val="20"/>
+              </w:rPr>
+            </w:pPr>
+            <w:r>
+              <w:rPr>
+                <w:rFonts w:ascii="Pericles" w:hAnsi="Pericles"/>
+                <w:sz w:val="20"/>
+                <w:szCs w:val="20"/>
+              </w:rPr>
+              <w:t>When you drop an opponent in combat,</w:t>
+            </w:r>
+            <w:r>
+              <w:rPr>
+                <w:rFonts w:ascii="Pericles" w:hAnsi="Pericles"/>
+                <w:sz w:val="20"/>
+                <w:szCs w:val="20"/>
+              </w:rPr>
+              <w:t xml:space="preserve"> if you roll an x/12,</w:t>
+            </w:r>
+            <w:r>
+              <w:rPr>
+                <w:rFonts w:ascii="Pericles" w:hAnsi="Pericles"/>
+                <w:sz w:val="20"/>
+                <w:szCs w:val="20"/>
+              </w:rPr>
+              <w:t xml:space="preserve"> you may immediately take a one hex move and attack another enemy. You c</w:t>
+            </w:r>
+            <w:r>
+              <w:rPr>
+                <w:rFonts w:ascii="Pericles" w:hAnsi="Pericles"/>
+                <w:sz w:val="20"/>
+                <w:szCs w:val="20"/>
+              </w:rPr>
+              <w:t>an do this once per combat round</w:t>
             </w:r>
           </w:p>
         </w:tc>
@@ -1537,29 +2364,30 @@
                 <w:sz w:val="20"/>
                 <w:szCs w:val="20"/>
               </w:rPr>
-              <w:t>Dodge (x)</w:t>
-            </w:r>
-          </w:p>
-        </w:tc>
-        <w:tc>
-          <w:tcPr>
-            <w:tcW w:w="0" w:type="auto"/>
-          </w:tcPr>
-          <w:p>
-            <w:pPr>
-              <w:rPr>
-                <w:rFonts w:ascii="Pericles" w:hAnsi="Pericles"/>
-                <w:sz w:val="20"/>
-                <w:szCs w:val="20"/>
-              </w:rPr>
-            </w:pPr>
-            <w:r>
-              <w:rPr>
-                <w:rFonts w:ascii="Pericles" w:hAnsi="Pericles"/>
-                <w:sz w:val="20"/>
-                <w:szCs w:val="20"/>
-              </w:rPr>
-              <w:t>+1 Dodge per level</w:t>
+              <w:lastRenderedPageBreak/>
+              <w:t>Disarm (x)</w:t>
+            </w:r>
+          </w:p>
+        </w:tc>
+        <w:tc>
+          <w:tcPr>
+            <w:tcW w:w="0" w:type="auto"/>
+          </w:tcPr>
+          <w:p>
+            <w:pPr>
+              <w:rPr>
+                <w:rFonts w:ascii="Pericles" w:hAnsi="Pericles"/>
+                <w:sz w:val="20"/>
+                <w:szCs w:val="20"/>
+              </w:rPr>
+            </w:pPr>
+            <w:r>
+              <w:rPr>
+                <w:rFonts w:ascii="Pericles" w:hAnsi="Pericles"/>
+                <w:sz w:val="20"/>
+                <w:szCs w:val="20"/>
+              </w:rPr>
+              <w:t>You attack at a -2. Your opponent must save (DEX vs. x) or his weapon flies 1d3 hexes away in a random direction</w:t>
             </w:r>
           </w:p>
         </w:tc>
@@ -1583,29 +2411,29 @@
                 <w:sz w:val="20"/>
                 <w:szCs w:val="20"/>
               </w:rPr>
-              <w:t>Double Shot</w:t>
-            </w:r>
-          </w:p>
-        </w:tc>
-        <w:tc>
-          <w:tcPr>
-            <w:tcW w:w="0" w:type="auto"/>
-          </w:tcPr>
-          <w:p>
-            <w:pPr>
-              <w:rPr>
-                <w:rFonts w:ascii="Pericles" w:hAnsi="Pericles"/>
-                <w:sz w:val="20"/>
-                <w:szCs w:val="20"/>
-              </w:rPr>
-            </w:pPr>
-            <w:r>
-              <w:rPr>
-                <w:rFonts w:ascii="Pericles" w:hAnsi="Pericles"/>
-                <w:sz w:val="20"/>
-                <w:szCs w:val="20"/>
-              </w:rPr>
-              <w:t>You may take a -2 to hit and attack two adjacent targets</w:t>
+              <w:t>Dodge (x)</w:t>
+            </w:r>
+          </w:p>
+        </w:tc>
+        <w:tc>
+          <w:tcPr>
+            <w:tcW w:w="0" w:type="auto"/>
+          </w:tcPr>
+          <w:p>
+            <w:pPr>
+              <w:rPr>
+                <w:rFonts w:ascii="Pericles" w:hAnsi="Pericles"/>
+                <w:sz w:val="20"/>
+                <w:szCs w:val="20"/>
+              </w:rPr>
+            </w:pPr>
+            <w:r>
+              <w:rPr>
+                <w:rFonts w:ascii="Pericles" w:hAnsi="Pericles"/>
+                <w:sz w:val="20"/>
+                <w:szCs w:val="20"/>
+              </w:rPr>
+              <w:t>+1 Dodge per level</w:t>
             </w:r>
           </w:p>
         </w:tc>
@@ -1629,29 +2457,29 @@
                 <w:sz w:val="20"/>
                 <w:szCs w:val="20"/>
               </w:rPr>
-              <w:t>Fast (x)</w:t>
-            </w:r>
-          </w:p>
-        </w:tc>
-        <w:tc>
-          <w:tcPr>
-            <w:tcW w:w="0" w:type="auto"/>
-          </w:tcPr>
-          <w:p>
-            <w:pPr>
-              <w:rPr>
-                <w:rFonts w:ascii="Pericles" w:hAnsi="Pericles"/>
-                <w:sz w:val="20"/>
-                <w:szCs w:val="20"/>
-              </w:rPr>
-            </w:pPr>
-            <w:r>
-              <w:rPr>
-                <w:rFonts w:ascii="Pericles" w:hAnsi="Pericles"/>
-                <w:sz w:val="20"/>
-                <w:szCs w:val="20"/>
-              </w:rPr>
-              <w:t>When using the relevant weapon, you get an additional attack on x/12</w:t>
+              <w:t>Double Shot</w:t>
+            </w:r>
+          </w:p>
+        </w:tc>
+        <w:tc>
+          <w:tcPr>
+            <w:tcW w:w="0" w:type="auto"/>
+          </w:tcPr>
+          <w:p>
+            <w:pPr>
+              <w:rPr>
+                <w:rFonts w:ascii="Pericles" w:hAnsi="Pericles"/>
+                <w:sz w:val="20"/>
+                <w:szCs w:val="20"/>
+              </w:rPr>
+            </w:pPr>
+            <w:r>
+              <w:rPr>
+                <w:rFonts w:ascii="Pericles" w:hAnsi="Pericles"/>
+                <w:sz w:val="20"/>
+                <w:szCs w:val="20"/>
+              </w:rPr>
+              <w:t>You may take a -2 to hit and attack two adjacent targets</w:t>
             </w:r>
           </w:p>
         </w:tc>
@@ -1675,39 +2503,29 @@
                 <w:sz w:val="20"/>
                 <w:szCs w:val="20"/>
               </w:rPr>
-              <w:t>Fearsome Display</w:t>
-            </w:r>
-          </w:p>
-        </w:tc>
-        <w:tc>
-          <w:tcPr>
-            <w:tcW w:w="0" w:type="auto"/>
-          </w:tcPr>
-          <w:p>
-            <w:pPr>
-              <w:rPr>
-                <w:rFonts w:ascii="Pericles" w:hAnsi="Pericles"/>
-                <w:sz w:val="20"/>
-                <w:szCs w:val="20"/>
-              </w:rPr>
-            </w:pPr>
-            <w:r>
-              <w:rPr>
-                <w:rFonts w:ascii="Pericles" w:hAnsi="Pericles"/>
-                <w:sz w:val="20"/>
-                <w:szCs w:val="20"/>
-              </w:rPr>
-              <w:t>You may stare down your opponent, or display your deadly skill, making a DEX, or WIL roll against him. If you win, your opponent is -1 to hit, -1 da</w:t>
-            </w:r>
-            <w:bookmarkStart w:id="0" w:name="_GoBack"/>
-            <w:bookmarkEnd w:id="0"/>
-            <w:r>
-              <w:rPr>
-                <w:rFonts w:ascii="Pericles" w:hAnsi="Pericles"/>
-                <w:sz w:val="20"/>
-                <w:szCs w:val="20"/>
-              </w:rPr>
-              <w:t>mage against you for that fight</w:t>
+              <w:t>Fast (x)</w:t>
+            </w:r>
+          </w:p>
+        </w:tc>
+        <w:tc>
+          <w:tcPr>
+            <w:tcW w:w="0" w:type="auto"/>
+          </w:tcPr>
+          <w:p>
+            <w:pPr>
+              <w:rPr>
+                <w:rFonts w:ascii="Pericles" w:hAnsi="Pericles"/>
+                <w:sz w:val="20"/>
+                <w:szCs w:val="20"/>
+              </w:rPr>
+            </w:pPr>
+            <w:r>
+              <w:rPr>
+                <w:rFonts w:ascii="Pericles" w:hAnsi="Pericles"/>
+                <w:sz w:val="20"/>
+                <w:szCs w:val="20"/>
+              </w:rPr>
+              <w:t>When using the relevant weapon, you get an additional attack on x/12</w:t>
             </w:r>
           </w:p>
         </w:tc>
@@ -1731,29 +2549,29 @@
                 <w:sz w:val="20"/>
                 <w:szCs w:val="20"/>
               </w:rPr>
-              <w:t>Feint (x)</w:t>
-            </w:r>
-          </w:p>
-        </w:tc>
-        <w:tc>
-          <w:tcPr>
-            <w:tcW w:w="0" w:type="auto"/>
-          </w:tcPr>
-          <w:p>
-            <w:pPr>
-              <w:rPr>
-                <w:rFonts w:ascii="Pericles" w:hAnsi="Pericles"/>
-                <w:sz w:val="20"/>
-                <w:szCs w:val="20"/>
-              </w:rPr>
-            </w:pPr>
-            <w:r>
-              <w:rPr>
-                <w:rFonts w:ascii="Pericles" w:hAnsi="Pericles"/>
-                <w:sz w:val="20"/>
-                <w:szCs w:val="20"/>
-              </w:rPr>
-              <w:t>When you miss an opponent, you may spend a yellow up to declare a feint. Your target makes a PER check vs. (x) or your next attack against him gets +3 to hit and +1 damage</w:t>
+              <w:t>Fearsome Display</w:t>
+            </w:r>
+          </w:p>
+        </w:tc>
+        <w:tc>
+          <w:tcPr>
+            <w:tcW w:w="0" w:type="auto"/>
+          </w:tcPr>
+          <w:p>
+            <w:pPr>
+              <w:rPr>
+                <w:rFonts w:ascii="Pericles" w:hAnsi="Pericles"/>
+                <w:sz w:val="20"/>
+                <w:szCs w:val="20"/>
+              </w:rPr>
+            </w:pPr>
+            <w:r>
+              <w:rPr>
+                <w:rFonts w:ascii="Pericles" w:hAnsi="Pericles"/>
+                <w:sz w:val="20"/>
+                <w:szCs w:val="20"/>
+              </w:rPr>
+              <w:t>You may stare down your opponent, or display your deadly skill, making a DEX, or WIL roll against him. If you win, your opponent is -1 to hit, -1 damage against you for that fight</w:t>
             </w:r>
           </w:p>
         </w:tc>
@@ -1777,29 +2595,29 @@
                 <w:sz w:val="20"/>
                 <w:szCs w:val="20"/>
               </w:rPr>
-              <w:t>Iron Bow</w:t>
-            </w:r>
-          </w:p>
-        </w:tc>
-        <w:tc>
-          <w:tcPr>
-            <w:tcW w:w="0" w:type="auto"/>
-          </w:tcPr>
-          <w:p>
-            <w:pPr>
-              <w:rPr>
-                <w:rFonts w:ascii="Pericles" w:hAnsi="Pericles"/>
-                <w:sz w:val="20"/>
-                <w:szCs w:val="20"/>
-              </w:rPr>
-            </w:pPr>
-            <w:r>
-              <w:rPr>
-                <w:rFonts w:ascii="Pericles" w:hAnsi="Pericles"/>
-                <w:sz w:val="20"/>
-                <w:szCs w:val="20"/>
-              </w:rPr>
-              <w:t>Upon taking this talent, you get a defense skill equal to your current bow skill-1 and you can now block with your bow</w:t>
+              <w:t>Feint (x)</w:t>
+            </w:r>
+          </w:p>
+        </w:tc>
+        <w:tc>
+          <w:tcPr>
+            <w:tcW w:w="0" w:type="auto"/>
+          </w:tcPr>
+          <w:p>
+            <w:pPr>
+              <w:rPr>
+                <w:rFonts w:ascii="Pericles" w:hAnsi="Pericles"/>
+                <w:sz w:val="20"/>
+                <w:szCs w:val="20"/>
+              </w:rPr>
+            </w:pPr>
+            <w:r>
+              <w:rPr>
+                <w:rFonts w:ascii="Pericles" w:hAnsi="Pericles"/>
+                <w:sz w:val="20"/>
+                <w:szCs w:val="20"/>
+              </w:rPr>
+              <w:t>When you miss an opponent, you may spend a yellow up to declare a feint. Your target makes a PER check vs. (x) or your next attack against him gets +3 to hit and +1 damage</w:t>
             </w:r>
           </w:p>
         </w:tc>
@@ -1823,29 +2641,29 @@
                 <w:sz w:val="20"/>
                 <w:szCs w:val="20"/>
               </w:rPr>
-              <w:t>Kick</w:t>
-            </w:r>
-          </w:p>
-        </w:tc>
-        <w:tc>
-          <w:tcPr>
-            <w:tcW w:w="0" w:type="auto"/>
-          </w:tcPr>
-          <w:p>
-            <w:pPr>
-              <w:rPr>
-                <w:rFonts w:ascii="Pericles" w:hAnsi="Pericles"/>
-                <w:sz w:val="20"/>
-                <w:szCs w:val="20"/>
-              </w:rPr>
-            </w:pPr>
-            <w:r>
-              <w:rPr>
-                <w:rFonts w:ascii="Pericles" w:hAnsi="Pericles"/>
-                <w:sz w:val="20"/>
-                <w:szCs w:val="20"/>
-              </w:rPr>
-              <w:t>Make a melee attack against your target that does STR+1d4 damage and knocks them back 1-3 hexes</w:t>
+              <w:t>Grapple Choke</w:t>
+            </w:r>
+          </w:p>
+        </w:tc>
+        <w:tc>
+          <w:tcPr>
+            <w:tcW w:w="0" w:type="auto"/>
+          </w:tcPr>
+          <w:p>
+            <w:pPr>
+              <w:rPr>
+                <w:rFonts w:ascii="Pericles" w:hAnsi="Pericles"/>
+                <w:sz w:val="20"/>
+                <w:szCs w:val="20"/>
+              </w:rPr>
+            </w:pPr>
+            <w:r>
+              <w:rPr>
+                <w:rFonts w:ascii="Pericles" w:hAnsi="Pericles"/>
+                <w:sz w:val="20"/>
+                <w:szCs w:val="20"/>
+              </w:rPr>
+              <w:t>When you succeed in a grapple check, you may choke your opponent doing penetrating STR damage</w:t>
             </w:r>
           </w:p>
         </w:tc>
@@ -1869,45 +2687,29 @@
                 <w:sz w:val="20"/>
                 <w:szCs w:val="20"/>
               </w:rPr>
-              <w:t>Lightning Aim</w:t>
-            </w:r>
-          </w:p>
-        </w:tc>
-        <w:tc>
-          <w:tcPr>
-            <w:tcW w:w="0" w:type="auto"/>
-          </w:tcPr>
-          <w:p>
-            <w:pPr>
-              <w:rPr>
-                <w:rFonts w:ascii="Pericles" w:hAnsi="Pericles"/>
-                <w:sz w:val="20"/>
-                <w:szCs w:val="20"/>
-              </w:rPr>
-            </w:pPr>
-            <w:r>
-              <w:rPr>
-                <w:rFonts w:ascii="Pericles" w:hAnsi="Pericles"/>
-                <w:sz w:val="20"/>
-                <w:szCs w:val="20"/>
-              </w:rPr>
-              <w:t>By burning a yellow up, you can make an un</w:t>
-            </w:r>
-            <w:r>
-              <w:rPr>
-                <w:rFonts w:ascii="Pericles" w:hAnsi="Pericles"/>
-                <w:sz w:val="20"/>
-                <w:szCs w:val="20"/>
-              </w:rPr>
-              <w:t>-</w:t>
-            </w:r>
-            <w:r>
-              <w:rPr>
-                <w:rFonts w:ascii="Pericles" w:hAnsi="Pericles"/>
-                <w:sz w:val="20"/>
-                <w:szCs w:val="20"/>
-              </w:rPr>
-              <w:t>aimed attack at the end of a full action</w:t>
+              <w:t>Grapple Throw</w:t>
+            </w:r>
+          </w:p>
+        </w:tc>
+        <w:tc>
+          <w:tcPr>
+            <w:tcW w:w="0" w:type="auto"/>
+          </w:tcPr>
+          <w:p>
+            <w:pPr>
+              <w:rPr>
+                <w:rFonts w:ascii="Pericles" w:hAnsi="Pericles"/>
+                <w:sz w:val="20"/>
+                <w:szCs w:val="20"/>
+              </w:rPr>
+            </w:pPr>
+            <w:r>
+              <w:rPr>
+                <w:rFonts w:ascii="Pericles" w:hAnsi="Pericles"/>
+                <w:sz w:val="20"/>
+                <w:szCs w:val="20"/>
+              </w:rPr>
+              <w:t>When you succeed in a grapple check, you may throw your opponent up to 4 hexes. He takes STR+1d6 damage and ends up prone</w:t>
             </w:r>
           </w:p>
         </w:tc>
@@ -1931,29 +2733,29 @@
                 <w:sz w:val="20"/>
                 <w:szCs w:val="20"/>
               </w:rPr>
-              <w:t>Mercy</w:t>
-            </w:r>
-          </w:p>
-        </w:tc>
-        <w:tc>
-          <w:tcPr>
-            <w:tcW w:w="0" w:type="auto"/>
-          </w:tcPr>
-          <w:p>
-            <w:pPr>
-              <w:rPr>
-                <w:rFonts w:ascii="Pericles" w:hAnsi="Pericles"/>
-                <w:sz w:val="20"/>
-                <w:szCs w:val="20"/>
-              </w:rPr>
-            </w:pPr>
-            <w:r>
-              <w:rPr>
-                <w:rFonts w:ascii="Pericles" w:hAnsi="Pericles"/>
-                <w:sz w:val="20"/>
-                <w:szCs w:val="20"/>
-              </w:rPr>
-              <w:t>When you hit your target, you have the option to NOT damage them, but instead put your blade to them. You can do damage at any time. If you delay a round or more, your damage roll is +1 as is your wound roll</w:t>
+              <w:t>Improved Grapple</w:t>
+            </w:r>
+          </w:p>
+        </w:tc>
+        <w:tc>
+          <w:tcPr>
+            <w:tcW w:w="0" w:type="auto"/>
+          </w:tcPr>
+          <w:p>
+            <w:pPr>
+              <w:rPr>
+                <w:rFonts w:ascii="Pericles" w:hAnsi="Pericles"/>
+                <w:sz w:val="20"/>
+                <w:szCs w:val="20"/>
+              </w:rPr>
+            </w:pPr>
+            <w:r>
+              <w:rPr>
+                <w:rFonts w:ascii="Pericles" w:hAnsi="Pericles"/>
+                <w:sz w:val="20"/>
+                <w:szCs w:val="20"/>
+              </w:rPr>
+              <w:t>When you grappling, you have +4 STR to hold/escape</w:t>
             </w:r>
           </w:p>
         </w:tc>
@@ -1977,29 +2779,29 @@
                 <w:sz w:val="20"/>
                 <w:szCs w:val="20"/>
               </w:rPr>
-              <w:t>Mobility (x)</w:t>
-            </w:r>
-          </w:p>
-        </w:tc>
-        <w:tc>
-          <w:tcPr>
-            <w:tcW w:w="0" w:type="auto"/>
-          </w:tcPr>
-          <w:p>
-            <w:pPr>
-              <w:rPr>
-                <w:rFonts w:ascii="Pericles" w:hAnsi="Pericles"/>
-                <w:sz w:val="20"/>
-                <w:szCs w:val="20"/>
-              </w:rPr>
-            </w:pPr>
-            <w:r>
-              <w:rPr>
-                <w:rFonts w:ascii="Pericles" w:hAnsi="Pericles"/>
-                <w:sz w:val="20"/>
-                <w:szCs w:val="20"/>
-              </w:rPr>
-              <w:t>+1 Initiative, +1 Move per level</w:t>
+              <w:t>Improved Limb Breaker</w:t>
+            </w:r>
+          </w:p>
+        </w:tc>
+        <w:tc>
+          <w:tcPr>
+            <w:tcW w:w="0" w:type="auto"/>
+          </w:tcPr>
+          <w:p>
+            <w:pPr>
+              <w:rPr>
+                <w:rFonts w:ascii="Pericles" w:hAnsi="Pericles"/>
+                <w:sz w:val="20"/>
+                <w:szCs w:val="20"/>
+              </w:rPr>
+            </w:pPr>
+            <w:r>
+              <w:rPr>
+                <w:rFonts w:ascii="Pericles" w:hAnsi="Pericles"/>
+                <w:sz w:val="20"/>
+                <w:szCs w:val="20"/>
+              </w:rPr>
+              <w:t>When you hit a limb, you get +1 wound roll</w:t>
             </w:r>
           </w:p>
         </w:tc>
@@ -2017,37 +2819,100 @@
                 <w:szCs w:val="20"/>
               </w:rPr>
             </w:pPr>
-            <w:proofErr w:type="spellStart"/>
-            <w:r>
-              <w:rPr>
-                <w:rFonts w:ascii="Pericles" w:hAnsi="Pericles"/>
-                <w:sz w:val="20"/>
-                <w:szCs w:val="20"/>
-              </w:rPr>
-              <w:t>Overwatch</w:t>
-            </w:r>
-            <w:proofErr w:type="spellEnd"/>
-          </w:p>
-        </w:tc>
-        <w:tc>
-          <w:tcPr>
-            <w:tcW w:w="0" w:type="auto"/>
-          </w:tcPr>
-          <w:p>
-            <w:pPr>
-              <w:rPr>
-                <w:rFonts w:ascii="Pericles" w:hAnsi="Pericles"/>
-                <w:sz w:val="20"/>
-                <w:szCs w:val="20"/>
-              </w:rPr>
-            </w:pPr>
-            <w:r>
-              <w:rPr>
-                <w:rFonts w:ascii="Pericles" w:hAnsi="Pericles"/>
-                <w:sz w:val="20"/>
-                <w:szCs w:val="20"/>
-              </w:rPr>
-              <w:t>You may designate a kill zone of 3 hexes. When a target enters your kill zone, you may spend a yellow up to get an immediate free attack against him</w:t>
+            <w:r>
+              <w:rPr>
+                <w:rFonts w:ascii="Pericles" w:hAnsi="Pericles"/>
+                <w:sz w:val="20"/>
+                <w:szCs w:val="20"/>
+              </w:rPr>
+              <w:t>Improved Punch</w:t>
+            </w:r>
+          </w:p>
+        </w:tc>
+        <w:tc>
+          <w:tcPr>
+            <w:tcW w:w="0" w:type="auto"/>
+          </w:tcPr>
+          <w:p>
+            <w:pPr>
+              <w:pStyle w:val="ListParagraph"/>
+              <w:numPr>
+                <w:ilvl w:val="0"/>
+                <w:numId w:val="3"/>
+              </w:numPr>
+              <w:rPr>
+                <w:rFonts w:ascii="Pericles" w:hAnsi="Pericles"/>
+                <w:sz w:val="20"/>
+                <w:szCs w:val="20"/>
+              </w:rPr>
+            </w:pPr>
+            <w:r>
+              <w:rPr>
+                <w:rFonts w:ascii="Pericles" w:hAnsi="Pericles"/>
+                <w:sz w:val="20"/>
+                <w:szCs w:val="20"/>
+              </w:rPr>
+              <w:t>Your punches now do STR+1d6</w:t>
+            </w:r>
+          </w:p>
+          <w:p>
+            <w:pPr>
+              <w:pStyle w:val="ListParagraph"/>
+              <w:numPr>
+                <w:ilvl w:val="0"/>
+                <w:numId w:val="3"/>
+              </w:numPr>
+              <w:rPr>
+                <w:rFonts w:ascii="Pericles" w:hAnsi="Pericles"/>
+                <w:sz w:val="20"/>
+                <w:szCs w:val="20"/>
+              </w:rPr>
+            </w:pPr>
+            <w:r>
+              <w:rPr>
+                <w:rFonts w:ascii="Pericles" w:hAnsi="Pericles"/>
+                <w:sz w:val="20"/>
+                <w:szCs w:val="20"/>
+              </w:rPr>
+              <w:t>Your punches do STR+1d</w:t>
+            </w:r>
+            <w:r>
+              <w:rPr>
+                <w:rFonts w:ascii="Pericles" w:hAnsi="Pericles"/>
+                <w:sz w:val="20"/>
+                <w:szCs w:val="20"/>
+              </w:rPr>
+              <w:t>8+1</w:t>
+            </w:r>
+          </w:p>
+          <w:p>
+            <w:pPr>
+              <w:pStyle w:val="ListParagraph"/>
+              <w:numPr>
+                <w:ilvl w:val="0"/>
+                <w:numId w:val="3"/>
+              </w:numPr>
+              <w:rPr>
+                <w:rFonts w:ascii="Pericles" w:hAnsi="Pericles"/>
+                <w:sz w:val="20"/>
+                <w:szCs w:val="20"/>
+              </w:rPr>
+            </w:pPr>
+            <w:r>
+              <w:rPr>
+                <w:rFonts w:ascii="Pericles" w:hAnsi="Pericles"/>
+                <w:sz w:val="20"/>
+                <w:szCs w:val="20"/>
+              </w:rPr>
+              <w:t>Your punches do STR+1d1</w:t>
+            </w:r>
+            <w:r>
+              <w:rPr>
+                <w:rFonts w:ascii="Pericles" w:hAnsi="Pericles"/>
+                <w:sz w:val="20"/>
+                <w:szCs w:val="20"/>
+              </w:rPr>
+              <w:t>2</w:t>
             </w:r>
           </w:p>
         </w:tc>
@@ -2071,29 +2936,29 @@
                 <w:sz w:val="20"/>
                 <w:szCs w:val="20"/>
               </w:rPr>
-              <w:t>Piercing Shot (x)</w:t>
-            </w:r>
-          </w:p>
-        </w:tc>
-        <w:tc>
-          <w:tcPr>
-            <w:tcW w:w="0" w:type="auto"/>
-          </w:tcPr>
-          <w:p>
-            <w:pPr>
-              <w:rPr>
-                <w:rFonts w:ascii="Pericles" w:hAnsi="Pericles"/>
-                <w:sz w:val="20"/>
-                <w:szCs w:val="20"/>
-              </w:rPr>
-            </w:pPr>
-            <w:r>
-              <w:rPr>
-                <w:rFonts w:ascii="Pericles" w:hAnsi="Pericles"/>
-                <w:sz w:val="20"/>
-                <w:szCs w:val="20"/>
-              </w:rPr>
-              <w:t>Take -2 to hit and give your attack Pierce (x)</w:t>
+              <w:t>Improved Shield Smash</w:t>
+            </w:r>
+          </w:p>
+        </w:tc>
+        <w:tc>
+          <w:tcPr>
+            <w:tcW w:w="0" w:type="auto"/>
+          </w:tcPr>
+          <w:p>
+            <w:pPr>
+              <w:rPr>
+                <w:rFonts w:ascii="Pericles" w:hAnsi="Pericles"/>
+                <w:sz w:val="20"/>
+                <w:szCs w:val="20"/>
+              </w:rPr>
+            </w:pPr>
+            <w:r>
+              <w:rPr>
+                <w:rFonts w:ascii="Pericles" w:hAnsi="Pericles"/>
+                <w:sz w:val="20"/>
+                <w:szCs w:val="20"/>
+              </w:rPr>
+              <w:t>You can smash shields of equal durability and your chance to do so is +1</w:t>
             </w:r>
           </w:p>
         </w:tc>
@@ -2117,6 +2982,427 @@
                 <w:sz w:val="20"/>
                 <w:szCs w:val="20"/>
               </w:rPr>
+              <w:t>Iron Bow</w:t>
+            </w:r>
+          </w:p>
+        </w:tc>
+        <w:tc>
+          <w:tcPr>
+            <w:tcW w:w="0" w:type="auto"/>
+          </w:tcPr>
+          <w:p>
+            <w:pPr>
+              <w:rPr>
+                <w:rFonts w:ascii="Pericles" w:hAnsi="Pericles"/>
+                <w:sz w:val="20"/>
+                <w:szCs w:val="20"/>
+              </w:rPr>
+            </w:pPr>
+            <w:r>
+              <w:rPr>
+                <w:rFonts w:ascii="Pericles" w:hAnsi="Pericles"/>
+                <w:sz w:val="20"/>
+                <w:szCs w:val="20"/>
+              </w:rPr>
+              <w:t>Upon taking this talent, you get a defense skill equal to your current bow skill-1 and you can now block with your bow</w:t>
+            </w:r>
+          </w:p>
+        </w:tc>
+      </w:tr>
+      <w:tr>
+        <w:tc>
+          <w:tcPr>
+            <w:tcW w:w="0" w:type="auto"/>
+          </w:tcPr>
+          <w:p>
+            <w:pPr>
+              <w:rPr>
+                <w:rFonts w:ascii="Pericles" w:hAnsi="Pericles"/>
+                <w:sz w:val="20"/>
+                <w:szCs w:val="20"/>
+              </w:rPr>
+            </w:pPr>
+            <w:r>
+              <w:rPr>
+                <w:rFonts w:ascii="Pericles" w:hAnsi="Pericles"/>
+                <w:sz w:val="20"/>
+                <w:szCs w:val="20"/>
+              </w:rPr>
+              <w:t>Kick</w:t>
+            </w:r>
+          </w:p>
+        </w:tc>
+        <w:tc>
+          <w:tcPr>
+            <w:tcW w:w="0" w:type="auto"/>
+          </w:tcPr>
+          <w:p>
+            <w:pPr>
+              <w:pStyle w:val="ListParagraph"/>
+              <w:numPr>
+                <w:ilvl w:val="0"/>
+                <w:numId w:val="3"/>
+              </w:numPr>
+              <w:rPr>
+                <w:rFonts w:ascii="Pericles" w:hAnsi="Pericles"/>
+                <w:sz w:val="20"/>
+                <w:szCs w:val="20"/>
+              </w:rPr>
+            </w:pPr>
+            <w:r>
+              <w:rPr>
+                <w:rFonts w:ascii="Pericles" w:hAnsi="Pericles"/>
+                <w:sz w:val="20"/>
+                <w:szCs w:val="20"/>
+              </w:rPr>
+              <w:t>Make a melee attack against your target that does STR+1d4 damage and knocks them back 1-3 hexes</w:t>
+            </w:r>
+          </w:p>
+          <w:p>
+            <w:pPr>
+              <w:pStyle w:val="ListParagraph"/>
+              <w:numPr>
+                <w:ilvl w:val="0"/>
+                <w:numId w:val="3"/>
+              </w:numPr>
+              <w:rPr>
+                <w:rFonts w:ascii="Pericles" w:hAnsi="Pericles"/>
+                <w:sz w:val="20"/>
+                <w:szCs w:val="20"/>
+              </w:rPr>
+            </w:pPr>
+            <w:r>
+              <w:rPr>
+                <w:rFonts w:ascii="Pericles" w:hAnsi="Pericles"/>
+                <w:sz w:val="20"/>
+                <w:szCs w:val="20"/>
+              </w:rPr>
+              <w:t>Your kicks now do STR+1d</w:t>
+            </w:r>
+            <w:r>
+              <w:rPr>
+                <w:rFonts w:ascii="Pericles" w:hAnsi="Pericles"/>
+                <w:sz w:val="20"/>
+                <w:szCs w:val="20"/>
+              </w:rPr>
+              <w:t>8</w:t>
+            </w:r>
+          </w:p>
+        </w:tc>
+      </w:tr>
+      <w:tr>
+        <w:tc>
+          <w:tcPr>
+            <w:tcW w:w="0" w:type="auto"/>
+          </w:tcPr>
+          <w:p>
+            <w:pPr>
+              <w:rPr>
+                <w:rFonts w:ascii="Pericles" w:hAnsi="Pericles"/>
+                <w:sz w:val="20"/>
+                <w:szCs w:val="20"/>
+              </w:rPr>
+            </w:pPr>
+            <w:r>
+              <w:rPr>
+                <w:rFonts w:ascii="Pericles" w:hAnsi="Pericles"/>
+                <w:sz w:val="20"/>
+                <w:szCs w:val="20"/>
+              </w:rPr>
+              <w:t>Knockdown Blow</w:t>
+            </w:r>
+            <w:r>
+              <w:rPr>
+                <w:rFonts w:ascii="Pericles" w:hAnsi="Pericles"/>
+                <w:sz w:val="20"/>
+                <w:szCs w:val="20"/>
+              </w:rPr>
+              <w:t xml:space="preserve"> (x)</w:t>
+            </w:r>
+          </w:p>
+        </w:tc>
+        <w:tc>
+          <w:tcPr>
+            <w:tcW w:w="0" w:type="auto"/>
+          </w:tcPr>
+          <w:p>
+            <w:pPr>
+              <w:rPr>
+                <w:rFonts w:ascii="Pericles" w:hAnsi="Pericles"/>
+                <w:sz w:val="20"/>
+                <w:szCs w:val="20"/>
+              </w:rPr>
+            </w:pPr>
+            <w:r>
+              <w:rPr>
+                <w:rFonts w:ascii="Pericles" w:hAnsi="Pericles"/>
+                <w:sz w:val="20"/>
+                <w:szCs w:val="20"/>
+              </w:rPr>
+              <w:t>When you h</w:t>
+            </w:r>
+            <w:r>
+              <w:rPr>
+                <w:rFonts w:ascii="Pericles" w:hAnsi="Pericles"/>
+                <w:sz w:val="20"/>
+                <w:szCs w:val="20"/>
+              </w:rPr>
+              <w:t>it your opponent in the legs, they have an x/12 chance of being knocked down</w:t>
+            </w:r>
+          </w:p>
+        </w:tc>
+      </w:tr>
+      <w:tr>
+        <w:tc>
+          <w:tcPr>
+            <w:tcW w:w="0" w:type="auto"/>
+          </w:tcPr>
+          <w:p>
+            <w:pPr>
+              <w:rPr>
+                <w:rFonts w:ascii="Pericles" w:hAnsi="Pericles"/>
+                <w:sz w:val="20"/>
+                <w:szCs w:val="20"/>
+              </w:rPr>
+            </w:pPr>
+            <w:r>
+              <w:rPr>
+                <w:rFonts w:ascii="Pericles" w:hAnsi="Pericles"/>
+                <w:sz w:val="20"/>
+                <w:szCs w:val="20"/>
+              </w:rPr>
+              <w:t>Lightning Aim</w:t>
+            </w:r>
+          </w:p>
+        </w:tc>
+        <w:tc>
+          <w:tcPr>
+            <w:tcW w:w="0" w:type="auto"/>
+          </w:tcPr>
+          <w:p>
+            <w:pPr>
+              <w:rPr>
+                <w:rFonts w:ascii="Pericles" w:hAnsi="Pericles"/>
+                <w:sz w:val="20"/>
+                <w:szCs w:val="20"/>
+              </w:rPr>
+            </w:pPr>
+            <w:r>
+              <w:rPr>
+                <w:rFonts w:ascii="Pericles" w:hAnsi="Pericles"/>
+                <w:sz w:val="20"/>
+                <w:szCs w:val="20"/>
+              </w:rPr>
+              <w:t>By burning a yellow up, you can make an un-aimed attack at the end of a full action</w:t>
+            </w:r>
+          </w:p>
+        </w:tc>
+      </w:tr>
+      <w:tr>
+        <w:tc>
+          <w:tcPr>
+            <w:tcW w:w="0" w:type="auto"/>
+          </w:tcPr>
+          <w:p>
+            <w:pPr>
+              <w:rPr>
+                <w:rFonts w:ascii="Pericles" w:hAnsi="Pericles"/>
+                <w:sz w:val="20"/>
+                <w:szCs w:val="20"/>
+              </w:rPr>
+            </w:pPr>
+            <w:r>
+              <w:rPr>
+                <w:rFonts w:ascii="Pericles" w:hAnsi="Pericles"/>
+                <w:sz w:val="20"/>
+                <w:szCs w:val="20"/>
+              </w:rPr>
+              <w:t>Mercy</w:t>
+            </w:r>
+          </w:p>
+        </w:tc>
+        <w:tc>
+          <w:tcPr>
+            <w:tcW w:w="0" w:type="auto"/>
+          </w:tcPr>
+          <w:p>
+            <w:pPr>
+              <w:rPr>
+                <w:rFonts w:ascii="Pericles" w:hAnsi="Pericles"/>
+                <w:sz w:val="20"/>
+                <w:szCs w:val="20"/>
+              </w:rPr>
+            </w:pPr>
+            <w:r>
+              <w:rPr>
+                <w:rFonts w:ascii="Pericles" w:hAnsi="Pericles"/>
+                <w:sz w:val="20"/>
+                <w:szCs w:val="20"/>
+              </w:rPr>
+              <w:t>When you hit your target, you have the option to NOT damage them, but instead put your blade to them. You can do damage at any time. If you delay a round or more, your damage roll is +1 as is your wound roll</w:t>
+            </w:r>
+          </w:p>
+        </w:tc>
+      </w:tr>
+      <w:tr>
+        <w:tc>
+          <w:tcPr>
+            <w:tcW w:w="0" w:type="auto"/>
+          </w:tcPr>
+          <w:p>
+            <w:pPr>
+              <w:rPr>
+                <w:rFonts w:ascii="Pericles" w:hAnsi="Pericles"/>
+                <w:sz w:val="20"/>
+                <w:szCs w:val="20"/>
+              </w:rPr>
+            </w:pPr>
+            <w:r>
+              <w:rPr>
+                <w:rFonts w:ascii="Pericles" w:hAnsi="Pericles"/>
+                <w:sz w:val="20"/>
+                <w:szCs w:val="20"/>
+              </w:rPr>
+              <w:t>Mobility (x)</w:t>
+            </w:r>
+          </w:p>
+        </w:tc>
+        <w:tc>
+          <w:tcPr>
+            <w:tcW w:w="0" w:type="auto"/>
+          </w:tcPr>
+          <w:p>
+            <w:pPr>
+              <w:rPr>
+                <w:rFonts w:ascii="Pericles" w:hAnsi="Pericles"/>
+                <w:sz w:val="20"/>
+                <w:szCs w:val="20"/>
+              </w:rPr>
+            </w:pPr>
+            <w:r>
+              <w:rPr>
+                <w:rFonts w:ascii="Pericles" w:hAnsi="Pericles"/>
+                <w:sz w:val="20"/>
+                <w:szCs w:val="20"/>
+              </w:rPr>
+              <w:t>+1 Initiative, +1 Move per level</w:t>
+            </w:r>
+          </w:p>
+        </w:tc>
+      </w:tr>
+      <w:tr>
+        <w:tc>
+          <w:tcPr>
+            <w:tcW w:w="0" w:type="auto"/>
+          </w:tcPr>
+          <w:p>
+            <w:pPr>
+              <w:rPr>
+                <w:rFonts w:ascii="Pericles" w:hAnsi="Pericles"/>
+                <w:sz w:val="20"/>
+                <w:szCs w:val="20"/>
+              </w:rPr>
+            </w:pPr>
+            <w:proofErr w:type="spellStart"/>
+            <w:r>
+              <w:rPr>
+                <w:rFonts w:ascii="Pericles" w:hAnsi="Pericles"/>
+                <w:sz w:val="20"/>
+                <w:szCs w:val="20"/>
+              </w:rPr>
+              <w:t>Overwatch</w:t>
+            </w:r>
+            <w:proofErr w:type="spellEnd"/>
+          </w:p>
+        </w:tc>
+        <w:tc>
+          <w:tcPr>
+            <w:tcW w:w="0" w:type="auto"/>
+          </w:tcPr>
+          <w:p>
+            <w:pPr>
+              <w:rPr>
+                <w:rFonts w:ascii="Pericles" w:hAnsi="Pericles"/>
+                <w:sz w:val="20"/>
+                <w:szCs w:val="20"/>
+              </w:rPr>
+            </w:pPr>
+            <w:r>
+              <w:rPr>
+                <w:rFonts w:ascii="Pericles" w:hAnsi="Pericles"/>
+                <w:sz w:val="20"/>
+                <w:szCs w:val="20"/>
+              </w:rPr>
+              <w:t>You may designate a kill zone of 3 hexes. When a target enters your kill zone, you may spend a yellow up to get an immediate free attack against him</w:t>
+            </w:r>
+          </w:p>
+        </w:tc>
+      </w:tr>
+      <w:tr>
+        <w:tc>
+          <w:tcPr>
+            <w:tcW w:w="0" w:type="auto"/>
+          </w:tcPr>
+          <w:p>
+            <w:pPr>
+              <w:rPr>
+                <w:rFonts w:ascii="Pericles" w:hAnsi="Pericles"/>
+                <w:sz w:val="20"/>
+                <w:szCs w:val="20"/>
+              </w:rPr>
+            </w:pPr>
+            <w:r>
+              <w:rPr>
+                <w:rFonts w:ascii="Pericles" w:hAnsi="Pericles"/>
+                <w:sz w:val="20"/>
+                <w:szCs w:val="20"/>
+              </w:rPr>
+              <w:t>Piercing Shot (x)</w:t>
+            </w:r>
+          </w:p>
+        </w:tc>
+        <w:tc>
+          <w:tcPr>
+            <w:tcW w:w="0" w:type="auto"/>
+          </w:tcPr>
+          <w:p>
+            <w:pPr>
+              <w:rPr>
+                <w:rFonts w:ascii="Pericles" w:hAnsi="Pericles"/>
+                <w:sz w:val="20"/>
+                <w:szCs w:val="20"/>
+              </w:rPr>
+            </w:pPr>
+            <w:r>
+              <w:rPr>
+                <w:rFonts w:ascii="Pericles" w:hAnsi="Pericles"/>
+                <w:sz w:val="20"/>
+                <w:szCs w:val="20"/>
+              </w:rPr>
+              <w:t>Take -2 to hit and give your attack Pierce (x)</w:t>
+            </w:r>
+          </w:p>
+        </w:tc>
+      </w:tr>
+      <w:tr>
+        <w:tc>
+          <w:tcPr>
+            <w:tcW w:w="0" w:type="auto"/>
+          </w:tcPr>
+          <w:p>
+            <w:pPr>
+              <w:rPr>
+                <w:rFonts w:ascii="Pericles" w:hAnsi="Pericles"/>
+                <w:sz w:val="20"/>
+                <w:szCs w:val="20"/>
+              </w:rPr>
+            </w:pPr>
+            <w:r>
+              <w:rPr>
+                <w:rFonts w:ascii="Pericles" w:hAnsi="Pericles"/>
+                <w:sz w:val="20"/>
+                <w:szCs w:val="20"/>
+              </w:rPr>
               <w:t>Point Blank</w:t>
             </w:r>
           </w:p>
@@ -2144,15 +3430,7 @@
                 <w:sz w:val="20"/>
                 <w:szCs w:val="20"/>
               </w:rPr>
-              <w:t>You get +1 to hit and +1 damage if your target is within point blank range</w:t>
-            </w:r>
-            <w:r>
-              <w:rPr>
-                <w:rFonts w:ascii="Pericles" w:hAnsi="Pericles"/>
-                <w:sz w:val="20"/>
-                <w:szCs w:val="20"/>
-              </w:rPr>
-              <w:t xml:space="preserve"> (1/2 the range band of the weapon)</w:t>
+              <w:t>You get +1 to hit and +1 damage if your target is within point blank range (1/2 the range band of the weapon)</w:t>
             </w:r>
           </w:p>
           <w:p>
@@ -2198,6 +3476,7 @@
                 <w:sz w:val="20"/>
                 <w:szCs w:val="20"/>
               </w:rPr>
+              <w:lastRenderedPageBreak/>
               <w:t>Pommel Strike</w:t>
             </w:r>
           </w:p>
@@ -2244,7 +3523,6 @@
                 <w:sz w:val="20"/>
                 <w:szCs w:val="20"/>
               </w:rPr>
-              <w:lastRenderedPageBreak/>
               <w:t>Quick Aim</w:t>
             </w:r>
           </w:p>
@@ -2353,29 +3631,29 @@
                 <w:sz w:val="20"/>
                 <w:szCs w:val="20"/>
               </w:rPr>
-              <w:t>Tri Shot</w:t>
-            </w:r>
-          </w:p>
-        </w:tc>
-        <w:tc>
-          <w:tcPr>
-            <w:tcW w:w="0" w:type="auto"/>
-          </w:tcPr>
-          <w:p>
-            <w:pPr>
-              <w:rPr>
-                <w:rFonts w:ascii="Pericles" w:hAnsi="Pericles"/>
-                <w:sz w:val="20"/>
-                <w:szCs w:val="20"/>
-              </w:rPr>
-            </w:pPr>
-            <w:r>
-              <w:rPr>
-                <w:rFonts w:ascii="Pericles" w:hAnsi="Pericles"/>
-                <w:sz w:val="20"/>
-                <w:szCs w:val="20"/>
-              </w:rPr>
-              <w:t>You make take a -2 to hit and attack three adjacent targets, or two targets with a hex in between</w:t>
+              <w:t>Titan’s Reach</w:t>
+            </w:r>
+          </w:p>
+        </w:tc>
+        <w:tc>
+          <w:tcPr>
+            <w:tcW w:w="0" w:type="auto"/>
+          </w:tcPr>
+          <w:p>
+            <w:pPr>
+              <w:rPr>
+                <w:rFonts w:ascii="Pericles" w:hAnsi="Pericles"/>
+                <w:sz w:val="20"/>
+                <w:szCs w:val="20"/>
+              </w:rPr>
+            </w:pPr>
+            <w:r>
+              <w:rPr>
+                <w:rFonts w:ascii="Pericles" w:hAnsi="Pericles"/>
+                <w:sz w:val="20"/>
+                <w:szCs w:val="20"/>
+              </w:rPr>
+              <w:t>When using a weapon with reach, you increase the reach by 1”</w:t>
             </w:r>
           </w:p>
         </w:tc>
@@ -2399,6 +3677,98 @@
                 <w:sz w:val="20"/>
                 <w:szCs w:val="20"/>
               </w:rPr>
+              <w:t>Tough Guy</w:t>
+            </w:r>
+          </w:p>
+        </w:tc>
+        <w:tc>
+          <w:tcPr>
+            <w:tcW w:w="0" w:type="auto"/>
+          </w:tcPr>
+          <w:p>
+            <w:pPr>
+              <w:rPr>
+                <w:rFonts w:ascii="Pericles" w:hAnsi="Pericles"/>
+                <w:sz w:val="20"/>
+                <w:szCs w:val="20"/>
+              </w:rPr>
+            </w:pPr>
+            <w:r>
+              <w:rPr>
+                <w:rFonts w:ascii="Pericles" w:hAnsi="Pericles"/>
+                <w:sz w:val="20"/>
+                <w:szCs w:val="20"/>
+              </w:rPr>
+              <w:t>You get +2 hit points and +2 to all toughness and will saves</w:t>
+            </w:r>
+          </w:p>
+        </w:tc>
+      </w:tr>
+      <w:tr>
+        <w:tc>
+          <w:tcPr>
+            <w:tcW w:w="0" w:type="auto"/>
+          </w:tcPr>
+          <w:p>
+            <w:pPr>
+              <w:rPr>
+                <w:rFonts w:ascii="Pericles" w:hAnsi="Pericles"/>
+                <w:sz w:val="20"/>
+                <w:szCs w:val="20"/>
+              </w:rPr>
+            </w:pPr>
+            <w:r>
+              <w:rPr>
+                <w:rFonts w:ascii="Pericles" w:hAnsi="Pericles"/>
+                <w:sz w:val="20"/>
+                <w:szCs w:val="20"/>
+              </w:rPr>
+              <w:t>Tri Shot</w:t>
+            </w:r>
+          </w:p>
+        </w:tc>
+        <w:tc>
+          <w:tcPr>
+            <w:tcW w:w="0" w:type="auto"/>
+          </w:tcPr>
+          <w:p>
+            <w:pPr>
+              <w:rPr>
+                <w:rFonts w:ascii="Pericles" w:hAnsi="Pericles"/>
+                <w:sz w:val="20"/>
+                <w:szCs w:val="20"/>
+              </w:rPr>
+            </w:pPr>
+            <w:r>
+              <w:rPr>
+                <w:rFonts w:ascii="Pericles" w:hAnsi="Pericles"/>
+                <w:sz w:val="20"/>
+                <w:szCs w:val="20"/>
+              </w:rPr>
+              <w:t>You make take a -2 to hit and attack three adjacent targets, or two targets with a hex in between</w:t>
+            </w:r>
+          </w:p>
+        </w:tc>
+      </w:tr>
+      <w:tr>
+        <w:tc>
+          <w:tcPr>
+            <w:tcW w:w="0" w:type="auto"/>
+          </w:tcPr>
+          <w:p>
+            <w:pPr>
+              <w:rPr>
+                <w:rFonts w:ascii="Pericles" w:hAnsi="Pericles"/>
+                <w:sz w:val="20"/>
+                <w:szCs w:val="20"/>
+              </w:rPr>
+            </w:pPr>
+            <w:r>
+              <w:rPr>
+                <w:rFonts w:ascii="Pericles" w:hAnsi="Pericles"/>
+                <w:sz w:val="20"/>
+                <w:szCs w:val="20"/>
+              </w:rPr>
               <w:t>Un-Aimed Attack</w:t>
             </w:r>
           </w:p>
@@ -2422,6 +3792,52 @@
                 <w:szCs w:val="20"/>
               </w:rPr>
               <w:t>Half Action; -2 to hit; Make a ranged attack against your target</w:t>
+            </w:r>
+          </w:p>
+        </w:tc>
+      </w:tr>
+      <w:tr>
+        <w:tc>
+          <w:tcPr>
+            <w:tcW w:w="0" w:type="auto"/>
+          </w:tcPr>
+          <w:p>
+            <w:pPr>
+              <w:rPr>
+                <w:rFonts w:ascii="Pericles" w:hAnsi="Pericles"/>
+                <w:sz w:val="20"/>
+                <w:szCs w:val="20"/>
+              </w:rPr>
+            </w:pPr>
+            <w:r>
+              <w:rPr>
+                <w:rFonts w:ascii="Pericles" w:hAnsi="Pericles"/>
+                <w:sz w:val="20"/>
+                <w:szCs w:val="20"/>
+              </w:rPr>
+              <w:t>Weapon Breaker</w:t>
+            </w:r>
+          </w:p>
+        </w:tc>
+        <w:tc>
+          <w:tcPr>
+            <w:tcW w:w="0" w:type="auto"/>
+          </w:tcPr>
+          <w:p>
+            <w:pPr>
+              <w:rPr>
+                <w:rFonts w:ascii="Pericles" w:hAnsi="Pericles"/>
+                <w:sz w:val="20"/>
+                <w:szCs w:val="20"/>
+              </w:rPr>
+            </w:pPr>
+            <w:r>
+              <w:rPr>
+                <w:rFonts w:ascii="Pericles" w:hAnsi="Pericles"/>
+                <w:sz w:val="20"/>
+                <w:szCs w:val="20"/>
+              </w:rPr>
+              <w:t>Your shield smash ability now works against weapons</w:t>
             </w:r>
           </w:p>
         </w:tc>
@@ -2655,6 +4071,119 @@
     </w:lvl>
   </w:abstractNum>
   <w:abstractNum w:abstractNumId="1" w15:restartNumberingAfterBreak="0">
+    <w:nsid w:val="3437546C"/>
+    <w:multiLevelType w:val="hybridMultilevel"/>
+    <w:tmpl w:val="75B88E54"/>
+    <w:lvl w:ilvl="0" w:tplc="04090001">
+      <w:start w:val="1"/>
+      <w:numFmt w:val="bullet"/>
+      <w:lvlText w:val=""/>
+      <w:lvlJc w:val="left"/>
+      <w:pPr>
+        <w:ind w:left="360" w:hanging="360"/>
+      </w:pPr>
+      <w:rPr>
+        <w:rFonts w:ascii="Symbol" w:hAnsi="Symbol" w:hint="default"/>
+      </w:rPr>
+    </w:lvl>
+    <w:lvl w:ilvl="1" w:tplc="04090003" w:tentative="1">
+      <w:start w:val="1"/>
+      <w:numFmt w:val="bullet"/>
+      <w:lvlText w:val="o"/>
+      <w:lvlJc w:val="left"/>
+      <w:pPr>
+        <w:ind w:left="1080" w:hanging="360"/>
+      </w:pPr>
+      <w:rPr>
+        <w:rFonts w:ascii="Courier New" w:hAnsi="Courier New" w:cs="Courier New" w:hint="default"/>
+      </w:rPr>
+    </w:lvl>
+    <w:lvl w:ilvl="2" w:tplc="04090005" w:tentative="1">
+      <w:start w:val="1"/>
+      <w:numFmt w:val="bullet"/>
+      <w:lvlText w:val=""/>
+      <w:lvlJc w:val="left"/>
+      <w:pPr>
+        <w:ind w:left="1800" w:hanging="360"/>
+      </w:pPr>
+      <w:rPr>
+        <w:rFonts w:ascii="Wingdings" w:hAnsi="Wingdings" w:hint="default"/>
+      </w:rPr>
+    </w:lvl>
+    <w:lvl w:ilvl="3" w:tplc="04090001" w:tentative="1">
+      <w:start w:val="1"/>
+      <w:numFmt w:val="bullet"/>
+      <w:lvlText w:val=""/>
+      <w:lvlJc w:val="left"/>
+      <w:pPr>
+        <w:ind w:left="2520" w:hanging="360"/>
+      </w:pPr>
+      <w:rPr>
+        <w:rFonts w:ascii="Symbol" w:hAnsi="Symbol" w:hint="default"/>
+      </w:rPr>
+    </w:lvl>
+    <w:lvl w:ilvl="4" w:tplc="04090003" w:tentative="1">
+      <w:start w:val="1"/>
+      <w:numFmt w:val="bullet"/>
+      <w:lvlText w:val="o"/>
+      <w:lvlJc w:val="left"/>
+      <w:pPr>
+        <w:ind w:left="3240" w:hanging="360"/>
+      </w:pPr>
+      <w:rPr>
+        <w:rFonts w:ascii="Courier New" w:hAnsi="Courier New" w:cs="Courier New" w:hint="default"/>
+      </w:rPr>
+    </w:lvl>
+    <w:lvl w:ilvl="5" w:tplc="04090005" w:tentative="1">
+      <w:start w:val="1"/>
+      <w:numFmt w:val="bullet"/>
+      <w:lvlText w:val=""/>
+      <w:lvlJc w:val="left"/>
+      <w:pPr>
+        <w:ind w:left="3960" w:hanging="360"/>
+      </w:pPr>
+      <w:rPr>
+        <w:rFonts w:ascii="Wingdings" w:hAnsi="Wingdings" w:hint="default"/>
+      </w:rPr>
+    </w:lvl>
+    <w:lvl w:ilvl="6" w:tplc="04090001" w:tentative="1">
+      <w:start w:val="1"/>
+      <w:numFmt w:val="bullet"/>
+      <w:lvlText w:val=""/>
+      <w:lvlJc w:val="left"/>
+      <w:pPr>
+        <w:ind w:left="4680" w:hanging="360"/>
+      </w:pPr>
+      <w:rPr>
+        <w:rFonts w:ascii="Symbol" w:hAnsi="Symbol" w:hint="default"/>
+      </w:rPr>
+    </w:lvl>
+    <w:lvl w:ilvl="7" w:tplc="04090003" w:tentative="1">
+      <w:start w:val="1"/>
+      <w:numFmt w:val="bullet"/>
+      <w:lvlText w:val="o"/>
+      <w:lvlJc w:val="left"/>
+      <w:pPr>
+        <w:ind w:left="5400" w:hanging="360"/>
+      </w:pPr>
+      <w:rPr>
+        <w:rFonts w:ascii="Courier New" w:hAnsi="Courier New" w:cs="Courier New" w:hint="default"/>
+      </w:rPr>
+    </w:lvl>
+    <w:lvl w:ilvl="8" w:tplc="04090005" w:tentative="1">
+      <w:start w:val="1"/>
+      <w:numFmt w:val="bullet"/>
+      <w:lvlText w:val=""/>
+      <w:lvlJc w:val="left"/>
+      <w:pPr>
+        <w:ind w:left="6120" w:hanging="360"/>
+      </w:pPr>
+      <w:rPr>
+        <w:rFonts w:ascii="Wingdings" w:hAnsi="Wingdings" w:hint="default"/>
+      </w:rPr>
+    </w:lvl>
+  </w:abstractNum>
+  <w:abstractNum w:abstractNumId="2" w15:restartNumberingAfterBreak="0">
     <w:nsid w:val="54602408"/>
     <w:multiLevelType w:val="hybridMultilevel"/>
     <w:tmpl w:val="A2342096"/>
@@ -2768,10 +4297,13 @@
     </w:lvl>
   </w:abstractNum>
   <w:num w:numId="1">
-    <w:abstractNumId w:val="1"/>
+    <w:abstractNumId w:val="2"/>
   </w:num>
   <w:num w:numId="2">
     <w:abstractNumId w:val="0"/>
+  </w:num>
+  <w:num w:numId="3">
+    <w:abstractNumId w:val="1"/>
   </w:num>
 </w:numbering>
 </file>

</xml_diff>

<commit_message>
Added more weapon skills. Added spell casting in combat rules.
</commit_message>
<xml_diff>
--- a/SwordSphere -- Combat Skills.docx
+++ b/SwordSphere -- Combat Skills.docx
@@ -820,23 +820,7 @@
                 <w:sz w:val="16"/>
                 <w:szCs w:val="16"/>
               </w:rPr>
-              <w:t>Punch</w:t>
-            </w:r>
-            <w:r>
-              <w:rPr>
-                <w:rFonts w:ascii="Pericles" w:hAnsi="Pericles"/>
-                <w:sz w:val="16"/>
-                <w:szCs w:val="16"/>
-              </w:rPr>
-              <w:t xml:space="preserve"> Attack</w:t>
-            </w:r>
-            <w:r>
-              <w:rPr>
-                <w:rFonts w:ascii="Pericles" w:hAnsi="Pericles"/>
-                <w:sz w:val="16"/>
-                <w:szCs w:val="16"/>
-              </w:rPr>
-              <w:t xml:space="preserve"> -- does STR(-1)+1d3, hit location 1-6</w:t>
+              <w:t>Punch Attack -- does STR(-1)+1d3, hit location 1-6</w:t>
             </w:r>
             <w:r>
               <w:rPr>
@@ -1021,8 +1005,6 @@
               </w:rPr>
               <w:t>Improved Grapple</w:t>
             </w:r>
-            <w:bookmarkStart w:id="0" w:name="_GoBack"/>
-            <w:bookmarkEnd w:id="0"/>
           </w:p>
           <w:p>
             <w:pPr>
@@ -1534,6 +1516,72 @@
                 <w:sz w:val="16"/>
                 <w:szCs w:val="16"/>
               </w:rPr>
+              <w:t>Improved Give Ground</w:t>
+            </w:r>
+          </w:p>
+          <w:p>
+            <w:pPr>
+              <w:pStyle w:val="ListParagraph"/>
+              <w:numPr>
+                <w:ilvl w:val="1"/>
+                <w:numId w:val="1"/>
+              </w:numPr>
+              <w:rPr>
+                <w:rFonts w:ascii="Pericles" w:hAnsi="Pericles"/>
+                <w:sz w:val="16"/>
+                <w:szCs w:val="16"/>
+              </w:rPr>
+            </w:pPr>
+            <w:r>
+              <w:rPr>
+                <w:rFonts w:ascii="Pericles" w:hAnsi="Pericles"/>
+                <w:sz w:val="16"/>
+                <w:szCs w:val="16"/>
+              </w:rPr>
+              <w:t>Improved Disengage</w:t>
+            </w:r>
+          </w:p>
+          <w:p>
+            <w:pPr>
+              <w:pStyle w:val="ListParagraph"/>
+              <w:numPr>
+                <w:ilvl w:val="1"/>
+                <w:numId w:val="1"/>
+              </w:numPr>
+              <w:rPr>
+                <w:rFonts w:ascii="Pericles" w:hAnsi="Pericles"/>
+                <w:sz w:val="16"/>
+                <w:szCs w:val="16"/>
+              </w:rPr>
+            </w:pPr>
+            <w:r>
+              <w:rPr>
+                <w:rFonts w:ascii="Pericles" w:hAnsi="Pericles"/>
+                <w:sz w:val="16"/>
+                <w:szCs w:val="16"/>
+              </w:rPr>
+              <w:t>Improved Give Ground II</w:t>
+            </w:r>
+          </w:p>
+          <w:p>
+            <w:pPr>
+              <w:pStyle w:val="ListParagraph"/>
+              <w:numPr>
+                <w:ilvl w:val="0"/>
+                <w:numId w:val="1"/>
+              </w:numPr>
+              <w:rPr>
+                <w:rFonts w:ascii="Pericles" w:hAnsi="Pericles"/>
+                <w:sz w:val="16"/>
+                <w:szCs w:val="16"/>
+              </w:rPr>
+            </w:pPr>
+            <w:r>
+              <w:rPr>
+                <w:rFonts w:ascii="Pericles" w:hAnsi="Pericles"/>
+                <w:sz w:val="16"/>
+                <w:szCs w:val="16"/>
+              </w:rPr>
               <w:t>Mercy</w:t>
             </w:r>
           </w:p>
@@ -2067,6 +2115,337 @@
       <w:pPr>
         <w:rPr>
           <w:rFonts w:ascii="Pericles" w:hAnsi="Pericles"/>
+          <w:b/>
+          <w:sz w:val="20"/>
+          <w:szCs w:val="20"/>
+        </w:rPr>
+      </w:pPr>
+      <w:r>
+        <w:rPr>
+          <w:rFonts w:ascii="Pericles" w:hAnsi="Pericles"/>
+          <w:b/>
+          <w:sz w:val="20"/>
+          <w:szCs w:val="20"/>
+        </w:rPr>
+        <w:t>Staff</w:t>
+      </w:r>
+    </w:p>
+    <w:tbl>
+      <w:tblPr>
+        <w:tblStyle w:val="TableGrid"/>
+        <w:tblW w:w="0" w:type="auto"/>
+        <w:tblLook w:val="04A0" w:firstRow="1" w:lastRow="0" w:firstColumn="1" w:lastColumn="0" w:noHBand="0" w:noVBand="1"/>
+      </w:tblPr>
+      <w:tblGrid>
+        <w:gridCol w:w="9350"/>
+      </w:tblGrid>
+      <w:tr>
+        <w:tc>
+          <w:tcPr>
+            <w:tcW w:w="9350" w:type="dxa"/>
+          </w:tcPr>
+          <w:p>
+            <w:pPr>
+              <w:rPr>
+                <w:rFonts w:ascii="Pericles" w:hAnsi="Pericles"/>
+                <w:b/>
+                <w:sz w:val="16"/>
+                <w:szCs w:val="16"/>
+              </w:rPr>
+            </w:pPr>
+            <w:r>
+              <w:rPr>
+                <w:rFonts w:ascii="Pericles" w:hAnsi="Pericles"/>
+                <w:b/>
+                <w:sz w:val="16"/>
+                <w:szCs w:val="16"/>
+              </w:rPr>
+              <w:t>Starts with</w:t>
+            </w:r>
+          </w:p>
+          <w:p>
+            <w:pPr>
+              <w:pStyle w:val="ListParagraph"/>
+              <w:numPr>
+                <w:ilvl w:val="0"/>
+                <w:numId w:val="1"/>
+              </w:numPr>
+              <w:rPr>
+                <w:rFonts w:ascii="Pericles" w:hAnsi="Pericles"/>
+                <w:b/>
+                <w:sz w:val="16"/>
+                <w:szCs w:val="16"/>
+              </w:rPr>
+            </w:pPr>
+            <w:r>
+              <w:rPr>
+                <w:rFonts w:ascii="Pericles" w:hAnsi="Pericles"/>
+                <w:sz w:val="16"/>
+                <w:szCs w:val="16"/>
+              </w:rPr>
+              <w:t>Standard Attack</w:t>
+            </w:r>
+          </w:p>
+          <w:p>
+            <w:pPr>
+              <w:pStyle w:val="ListParagraph"/>
+              <w:rPr>
+                <w:rFonts w:ascii="Pericles" w:hAnsi="Pericles"/>
+                <w:b/>
+                <w:sz w:val="20"/>
+                <w:szCs w:val="20"/>
+              </w:rPr>
+            </w:pPr>
+          </w:p>
+        </w:tc>
+      </w:tr>
+      <w:tr>
+        <w:tc>
+          <w:tcPr>
+            <w:tcW w:w="9350" w:type="dxa"/>
+          </w:tcPr>
+          <w:p>
+            <w:pPr>
+              <w:rPr>
+                <w:rFonts w:ascii="Pericles" w:hAnsi="Pericles"/>
+                <w:b/>
+                <w:sz w:val="16"/>
+                <w:szCs w:val="16"/>
+              </w:rPr>
+            </w:pPr>
+            <w:r>
+              <w:rPr>
+                <w:rFonts w:ascii="Pericles" w:hAnsi="Pericles"/>
+                <w:b/>
+                <w:sz w:val="16"/>
+                <w:szCs w:val="16"/>
+              </w:rPr>
+              <w:t>Can Acquire</w:t>
+            </w:r>
+          </w:p>
+          <w:p>
+            <w:pPr>
+              <w:pStyle w:val="ListParagraph"/>
+              <w:numPr>
+                <w:ilvl w:val="0"/>
+                <w:numId w:val="1"/>
+              </w:numPr>
+              <w:rPr>
+                <w:rFonts w:ascii="Pericles" w:hAnsi="Pericles"/>
+                <w:sz w:val="16"/>
+                <w:szCs w:val="16"/>
+              </w:rPr>
+            </w:pPr>
+            <w:r>
+              <w:rPr>
+                <w:rFonts w:ascii="Pericles" w:hAnsi="Pericles"/>
+                <w:sz w:val="16"/>
+                <w:szCs w:val="16"/>
+              </w:rPr>
+              <w:t>Casting Parry</w:t>
+            </w:r>
+          </w:p>
+          <w:p>
+            <w:pPr>
+              <w:pStyle w:val="ListParagraph"/>
+              <w:numPr>
+                <w:ilvl w:val="0"/>
+                <w:numId w:val="1"/>
+              </w:numPr>
+              <w:rPr>
+                <w:rFonts w:ascii="Pericles" w:hAnsi="Pericles"/>
+                <w:b/>
+                <w:sz w:val="20"/>
+                <w:szCs w:val="20"/>
+              </w:rPr>
+            </w:pPr>
+            <w:r>
+              <w:rPr>
+                <w:rFonts w:ascii="Pericles" w:hAnsi="Pericles"/>
+                <w:sz w:val="16"/>
+                <w:szCs w:val="16"/>
+              </w:rPr>
+              <w:t>Concussion (3)</w:t>
+            </w:r>
+          </w:p>
+          <w:p>
+            <w:pPr>
+              <w:pStyle w:val="ListParagraph"/>
+              <w:numPr>
+                <w:ilvl w:val="1"/>
+                <w:numId w:val="1"/>
+              </w:numPr>
+              <w:rPr>
+                <w:rFonts w:ascii="Pericles" w:hAnsi="Pericles"/>
+                <w:b/>
+                <w:sz w:val="20"/>
+                <w:szCs w:val="20"/>
+              </w:rPr>
+            </w:pPr>
+            <w:r>
+              <w:rPr>
+                <w:rFonts w:ascii="Pericles" w:hAnsi="Pericles"/>
+                <w:sz w:val="16"/>
+                <w:szCs w:val="16"/>
+              </w:rPr>
+              <w:t>Concussion (4)</w:t>
+            </w:r>
+          </w:p>
+          <w:p>
+            <w:pPr>
+              <w:pStyle w:val="ListParagraph"/>
+              <w:numPr>
+                <w:ilvl w:val="2"/>
+                <w:numId w:val="1"/>
+              </w:numPr>
+              <w:rPr>
+                <w:rFonts w:ascii="Pericles" w:hAnsi="Pericles"/>
+                <w:b/>
+                <w:sz w:val="20"/>
+                <w:szCs w:val="20"/>
+              </w:rPr>
+            </w:pPr>
+            <w:r>
+              <w:rPr>
+                <w:rFonts w:ascii="Pericles" w:hAnsi="Pericles"/>
+                <w:sz w:val="16"/>
+                <w:szCs w:val="16"/>
+              </w:rPr>
+              <w:t>Concussion (5)</w:t>
+            </w:r>
+          </w:p>
+          <w:p>
+            <w:pPr>
+              <w:pStyle w:val="ListParagraph"/>
+              <w:numPr>
+                <w:ilvl w:val="0"/>
+                <w:numId w:val="1"/>
+              </w:numPr>
+              <w:rPr>
+                <w:rFonts w:ascii="Pericles" w:hAnsi="Pericles"/>
+                <w:b/>
+                <w:sz w:val="20"/>
+                <w:szCs w:val="20"/>
+              </w:rPr>
+            </w:pPr>
+            <w:r>
+              <w:rPr>
+                <w:rFonts w:ascii="Pericles" w:hAnsi="Pericles"/>
+                <w:sz w:val="16"/>
+                <w:szCs w:val="16"/>
+              </w:rPr>
+              <w:t>Improved Give Ground</w:t>
+            </w:r>
+          </w:p>
+          <w:p>
+            <w:pPr>
+              <w:pStyle w:val="ListParagraph"/>
+              <w:numPr>
+                <w:ilvl w:val="1"/>
+                <w:numId w:val="1"/>
+              </w:numPr>
+              <w:rPr>
+                <w:rFonts w:ascii="Pericles" w:hAnsi="Pericles"/>
+                <w:b/>
+                <w:sz w:val="20"/>
+                <w:szCs w:val="20"/>
+              </w:rPr>
+            </w:pPr>
+            <w:r>
+              <w:rPr>
+                <w:rFonts w:ascii="Pericles" w:hAnsi="Pericles"/>
+                <w:sz w:val="16"/>
+                <w:szCs w:val="16"/>
+              </w:rPr>
+              <w:lastRenderedPageBreak/>
+              <w:t>Improved Disengage</w:t>
+            </w:r>
+          </w:p>
+          <w:p>
+            <w:pPr>
+              <w:pStyle w:val="ListParagraph"/>
+              <w:numPr>
+                <w:ilvl w:val="0"/>
+                <w:numId w:val="1"/>
+              </w:numPr>
+              <w:rPr>
+                <w:rFonts w:ascii="Pericles" w:hAnsi="Pericles"/>
+                <w:b/>
+                <w:sz w:val="20"/>
+                <w:szCs w:val="20"/>
+              </w:rPr>
+            </w:pPr>
+            <w:r>
+              <w:rPr>
+                <w:rFonts w:ascii="Pericles" w:hAnsi="Pericles"/>
+                <w:sz w:val="16"/>
+                <w:szCs w:val="16"/>
+              </w:rPr>
+              <w:t>Improved Press</w:t>
+            </w:r>
+          </w:p>
+          <w:p>
+            <w:pPr>
+              <w:pStyle w:val="ListParagraph"/>
+              <w:numPr>
+                <w:ilvl w:val="0"/>
+                <w:numId w:val="1"/>
+              </w:numPr>
+              <w:rPr>
+                <w:rFonts w:ascii="Pericles" w:hAnsi="Pericles"/>
+                <w:b/>
+                <w:sz w:val="20"/>
+                <w:szCs w:val="20"/>
+              </w:rPr>
+            </w:pPr>
+            <w:r>
+              <w:rPr>
+                <w:rFonts w:ascii="Pericles" w:hAnsi="Pericles"/>
+                <w:sz w:val="16"/>
+                <w:szCs w:val="16"/>
+              </w:rPr>
+              <w:t>Knockdown Blow (4)</w:t>
+            </w:r>
+          </w:p>
+          <w:p>
+            <w:pPr>
+              <w:pStyle w:val="ListParagraph"/>
+              <w:numPr>
+                <w:ilvl w:val="1"/>
+                <w:numId w:val="1"/>
+              </w:numPr>
+              <w:rPr>
+                <w:rFonts w:ascii="Pericles" w:hAnsi="Pericles"/>
+                <w:b/>
+                <w:sz w:val="20"/>
+                <w:szCs w:val="20"/>
+              </w:rPr>
+            </w:pPr>
+            <w:r>
+              <w:rPr>
+                <w:rFonts w:ascii="Pericles" w:hAnsi="Pericles"/>
+                <w:sz w:val="16"/>
+                <w:szCs w:val="16"/>
+              </w:rPr>
+              <w:t>Knockdown Blow (8)</w:t>
+            </w:r>
+          </w:p>
+        </w:tc>
+      </w:tr>
+    </w:tbl>
+    <w:p>
+      <w:pPr>
+        <w:rPr>
+          <w:rFonts w:ascii="Pericles" w:hAnsi="Pericles"/>
+          <w:sz w:val="16"/>
+          <w:szCs w:val="16"/>
+        </w:rPr>
+      </w:pPr>
+    </w:p>
+    <w:p>
+      <w:pPr>
+        <w:rPr>
+          <w:rFonts w:ascii="Pericles" w:hAnsi="Pericles"/>
           <w:sz w:val="16"/>
           <w:szCs w:val="16"/>
         </w:rPr>
@@ -2079,8 +2458,8 @@
         <w:tblLook w:val="04A0" w:firstRow="1" w:lastRow="0" w:firstColumn="1" w:lastColumn="0" w:noHBand="0" w:noVBand="1"/>
       </w:tblPr>
       <w:tblGrid>
-        <w:gridCol w:w="1886"/>
-        <w:gridCol w:w="7464"/>
+        <w:gridCol w:w="2052"/>
+        <w:gridCol w:w="7298"/>
       </w:tblGrid>
       <w:tr>
         <w:tc>
@@ -2289,7 +2668,7 @@
                 <w:sz w:val="20"/>
                 <w:szCs w:val="20"/>
               </w:rPr>
-              <w:t>Cleave (x)</w:t>
+              <w:t>Casting Parry</w:t>
             </w:r>
           </w:p>
         </w:tc>
@@ -2316,31 +2695,7 @@
                 <w:sz w:val="20"/>
                 <w:szCs w:val="20"/>
               </w:rPr>
-              <w:t>When you drop an opponent in combat,</w:t>
-            </w:r>
-            <w:r>
-              <w:rPr>
-                <w:rFonts w:ascii="Pericles" w:hAnsi="Pericles"/>
-                <w:sz w:val="20"/>
-                <w:szCs w:val="20"/>
-              </w:rPr>
-              <w:t xml:space="preserve"> if you roll an x/12,</w:t>
-            </w:r>
-            <w:r>
-              <w:rPr>
-                <w:rFonts w:ascii="Pericles" w:hAnsi="Pericles"/>
-                <w:sz w:val="20"/>
-                <w:szCs w:val="20"/>
-              </w:rPr>
-              <w:t xml:space="preserve"> you may immediately take a one hex move and attack another enemy. You c</w:t>
-            </w:r>
-            <w:r>
-              <w:rPr>
-                <w:rFonts w:ascii="Pericles" w:hAnsi="Pericles"/>
-                <w:sz w:val="20"/>
-                <w:szCs w:val="20"/>
-              </w:rPr>
-              <w:t>an do this once per combat round</w:t>
+              <w:t>You can cast and parry in the same round without taking a penalty</w:t>
             </w:r>
           </w:p>
         </w:tc>
@@ -2364,76 +2719,122 @@
                 <w:sz w:val="20"/>
                 <w:szCs w:val="20"/>
               </w:rPr>
-              <w:lastRenderedPageBreak/>
-              <w:t>Disarm (x)</w:t>
-            </w:r>
-          </w:p>
-        </w:tc>
-        <w:tc>
-          <w:tcPr>
-            <w:tcW w:w="0" w:type="auto"/>
-          </w:tcPr>
-          <w:p>
-            <w:pPr>
-              <w:rPr>
-                <w:rFonts w:ascii="Pericles" w:hAnsi="Pericles"/>
-                <w:sz w:val="20"/>
-                <w:szCs w:val="20"/>
-              </w:rPr>
-            </w:pPr>
-            <w:r>
-              <w:rPr>
-                <w:rFonts w:ascii="Pericles" w:hAnsi="Pericles"/>
-                <w:sz w:val="20"/>
-                <w:szCs w:val="20"/>
-              </w:rPr>
-              <w:t>You attack at a -2. Your opponent must save (DEX vs. x) or his weapon flies 1d3 hexes away in a random direction</w:t>
+              <w:t>Cleave (x)</w:t>
+            </w:r>
+          </w:p>
+        </w:tc>
+        <w:tc>
+          <w:tcPr>
+            <w:tcW w:w="0" w:type="auto"/>
+          </w:tcPr>
+          <w:p>
+            <w:pPr>
+              <w:pStyle w:val="ListParagraph"/>
+              <w:numPr>
+                <w:ilvl w:val="0"/>
+                <w:numId w:val="3"/>
+              </w:numPr>
+              <w:rPr>
+                <w:rFonts w:ascii="Pericles" w:hAnsi="Pericles"/>
+                <w:sz w:val="20"/>
+                <w:szCs w:val="20"/>
+              </w:rPr>
+            </w:pPr>
+            <w:r>
+              <w:rPr>
+                <w:rFonts w:ascii="Pericles" w:hAnsi="Pericles"/>
+                <w:sz w:val="20"/>
+                <w:szCs w:val="20"/>
+              </w:rPr>
+              <w:t>When you drop an opponent in combat,</w:t>
+            </w:r>
+            <w:r>
+              <w:rPr>
+                <w:rFonts w:ascii="Pericles" w:hAnsi="Pericles"/>
+                <w:sz w:val="20"/>
+                <w:szCs w:val="20"/>
+              </w:rPr>
+              <w:t xml:space="preserve"> if you roll an x/12,</w:t>
+            </w:r>
+            <w:r>
+              <w:rPr>
+                <w:rFonts w:ascii="Pericles" w:hAnsi="Pericles"/>
+                <w:sz w:val="20"/>
+                <w:szCs w:val="20"/>
+              </w:rPr>
+              <w:t xml:space="preserve"> you may immediately take a one hex move and attack another enemy. You c</w:t>
+            </w:r>
+            <w:r>
+              <w:rPr>
+                <w:rFonts w:ascii="Pericles" w:hAnsi="Pericles"/>
+                <w:sz w:val="20"/>
+                <w:szCs w:val="20"/>
+              </w:rPr>
+              <w:t>an do this once per combat round</w:t>
             </w:r>
           </w:p>
         </w:tc>
       </w:tr>
       <w:tr>
-        <w:tc>
-          <w:tcPr>
-            <w:tcW w:w="0" w:type="auto"/>
-          </w:tcPr>
-          <w:p>
-            <w:pPr>
-              <w:rPr>
-                <w:rFonts w:ascii="Pericles" w:hAnsi="Pericles"/>
-                <w:sz w:val="20"/>
-                <w:szCs w:val="20"/>
-              </w:rPr>
-            </w:pPr>
-            <w:r>
-              <w:rPr>
-                <w:rFonts w:ascii="Pericles" w:hAnsi="Pericles"/>
-                <w:sz w:val="20"/>
-                <w:szCs w:val="20"/>
-              </w:rPr>
-              <w:t>Dodge (x)</w:t>
-            </w:r>
-          </w:p>
-        </w:tc>
-        <w:tc>
-          <w:tcPr>
-            <w:tcW w:w="0" w:type="auto"/>
-          </w:tcPr>
-          <w:p>
-            <w:pPr>
-              <w:rPr>
-                <w:rFonts w:ascii="Pericles" w:hAnsi="Pericles"/>
-                <w:sz w:val="20"/>
-                <w:szCs w:val="20"/>
-              </w:rPr>
-            </w:pPr>
-            <w:r>
-              <w:rPr>
-                <w:rFonts w:ascii="Pericles" w:hAnsi="Pericles"/>
-                <w:sz w:val="20"/>
-                <w:szCs w:val="20"/>
-              </w:rPr>
-              <w:t>+1 Dodge per level</w:t>
+        <w:trPr>
+          <w:trHeight w:val="413"/>
+        </w:trPr>
+        <w:tc>
+          <w:tcPr>
+            <w:tcW w:w="0" w:type="auto"/>
+          </w:tcPr>
+          <w:p>
+            <w:pPr>
+              <w:pStyle w:val="Table"/>
+              <w:rPr>
+                <w:rFonts w:ascii="Pericles" w:hAnsi="Pericles"/>
+                <w:bCs/>
+                <w:sz w:val="20"/>
+                <w:szCs w:val="20"/>
+              </w:rPr>
+            </w:pPr>
+            <w:r>
+              <w:rPr>
+                <w:rFonts w:ascii="Pericles" w:hAnsi="Pericles"/>
+                <w:bCs/>
+                <w:sz w:val="20"/>
+                <w:szCs w:val="20"/>
+              </w:rPr>
+              <w:t>Concussion(x)</w:t>
+            </w:r>
+          </w:p>
+        </w:tc>
+        <w:tc>
+          <w:tcPr>
+            <w:tcW w:w="0" w:type="auto"/>
+          </w:tcPr>
+          <w:p>
+            <w:pPr>
+              <w:pStyle w:val="Table"/>
+              <w:rPr>
+                <w:rFonts w:ascii="Pericles" w:hAnsi="Pericles"/>
+                <w:bCs/>
+                <w:sz w:val="20"/>
+                <w:szCs w:val="20"/>
+              </w:rPr>
+            </w:pPr>
+            <w:r>
+              <w:rPr>
+                <w:rFonts w:ascii="Pericles" w:hAnsi="Pericles"/>
+                <w:bCs/>
+                <w:sz w:val="20"/>
+                <w:szCs w:val="20"/>
+              </w:rPr>
+              <w:t xml:space="preserve">If you hit your target in the head, you have an x/12 chance to stun him for one round. </w:t>
+            </w:r>
+            <w:r>
+              <w:rPr>
+                <w:rFonts w:ascii="Pericles" w:hAnsi="Pericles"/>
+                <w:bCs/>
+                <w:sz w:val="20"/>
+                <w:szCs w:val="20"/>
+              </w:rPr>
+              <w:t>This trait stacks with stunning blow, with the final proc chance being the higher of the two scores +1</w:t>
             </w:r>
           </w:p>
         </w:tc>
@@ -2457,29 +2858,29 @@
                 <w:sz w:val="20"/>
                 <w:szCs w:val="20"/>
               </w:rPr>
-              <w:t>Double Shot</w:t>
-            </w:r>
-          </w:p>
-        </w:tc>
-        <w:tc>
-          <w:tcPr>
-            <w:tcW w:w="0" w:type="auto"/>
-          </w:tcPr>
-          <w:p>
-            <w:pPr>
-              <w:rPr>
-                <w:rFonts w:ascii="Pericles" w:hAnsi="Pericles"/>
-                <w:sz w:val="20"/>
-                <w:szCs w:val="20"/>
-              </w:rPr>
-            </w:pPr>
-            <w:r>
-              <w:rPr>
-                <w:rFonts w:ascii="Pericles" w:hAnsi="Pericles"/>
-                <w:sz w:val="20"/>
-                <w:szCs w:val="20"/>
-              </w:rPr>
-              <w:t>You may take a -2 to hit and attack two adjacent targets</w:t>
+              <w:t>Disarm (x)</w:t>
+            </w:r>
+          </w:p>
+        </w:tc>
+        <w:tc>
+          <w:tcPr>
+            <w:tcW w:w="0" w:type="auto"/>
+          </w:tcPr>
+          <w:p>
+            <w:pPr>
+              <w:rPr>
+                <w:rFonts w:ascii="Pericles" w:hAnsi="Pericles"/>
+                <w:sz w:val="20"/>
+                <w:szCs w:val="20"/>
+              </w:rPr>
+            </w:pPr>
+            <w:r>
+              <w:rPr>
+                <w:rFonts w:ascii="Pericles" w:hAnsi="Pericles"/>
+                <w:sz w:val="20"/>
+                <w:szCs w:val="20"/>
+              </w:rPr>
+              <w:t>You attack at a -2. Your opponent must save (DEX vs. x) or his weapon flies 1d3 hexes away in a random direction</w:t>
             </w:r>
           </w:p>
         </w:tc>
@@ -2503,29 +2904,29 @@
                 <w:sz w:val="20"/>
                 <w:szCs w:val="20"/>
               </w:rPr>
-              <w:t>Fast (x)</w:t>
-            </w:r>
-          </w:p>
-        </w:tc>
-        <w:tc>
-          <w:tcPr>
-            <w:tcW w:w="0" w:type="auto"/>
-          </w:tcPr>
-          <w:p>
-            <w:pPr>
-              <w:rPr>
-                <w:rFonts w:ascii="Pericles" w:hAnsi="Pericles"/>
-                <w:sz w:val="20"/>
-                <w:szCs w:val="20"/>
-              </w:rPr>
-            </w:pPr>
-            <w:r>
-              <w:rPr>
-                <w:rFonts w:ascii="Pericles" w:hAnsi="Pericles"/>
-                <w:sz w:val="20"/>
-                <w:szCs w:val="20"/>
-              </w:rPr>
-              <w:t>When using the relevant weapon, you get an additional attack on x/12</w:t>
+              <w:t>Dodge (x)</w:t>
+            </w:r>
+          </w:p>
+        </w:tc>
+        <w:tc>
+          <w:tcPr>
+            <w:tcW w:w="0" w:type="auto"/>
+          </w:tcPr>
+          <w:p>
+            <w:pPr>
+              <w:rPr>
+                <w:rFonts w:ascii="Pericles" w:hAnsi="Pericles"/>
+                <w:sz w:val="20"/>
+                <w:szCs w:val="20"/>
+              </w:rPr>
+            </w:pPr>
+            <w:r>
+              <w:rPr>
+                <w:rFonts w:ascii="Pericles" w:hAnsi="Pericles"/>
+                <w:sz w:val="20"/>
+                <w:szCs w:val="20"/>
+              </w:rPr>
+              <w:t>+1 Dodge per level</w:t>
             </w:r>
           </w:p>
         </w:tc>
@@ -2549,29 +2950,29 @@
                 <w:sz w:val="20"/>
                 <w:szCs w:val="20"/>
               </w:rPr>
-              <w:t>Fearsome Display</w:t>
-            </w:r>
-          </w:p>
-        </w:tc>
-        <w:tc>
-          <w:tcPr>
-            <w:tcW w:w="0" w:type="auto"/>
-          </w:tcPr>
-          <w:p>
-            <w:pPr>
-              <w:rPr>
-                <w:rFonts w:ascii="Pericles" w:hAnsi="Pericles"/>
-                <w:sz w:val="20"/>
-                <w:szCs w:val="20"/>
-              </w:rPr>
-            </w:pPr>
-            <w:r>
-              <w:rPr>
-                <w:rFonts w:ascii="Pericles" w:hAnsi="Pericles"/>
-                <w:sz w:val="20"/>
-                <w:szCs w:val="20"/>
-              </w:rPr>
-              <w:t>You may stare down your opponent, or display your deadly skill, making a DEX, or WIL roll against him. If you win, your opponent is -1 to hit, -1 damage against you for that fight</w:t>
+              <w:t>Double Shot</w:t>
+            </w:r>
+          </w:p>
+        </w:tc>
+        <w:tc>
+          <w:tcPr>
+            <w:tcW w:w="0" w:type="auto"/>
+          </w:tcPr>
+          <w:p>
+            <w:pPr>
+              <w:rPr>
+                <w:rFonts w:ascii="Pericles" w:hAnsi="Pericles"/>
+                <w:sz w:val="20"/>
+                <w:szCs w:val="20"/>
+              </w:rPr>
+            </w:pPr>
+            <w:r>
+              <w:rPr>
+                <w:rFonts w:ascii="Pericles" w:hAnsi="Pericles"/>
+                <w:sz w:val="20"/>
+                <w:szCs w:val="20"/>
+              </w:rPr>
+              <w:t>You may take a -2 to hit and attack two adjacent targets</w:t>
             </w:r>
           </w:p>
         </w:tc>
@@ -2595,29 +2996,29 @@
                 <w:sz w:val="20"/>
                 <w:szCs w:val="20"/>
               </w:rPr>
-              <w:t>Feint (x)</w:t>
-            </w:r>
-          </w:p>
-        </w:tc>
-        <w:tc>
-          <w:tcPr>
-            <w:tcW w:w="0" w:type="auto"/>
-          </w:tcPr>
-          <w:p>
-            <w:pPr>
-              <w:rPr>
-                <w:rFonts w:ascii="Pericles" w:hAnsi="Pericles"/>
-                <w:sz w:val="20"/>
-                <w:szCs w:val="20"/>
-              </w:rPr>
-            </w:pPr>
-            <w:r>
-              <w:rPr>
-                <w:rFonts w:ascii="Pericles" w:hAnsi="Pericles"/>
-                <w:sz w:val="20"/>
-                <w:szCs w:val="20"/>
-              </w:rPr>
-              <w:t>When you miss an opponent, you may spend a yellow up to declare a feint. Your target makes a PER check vs. (x) or your next attack against him gets +3 to hit and +1 damage</w:t>
+              <w:t>Fast (x)</w:t>
+            </w:r>
+          </w:p>
+        </w:tc>
+        <w:tc>
+          <w:tcPr>
+            <w:tcW w:w="0" w:type="auto"/>
+          </w:tcPr>
+          <w:p>
+            <w:pPr>
+              <w:rPr>
+                <w:rFonts w:ascii="Pericles" w:hAnsi="Pericles"/>
+                <w:sz w:val="20"/>
+                <w:szCs w:val="20"/>
+              </w:rPr>
+            </w:pPr>
+            <w:r>
+              <w:rPr>
+                <w:rFonts w:ascii="Pericles" w:hAnsi="Pericles"/>
+                <w:sz w:val="20"/>
+                <w:szCs w:val="20"/>
+              </w:rPr>
+              <w:t>When using the relevant weapon, you get an additional attack on x/12</w:t>
             </w:r>
           </w:p>
         </w:tc>
@@ -2641,29 +3042,29 @@
                 <w:sz w:val="20"/>
                 <w:szCs w:val="20"/>
               </w:rPr>
-              <w:t>Grapple Choke</w:t>
-            </w:r>
-          </w:p>
-        </w:tc>
-        <w:tc>
-          <w:tcPr>
-            <w:tcW w:w="0" w:type="auto"/>
-          </w:tcPr>
-          <w:p>
-            <w:pPr>
-              <w:rPr>
-                <w:rFonts w:ascii="Pericles" w:hAnsi="Pericles"/>
-                <w:sz w:val="20"/>
-                <w:szCs w:val="20"/>
-              </w:rPr>
-            </w:pPr>
-            <w:r>
-              <w:rPr>
-                <w:rFonts w:ascii="Pericles" w:hAnsi="Pericles"/>
-                <w:sz w:val="20"/>
-                <w:szCs w:val="20"/>
-              </w:rPr>
-              <w:t>When you succeed in a grapple check, you may choke your opponent doing penetrating STR damage</w:t>
+              <w:t>Fearsome Display</w:t>
+            </w:r>
+          </w:p>
+        </w:tc>
+        <w:tc>
+          <w:tcPr>
+            <w:tcW w:w="0" w:type="auto"/>
+          </w:tcPr>
+          <w:p>
+            <w:pPr>
+              <w:rPr>
+                <w:rFonts w:ascii="Pericles" w:hAnsi="Pericles"/>
+                <w:sz w:val="20"/>
+                <w:szCs w:val="20"/>
+              </w:rPr>
+            </w:pPr>
+            <w:r>
+              <w:rPr>
+                <w:rFonts w:ascii="Pericles" w:hAnsi="Pericles"/>
+                <w:sz w:val="20"/>
+                <w:szCs w:val="20"/>
+              </w:rPr>
+              <w:t>You may stare down your opponent, or display your deadly skill, making a DEX, or WIL roll against him. If you win, your opponent is -1 to hit, -1 damage against you for that fight</w:t>
             </w:r>
           </w:p>
         </w:tc>
@@ -2687,29 +3088,29 @@
                 <w:sz w:val="20"/>
                 <w:szCs w:val="20"/>
               </w:rPr>
-              <w:t>Grapple Throw</w:t>
-            </w:r>
-          </w:p>
-        </w:tc>
-        <w:tc>
-          <w:tcPr>
-            <w:tcW w:w="0" w:type="auto"/>
-          </w:tcPr>
-          <w:p>
-            <w:pPr>
-              <w:rPr>
-                <w:rFonts w:ascii="Pericles" w:hAnsi="Pericles"/>
-                <w:sz w:val="20"/>
-                <w:szCs w:val="20"/>
-              </w:rPr>
-            </w:pPr>
-            <w:r>
-              <w:rPr>
-                <w:rFonts w:ascii="Pericles" w:hAnsi="Pericles"/>
-                <w:sz w:val="20"/>
-                <w:szCs w:val="20"/>
-              </w:rPr>
-              <w:t>When you succeed in a grapple check, you may throw your opponent up to 4 hexes. He takes STR+1d6 damage and ends up prone</w:t>
+              <w:t>Feint (x)</w:t>
+            </w:r>
+          </w:p>
+        </w:tc>
+        <w:tc>
+          <w:tcPr>
+            <w:tcW w:w="0" w:type="auto"/>
+          </w:tcPr>
+          <w:p>
+            <w:pPr>
+              <w:rPr>
+                <w:rFonts w:ascii="Pericles" w:hAnsi="Pericles"/>
+                <w:sz w:val="20"/>
+                <w:szCs w:val="20"/>
+              </w:rPr>
+            </w:pPr>
+            <w:r>
+              <w:rPr>
+                <w:rFonts w:ascii="Pericles" w:hAnsi="Pericles"/>
+                <w:sz w:val="20"/>
+                <w:szCs w:val="20"/>
+              </w:rPr>
+              <w:t>When you miss an opponent, you may spend a yellow up to declare a feint. Your target makes a PER check vs. (x) or your next attack against him gets +3 to hit and +1 damage</w:t>
             </w:r>
           </w:p>
         </w:tc>
@@ -2733,29 +3134,29 @@
                 <w:sz w:val="20"/>
                 <w:szCs w:val="20"/>
               </w:rPr>
-              <w:t>Improved Grapple</w:t>
-            </w:r>
-          </w:p>
-        </w:tc>
-        <w:tc>
-          <w:tcPr>
-            <w:tcW w:w="0" w:type="auto"/>
-          </w:tcPr>
-          <w:p>
-            <w:pPr>
-              <w:rPr>
-                <w:rFonts w:ascii="Pericles" w:hAnsi="Pericles"/>
-                <w:sz w:val="20"/>
-                <w:szCs w:val="20"/>
-              </w:rPr>
-            </w:pPr>
-            <w:r>
-              <w:rPr>
-                <w:rFonts w:ascii="Pericles" w:hAnsi="Pericles"/>
-                <w:sz w:val="20"/>
-                <w:szCs w:val="20"/>
-              </w:rPr>
-              <w:t>When you grappling, you have +4 STR to hold/escape</w:t>
+              <w:t>Grapple Choke</w:t>
+            </w:r>
+          </w:p>
+        </w:tc>
+        <w:tc>
+          <w:tcPr>
+            <w:tcW w:w="0" w:type="auto"/>
+          </w:tcPr>
+          <w:p>
+            <w:pPr>
+              <w:rPr>
+                <w:rFonts w:ascii="Pericles" w:hAnsi="Pericles"/>
+                <w:sz w:val="20"/>
+                <w:szCs w:val="20"/>
+              </w:rPr>
+            </w:pPr>
+            <w:r>
+              <w:rPr>
+                <w:rFonts w:ascii="Pericles" w:hAnsi="Pericles"/>
+                <w:sz w:val="20"/>
+                <w:szCs w:val="20"/>
+              </w:rPr>
+              <w:t>When you succeed in a grapple check, you may choke your opponent doing penetrating STR damage</w:t>
             </w:r>
           </w:p>
         </w:tc>
@@ -2779,29 +3180,29 @@
                 <w:sz w:val="20"/>
                 <w:szCs w:val="20"/>
               </w:rPr>
-              <w:t>Improved Limb Breaker</w:t>
-            </w:r>
-          </w:p>
-        </w:tc>
-        <w:tc>
-          <w:tcPr>
-            <w:tcW w:w="0" w:type="auto"/>
-          </w:tcPr>
-          <w:p>
-            <w:pPr>
-              <w:rPr>
-                <w:rFonts w:ascii="Pericles" w:hAnsi="Pericles"/>
-                <w:sz w:val="20"/>
-                <w:szCs w:val="20"/>
-              </w:rPr>
-            </w:pPr>
-            <w:r>
-              <w:rPr>
-                <w:rFonts w:ascii="Pericles" w:hAnsi="Pericles"/>
-                <w:sz w:val="20"/>
-                <w:szCs w:val="20"/>
-              </w:rPr>
-              <w:t>When you hit a limb, you get +1 wound roll</w:t>
+              <w:t>Grapple Throw</w:t>
+            </w:r>
+          </w:p>
+        </w:tc>
+        <w:tc>
+          <w:tcPr>
+            <w:tcW w:w="0" w:type="auto"/>
+          </w:tcPr>
+          <w:p>
+            <w:pPr>
+              <w:rPr>
+                <w:rFonts w:ascii="Pericles" w:hAnsi="Pericles"/>
+                <w:sz w:val="20"/>
+                <w:szCs w:val="20"/>
+              </w:rPr>
+            </w:pPr>
+            <w:r>
+              <w:rPr>
+                <w:rFonts w:ascii="Pericles" w:hAnsi="Pericles"/>
+                <w:sz w:val="20"/>
+                <w:szCs w:val="20"/>
+              </w:rPr>
+              <w:t>When you succeed in a grapple check, you may throw your opponent up to 4 hexes. He takes STR+1d6 damage and ends up prone</w:t>
             </w:r>
           </w:p>
         </w:tc>
@@ -2825,7 +3226,7 @@
                 <w:sz w:val="20"/>
                 <w:szCs w:val="20"/>
               </w:rPr>
-              <w:t>Improved Punch</w:t>
+              <w:t>Improved Give Ground</w:t>
             </w:r>
           </w:p>
         </w:tc>
@@ -2852,7 +3253,7 @@
                 <w:sz w:val="20"/>
                 <w:szCs w:val="20"/>
               </w:rPr>
-              <w:t>Your punches now do STR+1d6</w:t>
+              <w:t>When you Give Ground, you may retreat two hexes</w:t>
             </w:r>
           </w:p>
           <w:p>
@@ -2874,45 +3275,23 @@
                 <w:sz w:val="20"/>
                 <w:szCs w:val="20"/>
               </w:rPr>
-              <w:t>Your punches do STR+1d</w:t>
-            </w:r>
-            <w:r>
-              <w:rPr>
-                <w:rFonts w:ascii="Pericles" w:hAnsi="Pericles"/>
-                <w:sz w:val="20"/>
-                <w:szCs w:val="20"/>
-              </w:rPr>
-              <w:t>8+1</w:t>
-            </w:r>
-          </w:p>
-          <w:p>
-            <w:pPr>
-              <w:pStyle w:val="ListParagraph"/>
-              <w:numPr>
-                <w:ilvl w:val="0"/>
-                <w:numId w:val="3"/>
-              </w:numPr>
-              <w:rPr>
-                <w:rFonts w:ascii="Pericles" w:hAnsi="Pericles"/>
-                <w:sz w:val="20"/>
-                <w:szCs w:val="20"/>
-              </w:rPr>
-            </w:pPr>
-            <w:r>
-              <w:rPr>
-                <w:rFonts w:ascii="Pericles" w:hAnsi="Pericles"/>
-                <w:sz w:val="20"/>
-                <w:szCs w:val="20"/>
-              </w:rPr>
-              <w:t>Your punches do STR+1d1</w:t>
-            </w:r>
-            <w:r>
-              <w:rPr>
-                <w:rFonts w:ascii="Pericles" w:hAnsi="Pericles"/>
-                <w:sz w:val="20"/>
-                <w:szCs w:val="20"/>
-              </w:rPr>
-              <w:t>2</w:t>
+              <w:t xml:space="preserve">When you give ground, you may retreat up to your </w:t>
+            </w:r>
+            <w:r>
+              <w:rPr>
+                <w:rFonts w:ascii="Calibri" w:hAnsi="Calibri" w:cs="Calibri"/>
+                <w:sz w:val="20"/>
+                <w:szCs w:val="20"/>
+              </w:rPr>
+              <w:t>½</w:t>
+            </w:r>
+            <w:r>
+              <w:rPr>
+                <w:rFonts w:ascii="Pericles" w:hAnsi="Pericles"/>
+                <w:sz w:val="20"/>
+                <w:szCs w:val="20"/>
+              </w:rPr>
+              <w:t xml:space="preserve"> move</w:t>
             </w:r>
           </w:p>
         </w:tc>
@@ -2936,29 +3315,29 @@
                 <w:sz w:val="20"/>
                 <w:szCs w:val="20"/>
               </w:rPr>
-              <w:t>Improved Shield Smash</w:t>
-            </w:r>
-          </w:p>
-        </w:tc>
-        <w:tc>
-          <w:tcPr>
-            <w:tcW w:w="0" w:type="auto"/>
-          </w:tcPr>
-          <w:p>
-            <w:pPr>
-              <w:rPr>
-                <w:rFonts w:ascii="Pericles" w:hAnsi="Pericles"/>
-                <w:sz w:val="20"/>
-                <w:szCs w:val="20"/>
-              </w:rPr>
-            </w:pPr>
-            <w:r>
-              <w:rPr>
-                <w:rFonts w:ascii="Pericles" w:hAnsi="Pericles"/>
-                <w:sz w:val="20"/>
-                <w:szCs w:val="20"/>
-              </w:rPr>
-              <w:t>You can smash shields of equal durability and your chance to do so is +1</w:t>
+              <w:t>Improved Grapple</w:t>
+            </w:r>
+          </w:p>
+        </w:tc>
+        <w:tc>
+          <w:tcPr>
+            <w:tcW w:w="0" w:type="auto"/>
+          </w:tcPr>
+          <w:p>
+            <w:pPr>
+              <w:rPr>
+                <w:rFonts w:ascii="Pericles" w:hAnsi="Pericles"/>
+                <w:sz w:val="20"/>
+                <w:szCs w:val="20"/>
+              </w:rPr>
+            </w:pPr>
+            <w:r>
+              <w:rPr>
+                <w:rFonts w:ascii="Pericles" w:hAnsi="Pericles"/>
+                <w:sz w:val="20"/>
+                <w:szCs w:val="20"/>
+              </w:rPr>
+              <w:t>When you grappling, you have +4 STR to hold/escape</w:t>
             </w:r>
           </w:p>
         </w:tc>
@@ -2982,29 +3361,29 @@
                 <w:sz w:val="20"/>
                 <w:szCs w:val="20"/>
               </w:rPr>
-              <w:t>Iron Bow</w:t>
-            </w:r>
-          </w:p>
-        </w:tc>
-        <w:tc>
-          <w:tcPr>
-            <w:tcW w:w="0" w:type="auto"/>
-          </w:tcPr>
-          <w:p>
-            <w:pPr>
-              <w:rPr>
-                <w:rFonts w:ascii="Pericles" w:hAnsi="Pericles"/>
-                <w:sz w:val="20"/>
-                <w:szCs w:val="20"/>
-              </w:rPr>
-            </w:pPr>
-            <w:r>
-              <w:rPr>
-                <w:rFonts w:ascii="Pericles" w:hAnsi="Pericles"/>
-                <w:sz w:val="20"/>
-                <w:szCs w:val="20"/>
-              </w:rPr>
-              <w:t>Upon taking this talent, you get a defense skill equal to your current bow skill-1 and you can now block with your bow</w:t>
+              <w:t>Improved Limb Breaker</w:t>
+            </w:r>
+          </w:p>
+        </w:tc>
+        <w:tc>
+          <w:tcPr>
+            <w:tcW w:w="0" w:type="auto"/>
+          </w:tcPr>
+          <w:p>
+            <w:pPr>
+              <w:rPr>
+                <w:rFonts w:ascii="Pericles" w:hAnsi="Pericles"/>
+                <w:sz w:val="20"/>
+                <w:szCs w:val="20"/>
+              </w:rPr>
+            </w:pPr>
+            <w:r>
+              <w:rPr>
+                <w:rFonts w:ascii="Pericles" w:hAnsi="Pericles"/>
+                <w:sz w:val="20"/>
+                <w:szCs w:val="20"/>
+              </w:rPr>
+              <w:t>When you hit a limb, you get +1 wound roll</w:t>
             </w:r>
           </w:p>
         </w:tc>
@@ -3028,65 +3407,67 @@
                 <w:sz w:val="20"/>
                 <w:szCs w:val="20"/>
               </w:rPr>
-              <w:t>Kick</w:t>
-            </w:r>
-          </w:p>
-        </w:tc>
-        <w:tc>
-          <w:tcPr>
-            <w:tcW w:w="0" w:type="auto"/>
-          </w:tcPr>
-          <w:p>
-            <w:pPr>
-              <w:pStyle w:val="ListParagraph"/>
-              <w:numPr>
-                <w:ilvl w:val="0"/>
-                <w:numId w:val="3"/>
-              </w:numPr>
-              <w:rPr>
-                <w:rFonts w:ascii="Pericles" w:hAnsi="Pericles"/>
-                <w:sz w:val="20"/>
-                <w:szCs w:val="20"/>
-              </w:rPr>
-            </w:pPr>
-            <w:r>
-              <w:rPr>
-                <w:rFonts w:ascii="Pericles" w:hAnsi="Pericles"/>
-                <w:sz w:val="20"/>
-                <w:szCs w:val="20"/>
-              </w:rPr>
-              <w:t>Make a melee attack against your target that does STR+1d4 damage and knocks them back 1-3 hexes</w:t>
-            </w:r>
-          </w:p>
-          <w:p>
-            <w:pPr>
-              <w:pStyle w:val="ListParagraph"/>
-              <w:numPr>
-                <w:ilvl w:val="0"/>
-                <w:numId w:val="3"/>
-              </w:numPr>
-              <w:rPr>
-                <w:rFonts w:ascii="Pericles" w:hAnsi="Pericles"/>
-                <w:sz w:val="20"/>
-                <w:szCs w:val="20"/>
-              </w:rPr>
-            </w:pPr>
-            <w:r>
-              <w:rPr>
-                <w:rFonts w:ascii="Pericles" w:hAnsi="Pericles"/>
-                <w:sz w:val="20"/>
-                <w:szCs w:val="20"/>
-              </w:rPr>
-              <w:t>Your kicks now do STR+1d</w:t>
-            </w:r>
-            <w:r>
-              <w:rPr>
-                <w:rFonts w:ascii="Pericles" w:hAnsi="Pericles"/>
-                <w:sz w:val="20"/>
-                <w:szCs w:val="20"/>
-              </w:rPr>
-              <w:t>8</w:t>
-            </w:r>
+              <w:t>Improved Press</w:t>
+            </w:r>
+          </w:p>
+        </w:tc>
+        <w:tc>
+          <w:tcPr>
+            <w:tcW w:w="0" w:type="auto"/>
+          </w:tcPr>
+          <w:p>
+            <w:pPr>
+              <w:pStyle w:val="ListParagraph"/>
+              <w:numPr>
+                <w:ilvl w:val="0"/>
+                <w:numId w:val="4"/>
+              </w:numPr>
+              <w:rPr>
+                <w:rFonts w:ascii="Pericles" w:hAnsi="Pericles"/>
+                <w:sz w:val="20"/>
+                <w:szCs w:val="20"/>
+              </w:rPr>
+            </w:pPr>
+            <w:r>
+              <w:rPr>
+                <w:rFonts w:ascii="Pericles" w:hAnsi="Pericles"/>
+                <w:sz w:val="20"/>
+                <w:szCs w:val="20"/>
+              </w:rPr>
+              <w:t>When you pre</w:t>
+            </w:r>
+            <w:r>
+              <w:rPr>
+                <w:rFonts w:ascii="Pericles" w:hAnsi="Pericles"/>
+                <w:sz w:val="20"/>
+                <w:szCs w:val="20"/>
+              </w:rPr>
+              <w:t>ss, you take only a -1 to hit and may push your target back up to 2 hexes</w:t>
+            </w:r>
+          </w:p>
+          <w:p>
+            <w:pPr>
+              <w:pStyle w:val="ListParagraph"/>
+              <w:numPr>
+                <w:ilvl w:val="0"/>
+                <w:numId w:val="4"/>
+              </w:numPr>
+              <w:rPr>
+                <w:rFonts w:ascii="Pericles" w:hAnsi="Pericles"/>
+                <w:sz w:val="20"/>
+                <w:szCs w:val="20"/>
+              </w:rPr>
+            </w:pPr>
+            <w:r>
+              <w:rPr>
+                <w:rFonts w:ascii="Pericles" w:hAnsi="Pericles"/>
+                <w:sz w:val="20"/>
+                <w:szCs w:val="20"/>
+              </w:rPr>
+              <w:t>When you press you do full damage</w:t>
+            </w:r>
+            <w:bookmarkStart w:id="0" w:name="_GoBack"/>
+            <w:bookmarkEnd w:id="0"/>
           </w:p>
         </w:tc>
       </w:tr>
@@ -3109,45 +3490,78 @@
                 <w:sz w:val="20"/>
                 <w:szCs w:val="20"/>
               </w:rPr>
-              <w:t>Knockdown Blow</w:t>
-            </w:r>
-            <w:r>
-              <w:rPr>
-                <w:rFonts w:ascii="Pericles" w:hAnsi="Pericles"/>
-                <w:sz w:val="20"/>
-                <w:szCs w:val="20"/>
-              </w:rPr>
-              <w:t xml:space="preserve"> (x)</w:t>
-            </w:r>
-          </w:p>
-        </w:tc>
-        <w:tc>
-          <w:tcPr>
-            <w:tcW w:w="0" w:type="auto"/>
-          </w:tcPr>
-          <w:p>
-            <w:pPr>
-              <w:rPr>
-                <w:rFonts w:ascii="Pericles" w:hAnsi="Pericles"/>
-                <w:sz w:val="20"/>
-                <w:szCs w:val="20"/>
-              </w:rPr>
-            </w:pPr>
-            <w:r>
-              <w:rPr>
-                <w:rFonts w:ascii="Pericles" w:hAnsi="Pericles"/>
-                <w:sz w:val="20"/>
-                <w:szCs w:val="20"/>
-              </w:rPr>
-              <w:t>When you h</w:t>
-            </w:r>
-            <w:r>
-              <w:rPr>
-                <w:rFonts w:ascii="Pericles" w:hAnsi="Pericles"/>
-                <w:sz w:val="20"/>
-                <w:szCs w:val="20"/>
-              </w:rPr>
-              <w:t>it your opponent in the legs, they have an x/12 chance of being knocked down</w:t>
+              <w:t>Improved Punch</w:t>
+            </w:r>
+          </w:p>
+        </w:tc>
+        <w:tc>
+          <w:tcPr>
+            <w:tcW w:w="0" w:type="auto"/>
+          </w:tcPr>
+          <w:p>
+            <w:pPr>
+              <w:pStyle w:val="ListParagraph"/>
+              <w:numPr>
+                <w:ilvl w:val="0"/>
+                <w:numId w:val="3"/>
+              </w:numPr>
+              <w:rPr>
+                <w:rFonts w:ascii="Pericles" w:hAnsi="Pericles"/>
+                <w:sz w:val="20"/>
+                <w:szCs w:val="20"/>
+              </w:rPr>
+            </w:pPr>
+            <w:r>
+              <w:rPr>
+                <w:rFonts w:ascii="Pericles" w:hAnsi="Pericles"/>
+                <w:sz w:val="20"/>
+                <w:szCs w:val="20"/>
+              </w:rPr>
+              <w:t>Your punches now do STR+1d6</w:t>
+            </w:r>
+          </w:p>
+          <w:p>
+            <w:pPr>
+              <w:pStyle w:val="ListParagraph"/>
+              <w:numPr>
+                <w:ilvl w:val="0"/>
+                <w:numId w:val="3"/>
+              </w:numPr>
+              <w:rPr>
+                <w:rFonts w:ascii="Pericles" w:hAnsi="Pericles"/>
+                <w:sz w:val="20"/>
+                <w:szCs w:val="20"/>
+              </w:rPr>
+            </w:pPr>
+            <w:r>
+              <w:rPr>
+                <w:rFonts w:ascii="Pericles" w:hAnsi="Pericles"/>
+                <w:sz w:val="20"/>
+                <w:szCs w:val="20"/>
+              </w:rPr>
+              <w:t>Your punches do STR+1d8</w:t>
+            </w:r>
+          </w:p>
+          <w:p>
+            <w:pPr>
+              <w:pStyle w:val="ListParagraph"/>
+              <w:numPr>
+                <w:ilvl w:val="0"/>
+                <w:numId w:val="3"/>
+              </w:numPr>
+              <w:rPr>
+                <w:rFonts w:ascii="Pericles" w:hAnsi="Pericles"/>
+                <w:sz w:val="20"/>
+                <w:szCs w:val="20"/>
+              </w:rPr>
+            </w:pPr>
+            <w:r>
+              <w:rPr>
+                <w:rFonts w:ascii="Pericles" w:hAnsi="Pericles"/>
+                <w:sz w:val="20"/>
+                <w:szCs w:val="20"/>
+              </w:rPr>
+              <w:t>Your punches do STR+1d10</w:t>
             </w:r>
           </w:p>
         </w:tc>
@@ -3171,29 +3585,30 @@
                 <w:sz w:val="20"/>
                 <w:szCs w:val="20"/>
               </w:rPr>
-              <w:t>Lightning Aim</w:t>
-            </w:r>
-          </w:p>
-        </w:tc>
-        <w:tc>
-          <w:tcPr>
-            <w:tcW w:w="0" w:type="auto"/>
-          </w:tcPr>
-          <w:p>
-            <w:pPr>
-              <w:rPr>
-                <w:rFonts w:ascii="Pericles" w:hAnsi="Pericles"/>
-                <w:sz w:val="20"/>
-                <w:szCs w:val="20"/>
-              </w:rPr>
-            </w:pPr>
-            <w:r>
-              <w:rPr>
-                <w:rFonts w:ascii="Pericles" w:hAnsi="Pericles"/>
-                <w:sz w:val="20"/>
-                <w:szCs w:val="20"/>
-              </w:rPr>
-              <w:t>By burning a yellow up, you can make an un-aimed attack at the end of a full action</w:t>
+              <w:lastRenderedPageBreak/>
+              <w:t>Improved Shield Smash</w:t>
+            </w:r>
+          </w:p>
+        </w:tc>
+        <w:tc>
+          <w:tcPr>
+            <w:tcW w:w="0" w:type="auto"/>
+          </w:tcPr>
+          <w:p>
+            <w:pPr>
+              <w:rPr>
+                <w:rFonts w:ascii="Pericles" w:hAnsi="Pericles"/>
+                <w:sz w:val="20"/>
+                <w:szCs w:val="20"/>
+              </w:rPr>
+            </w:pPr>
+            <w:r>
+              <w:rPr>
+                <w:rFonts w:ascii="Pericles" w:hAnsi="Pericles"/>
+                <w:sz w:val="20"/>
+                <w:szCs w:val="20"/>
+              </w:rPr>
+              <w:t>You can smash shields of equal durability and your chance to do so is +1</w:t>
             </w:r>
           </w:p>
         </w:tc>
@@ -3217,29 +3632,29 @@
                 <w:sz w:val="20"/>
                 <w:szCs w:val="20"/>
               </w:rPr>
-              <w:t>Mercy</w:t>
-            </w:r>
-          </w:p>
-        </w:tc>
-        <w:tc>
-          <w:tcPr>
-            <w:tcW w:w="0" w:type="auto"/>
-          </w:tcPr>
-          <w:p>
-            <w:pPr>
-              <w:rPr>
-                <w:rFonts w:ascii="Pericles" w:hAnsi="Pericles"/>
-                <w:sz w:val="20"/>
-                <w:szCs w:val="20"/>
-              </w:rPr>
-            </w:pPr>
-            <w:r>
-              <w:rPr>
-                <w:rFonts w:ascii="Pericles" w:hAnsi="Pericles"/>
-                <w:sz w:val="20"/>
-                <w:szCs w:val="20"/>
-              </w:rPr>
-              <w:t>When you hit your target, you have the option to NOT damage them, but instead put your blade to them. You can do damage at any time. If you delay a round or more, your damage roll is +1 as is your wound roll</w:t>
+              <w:t>Iron Bow</w:t>
+            </w:r>
+          </w:p>
+        </w:tc>
+        <w:tc>
+          <w:tcPr>
+            <w:tcW w:w="0" w:type="auto"/>
+          </w:tcPr>
+          <w:p>
+            <w:pPr>
+              <w:rPr>
+                <w:rFonts w:ascii="Pericles" w:hAnsi="Pericles"/>
+                <w:sz w:val="20"/>
+                <w:szCs w:val="20"/>
+              </w:rPr>
+            </w:pPr>
+            <w:r>
+              <w:rPr>
+                <w:rFonts w:ascii="Pericles" w:hAnsi="Pericles"/>
+                <w:sz w:val="20"/>
+                <w:szCs w:val="20"/>
+              </w:rPr>
+              <w:t>Upon taking this talent, you get a defense skill equal to your current bow skill-1 and you can now block with your bow</w:t>
             </w:r>
           </w:p>
         </w:tc>
@@ -3263,29 +3678,56 @@
                 <w:sz w:val="20"/>
                 <w:szCs w:val="20"/>
               </w:rPr>
-              <w:t>Mobility (x)</w:t>
-            </w:r>
-          </w:p>
-        </w:tc>
-        <w:tc>
-          <w:tcPr>
-            <w:tcW w:w="0" w:type="auto"/>
-          </w:tcPr>
-          <w:p>
-            <w:pPr>
-              <w:rPr>
-                <w:rFonts w:ascii="Pericles" w:hAnsi="Pericles"/>
-                <w:sz w:val="20"/>
-                <w:szCs w:val="20"/>
-              </w:rPr>
-            </w:pPr>
-            <w:r>
-              <w:rPr>
-                <w:rFonts w:ascii="Pericles" w:hAnsi="Pericles"/>
-                <w:sz w:val="20"/>
-                <w:szCs w:val="20"/>
-              </w:rPr>
-              <w:t>+1 Initiative, +1 Move per level</w:t>
+              <w:t>Kick</w:t>
+            </w:r>
+          </w:p>
+        </w:tc>
+        <w:tc>
+          <w:tcPr>
+            <w:tcW w:w="0" w:type="auto"/>
+          </w:tcPr>
+          <w:p>
+            <w:pPr>
+              <w:pStyle w:val="ListParagraph"/>
+              <w:numPr>
+                <w:ilvl w:val="0"/>
+                <w:numId w:val="3"/>
+              </w:numPr>
+              <w:rPr>
+                <w:rFonts w:ascii="Pericles" w:hAnsi="Pericles"/>
+                <w:sz w:val="20"/>
+                <w:szCs w:val="20"/>
+              </w:rPr>
+            </w:pPr>
+            <w:r>
+              <w:rPr>
+                <w:rFonts w:ascii="Pericles" w:hAnsi="Pericles"/>
+                <w:sz w:val="20"/>
+                <w:szCs w:val="20"/>
+              </w:rPr>
+              <w:t>Make a melee attack against your target that does STR+1d4 damage and knocks them back 1-3 hexes</w:t>
+            </w:r>
+          </w:p>
+          <w:p>
+            <w:pPr>
+              <w:pStyle w:val="ListParagraph"/>
+              <w:numPr>
+                <w:ilvl w:val="0"/>
+                <w:numId w:val="3"/>
+              </w:numPr>
+              <w:rPr>
+                <w:rFonts w:ascii="Pericles" w:hAnsi="Pericles"/>
+                <w:sz w:val="20"/>
+                <w:szCs w:val="20"/>
+              </w:rPr>
+            </w:pPr>
+            <w:r>
+              <w:rPr>
+                <w:rFonts w:ascii="Pericles" w:hAnsi="Pericles"/>
+                <w:sz w:val="20"/>
+                <w:szCs w:val="20"/>
+              </w:rPr>
+              <w:t>Your kicks now do STR+1d8</w:t>
             </w:r>
           </w:p>
         </w:tc>
@@ -3303,37 +3745,35 @@
                 <w:szCs w:val="20"/>
               </w:rPr>
             </w:pPr>
-            <w:proofErr w:type="spellStart"/>
-            <w:r>
-              <w:rPr>
-                <w:rFonts w:ascii="Pericles" w:hAnsi="Pericles"/>
-                <w:sz w:val="20"/>
-                <w:szCs w:val="20"/>
-              </w:rPr>
-              <w:t>Overwatch</w:t>
-            </w:r>
-            <w:proofErr w:type="spellEnd"/>
-          </w:p>
-        </w:tc>
-        <w:tc>
-          <w:tcPr>
-            <w:tcW w:w="0" w:type="auto"/>
-          </w:tcPr>
-          <w:p>
-            <w:pPr>
-              <w:rPr>
-                <w:rFonts w:ascii="Pericles" w:hAnsi="Pericles"/>
-                <w:sz w:val="20"/>
-                <w:szCs w:val="20"/>
-              </w:rPr>
-            </w:pPr>
-            <w:r>
-              <w:rPr>
-                <w:rFonts w:ascii="Pericles" w:hAnsi="Pericles"/>
-                <w:sz w:val="20"/>
-                <w:szCs w:val="20"/>
-              </w:rPr>
-              <w:t>You may designate a kill zone of 3 hexes. When a target enters your kill zone, you may spend a yellow up to get an immediate free attack against him</w:t>
+            <w:r>
+              <w:rPr>
+                <w:rFonts w:ascii="Pericles" w:hAnsi="Pericles"/>
+                <w:sz w:val="20"/>
+                <w:szCs w:val="20"/>
+              </w:rPr>
+              <w:t>Knockdown Blow (x)</w:t>
+            </w:r>
+          </w:p>
+        </w:tc>
+        <w:tc>
+          <w:tcPr>
+            <w:tcW w:w="0" w:type="auto"/>
+          </w:tcPr>
+          <w:p>
+            <w:pPr>
+              <w:rPr>
+                <w:rFonts w:ascii="Pericles" w:hAnsi="Pericles"/>
+                <w:sz w:val="20"/>
+                <w:szCs w:val="20"/>
+              </w:rPr>
+            </w:pPr>
+            <w:r>
+              <w:rPr>
+                <w:rFonts w:ascii="Pericles" w:hAnsi="Pericles"/>
+                <w:sz w:val="20"/>
+                <w:szCs w:val="20"/>
+              </w:rPr>
+              <w:t>When you hit your opponent in the legs, they have an x/12 chance of being knocked down</w:t>
             </w:r>
           </w:p>
         </w:tc>
@@ -3357,29 +3797,29 @@
                 <w:sz w:val="20"/>
                 <w:szCs w:val="20"/>
               </w:rPr>
-              <w:t>Piercing Shot (x)</w:t>
-            </w:r>
-          </w:p>
-        </w:tc>
-        <w:tc>
-          <w:tcPr>
-            <w:tcW w:w="0" w:type="auto"/>
-          </w:tcPr>
-          <w:p>
-            <w:pPr>
-              <w:rPr>
-                <w:rFonts w:ascii="Pericles" w:hAnsi="Pericles"/>
-                <w:sz w:val="20"/>
-                <w:szCs w:val="20"/>
-              </w:rPr>
-            </w:pPr>
-            <w:r>
-              <w:rPr>
-                <w:rFonts w:ascii="Pericles" w:hAnsi="Pericles"/>
-                <w:sz w:val="20"/>
-                <w:szCs w:val="20"/>
-              </w:rPr>
-              <w:t>Take -2 to hit and give your attack Pierce (x)</w:t>
+              <w:t>Lightning Aim</w:t>
+            </w:r>
+          </w:p>
+        </w:tc>
+        <w:tc>
+          <w:tcPr>
+            <w:tcW w:w="0" w:type="auto"/>
+          </w:tcPr>
+          <w:p>
+            <w:pPr>
+              <w:rPr>
+                <w:rFonts w:ascii="Pericles" w:hAnsi="Pericles"/>
+                <w:sz w:val="20"/>
+                <w:szCs w:val="20"/>
+              </w:rPr>
+            </w:pPr>
+            <w:r>
+              <w:rPr>
+                <w:rFonts w:ascii="Pericles" w:hAnsi="Pericles"/>
+                <w:sz w:val="20"/>
+                <w:szCs w:val="20"/>
+              </w:rPr>
+              <w:t>By burning a yellow up, you can make an un-aimed attack at the end of a full action</w:t>
             </w:r>
           </w:p>
         </w:tc>
@@ -3403,56 +3843,29 @@
                 <w:sz w:val="20"/>
                 <w:szCs w:val="20"/>
               </w:rPr>
-              <w:t>Point Blank</w:t>
-            </w:r>
-          </w:p>
-        </w:tc>
-        <w:tc>
-          <w:tcPr>
-            <w:tcW w:w="0" w:type="auto"/>
-          </w:tcPr>
-          <w:p>
-            <w:pPr>
-              <w:pStyle w:val="ListParagraph"/>
-              <w:numPr>
-                <w:ilvl w:val="0"/>
-                <w:numId w:val="2"/>
-              </w:numPr>
-              <w:rPr>
-                <w:rFonts w:ascii="Pericles" w:hAnsi="Pericles"/>
-                <w:sz w:val="20"/>
-                <w:szCs w:val="20"/>
-              </w:rPr>
-            </w:pPr>
-            <w:r>
-              <w:rPr>
-                <w:rFonts w:ascii="Pericles" w:hAnsi="Pericles"/>
-                <w:sz w:val="20"/>
-                <w:szCs w:val="20"/>
-              </w:rPr>
-              <w:t>You get +1 to hit and +1 damage if your target is within point blank range (1/2 the range band of the weapon)</w:t>
-            </w:r>
-          </w:p>
-          <w:p>
-            <w:pPr>
-              <w:pStyle w:val="ListParagraph"/>
-              <w:numPr>
-                <w:ilvl w:val="0"/>
-                <w:numId w:val="2"/>
-              </w:numPr>
-              <w:rPr>
-                <w:rFonts w:ascii="Pericles" w:hAnsi="Pericles"/>
-                <w:sz w:val="20"/>
-                <w:szCs w:val="20"/>
-              </w:rPr>
-            </w:pPr>
-            <w:r>
-              <w:rPr>
-                <w:rFonts w:ascii="Pericles" w:hAnsi="Pericles"/>
-                <w:sz w:val="20"/>
-                <w:szCs w:val="20"/>
-              </w:rPr>
-              <w:t>You no longer take penalties for attacking targets adjacent to you</w:t>
+              <w:t>Mercy</w:t>
+            </w:r>
+          </w:p>
+        </w:tc>
+        <w:tc>
+          <w:tcPr>
+            <w:tcW w:w="0" w:type="auto"/>
+          </w:tcPr>
+          <w:p>
+            <w:pPr>
+              <w:rPr>
+                <w:rFonts w:ascii="Pericles" w:hAnsi="Pericles"/>
+                <w:sz w:val="20"/>
+                <w:szCs w:val="20"/>
+              </w:rPr>
+            </w:pPr>
+            <w:r>
+              <w:rPr>
+                <w:rFonts w:ascii="Pericles" w:hAnsi="Pericles"/>
+                <w:sz w:val="20"/>
+                <w:szCs w:val="20"/>
+              </w:rPr>
+              <w:t>When you hit your target, you have the option to NOT damage them, but instead put your blade to them. You can do damage at any time. If you delay a round or more, your damage roll is +1 as is your wound roll</w:t>
             </w:r>
           </w:p>
         </w:tc>
@@ -3476,7 +3889,219 @@
                 <w:sz w:val="20"/>
                 <w:szCs w:val="20"/>
               </w:rPr>
-              <w:lastRenderedPageBreak/>
+              <w:t>Mobility (x)</w:t>
+            </w:r>
+          </w:p>
+        </w:tc>
+        <w:tc>
+          <w:tcPr>
+            <w:tcW w:w="0" w:type="auto"/>
+          </w:tcPr>
+          <w:p>
+            <w:pPr>
+              <w:rPr>
+                <w:rFonts w:ascii="Pericles" w:hAnsi="Pericles"/>
+                <w:sz w:val="20"/>
+                <w:szCs w:val="20"/>
+              </w:rPr>
+            </w:pPr>
+            <w:r>
+              <w:rPr>
+                <w:rFonts w:ascii="Pericles" w:hAnsi="Pericles"/>
+                <w:sz w:val="20"/>
+                <w:szCs w:val="20"/>
+              </w:rPr>
+              <w:t>+1 Initiative, +1 Move per level</w:t>
+            </w:r>
+          </w:p>
+        </w:tc>
+      </w:tr>
+      <w:tr>
+        <w:tc>
+          <w:tcPr>
+            <w:tcW w:w="0" w:type="auto"/>
+          </w:tcPr>
+          <w:p>
+            <w:pPr>
+              <w:rPr>
+                <w:rFonts w:ascii="Pericles" w:hAnsi="Pericles"/>
+                <w:sz w:val="20"/>
+                <w:szCs w:val="20"/>
+              </w:rPr>
+            </w:pPr>
+            <w:proofErr w:type="spellStart"/>
+            <w:r>
+              <w:rPr>
+                <w:rFonts w:ascii="Pericles" w:hAnsi="Pericles"/>
+                <w:sz w:val="20"/>
+                <w:szCs w:val="20"/>
+              </w:rPr>
+              <w:t>Overwatch</w:t>
+            </w:r>
+            <w:proofErr w:type="spellEnd"/>
+          </w:p>
+        </w:tc>
+        <w:tc>
+          <w:tcPr>
+            <w:tcW w:w="0" w:type="auto"/>
+          </w:tcPr>
+          <w:p>
+            <w:pPr>
+              <w:rPr>
+                <w:rFonts w:ascii="Pericles" w:hAnsi="Pericles"/>
+                <w:sz w:val="20"/>
+                <w:szCs w:val="20"/>
+              </w:rPr>
+            </w:pPr>
+            <w:r>
+              <w:rPr>
+                <w:rFonts w:ascii="Pericles" w:hAnsi="Pericles"/>
+                <w:sz w:val="20"/>
+                <w:szCs w:val="20"/>
+              </w:rPr>
+              <w:t>You may designate a kill zone of 3 hexes. When a target enters your kill zone, you may spend a yellow up to get an immediate free attack against him</w:t>
+            </w:r>
+          </w:p>
+        </w:tc>
+      </w:tr>
+      <w:tr>
+        <w:tc>
+          <w:tcPr>
+            <w:tcW w:w="0" w:type="auto"/>
+          </w:tcPr>
+          <w:p>
+            <w:pPr>
+              <w:rPr>
+                <w:rFonts w:ascii="Pericles" w:hAnsi="Pericles"/>
+                <w:sz w:val="20"/>
+                <w:szCs w:val="20"/>
+              </w:rPr>
+            </w:pPr>
+            <w:r>
+              <w:rPr>
+                <w:rFonts w:ascii="Pericles" w:hAnsi="Pericles"/>
+                <w:sz w:val="20"/>
+                <w:szCs w:val="20"/>
+              </w:rPr>
+              <w:t>Piercing Shot (x)</w:t>
+            </w:r>
+          </w:p>
+        </w:tc>
+        <w:tc>
+          <w:tcPr>
+            <w:tcW w:w="0" w:type="auto"/>
+          </w:tcPr>
+          <w:p>
+            <w:pPr>
+              <w:rPr>
+                <w:rFonts w:ascii="Pericles" w:hAnsi="Pericles"/>
+                <w:sz w:val="20"/>
+                <w:szCs w:val="20"/>
+              </w:rPr>
+            </w:pPr>
+            <w:r>
+              <w:rPr>
+                <w:rFonts w:ascii="Pericles" w:hAnsi="Pericles"/>
+                <w:sz w:val="20"/>
+                <w:szCs w:val="20"/>
+              </w:rPr>
+              <w:t>Take -2 to hit and give your attack Pierce (x)</w:t>
+            </w:r>
+          </w:p>
+        </w:tc>
+      </w:tr>
+      <w:tr>
+        <w:tc>
+          <w:tcPr>
+            <w:tcW w:w="0" w:type="auto"/>
+          </w:tcPr>
+          <w:p>
+            <w:pPr>
+              <w:rPr>
+                <w:rFonts w:ascii="Pericles" w:hAnsi="Pericles"/>
+                <w:sz w:val="20"/>
+                <w:szCs w:val="20"/>
+              </w:rPr>
+            </w:pPr>
+            <w:r>
+              <w:rPr>
+                <w:rFonts w:ascii="Pericles" w:hAnsi="Pericles"/>
+                <w:sz w:val="20"/>
+                <w:szCs w:val="20"/>
+              </w:rPr>
+              <w:t>Point Blank</w:t>
+            </w:r>
+          </w:p>
+        </w:tc>
+        <w:tc>
+          <w:tcPr>
+            <w:tcW w:w="0" w:type="auto"/>
+          </w:tcPr>
+          <w:p>
+            <w:pPr>
+              <w:pStyle w:val="ListParagraph"/>
+              <w:numPr>
+                <w:ilvl w:val="0"/>
+                <w:numId w:val="2"/>
+              </w:numPr>
+              <w:rPr>
+                <w:rFonts w:ascii="Pericles" w:hAnsi="Pericles"/>
+                <w:sz w:val="20"/>
+                <w:szCs w:val="20"/>
+              </w:rPr>
+            </w:pPr>
+            <w:r>
+              <w:rPr>
+                <w:rFonts w:ascii="Pericles" w:hAnsi="Pericles"/>
+                <w:sz w:val="20"/>
+                <w:szCs w:val="20"/>
+              </w:rPr>
+              <w:t>You get +1 to hit and +1 damage if your target is within point blank range (1/2 the range band of the weapon)</w:t>
+            </w:r>
+          </w:p>
+          <w:p>
+            <w:pPr>
+              <w:pStyle w:val="ListParagraph"/>
+              <w:numPr>
+                <w:ilvl w:val="0"/>
+                <w:numId w:val="2"/>
+              </w:numPr>
+              <w:rPr>
+                <w:rFonts w:ascii="Pericles" w:hAnsi="Pericles"/>
+                <w:sz w:val="20"/>
+                <w:szCs w:val="20"/>
+              </w:rPr>
+            </w:pPr>
+            <w:r>
+              <w:rPr>
+                <w:rFonts w:ascii="Pericles" w:hAnsi="Pericles"/>
+                <w:sz w:val="20"/>
+                <w:szCs w:val="20"/>
+              </w:rPr>
+              <w:t>You no longer take penalties for attacking targets adjacent to you</w:t>
+            </w:r>
+          </w:p>
+        </w:tc>
+      </w:tr>
+      <w:tr>
+        <w:tc>
+          <w:tcPr>
+            <w:tcW w:w="0" w:type="auto"/>
+          </w:tcPr>
+          <w:p>
+            <w:pPr>
+              <w:rPr>
+                <w:rFonts w:ascii="Pericles" w:hAnsi="Pericles"/>
+                <w:sz w:val="20"/>
+                <w:szCs w:val="20"/>
+              </w:rPr>
+            </w:pPr>
+            <w:r>
+              <w:rPr>
+                <w:rFonts w:ascii="Pericles" w:hAnsi="Pericles"/>
+                <w:sz w:val="20"/>
+                <w:szCs w:val="20"/>
+              </w:rPr>
               <w:t>Pommel Strike</w:t>
             </w:r>
           </w:p>
@@ -4073,7 +4698,7 @@
   <w:abstractNum w:abstractNumId="1" w15:restartNumberingAfterBreak="0">
     <w:nsid w:val="3437546C"/>
     <w:multiLevelType w:val="hybridMultilevel"/>
-    <w:tmpl w:val="75B88E54"/>
+    <w:tmpl w:val="DAD4848C"/>
     <w:lvl w:ilvl="0" w:tplc="04090001">
       <w:start w:val="1"/>
       <w:numFmt w:val="bullet"/>
@@ -4296,6 +4921,119 @@
       </w:rPr>
     </w:lvl>
   </w:abstractNum>
+  <w:abstractNum w:abstractNumId="3" w15:restartNumberingAfterBreak="0">
+    <w:nsid w:val="72161252"/>
+    <w:multiLevelType w:val="hybridMultilevel"/>
+    <w:tmpl w:val="F82688D0"/>
+    <w:lvl w:ilvl="0" w:tplc="04090001">
+      <w:start w:val="1"/>
+      <w:numFmt w:val="bullet"/>
+      <w:lvlText w:val=""/>
+      <w:lvlJc w:val="left"/>
+      <w:pPr>
+        <w:ind w:left="360" w:hanging="360"/>
+      </w:pPr>
+      <w:rPr>
+        <w:rFonts w:ascii="Symbol" w:hAnsi="Symbol" w:hint="default"/>
+      </w:rPr>
+    </w:lvl>
+    <w:lvl w:ilvl="1" w:tplc="04090003" w:tentative="1">
+      <w:start w:val="1"/>
+      <w:numFmt w:val="bullet"/>
+      <w:lvlText w:val="o"/>
+      <w:lvlJc w:val="left"/>
+      <w:pPr>
+        <w:ind w:left="1080" w:hanging="360"/>
+      </w:pPr>
+      <w:rPr>
+        <w:rFonts w:ascii="Courier New" w:hAnsi="Courier New" w:cs="Courier New" w:hint="default"/>
+      </w:rPr>
+    </w:lvl>
+    <w:lvl w:ilvl="2" w:tplc="04090005" w:tentative="1">
+      <w:start w:val="1"/>
+      <w:numFmt w:val="bullet"/>
+      <w:lvlText w:val=""/>
+      <w:lvlJc w:val="left"/>
+      <w:pPr>
+        <w:ind w:left="1800" w:hanging="360"/>
+      </w:pPr>
+      <w:rPr>
+        <w:rFonts w:ascii="Wingdings" w:hAnsi="Wingdings" w:hint="default"/>
+      </w:rPr>
+    </w:lvl>
+    <w:lvl w:ilvl="3" w:tplc="04090001" w:tentative="1">
+      <w:start w:val="1"/>
+      <w:numFmt w:val="bullet"/>
+      <w:lvlText w:val=""/>
+      <w:lvlJc w:val="left"/>
+      <w:pPr>
+        <w:ind w:left="2520" w:hanging="360"/>
+      </w:pPr>
+      <w:rPr>
+        <w:rFonts w:ascii="Symbol" w:hAnsi="Symbol" w:hint="default"/>
+      </w:rPr>
+    </w:lvl>
+    <w:lvl w:ilvl="4" w:tplc="04090003" w:tentative="1">
+      <w:start w:val="1"/>
+      <w:numFmt w:val="bullet"/>
+      <w:lvlText w:val="o"/>
+      <w:lvlJc w:val="left"/>
+      <w:pPr>
+        <w:ind w:left="3240" w:hanging="360"/>
+      </w:pPr>
+      <w:rPr>
+        <w:rFonts w:ascii="Courier New" w:hAnsi="Courier New" w:cs="Courier New" w:hint="default"/>
+      </w:rPr>
+    </w:lvl>
+    <w:lvl w:ilvl="5" w:tplc="04090005" w:tentative="1">
+      <w:start w:val="1"/>
+      <w:numFmt w:val="bullet"/>
+      <w:lvlText w:val=""/>
+      <w:lvlJc w:val="left"/>
+      <w:pPr>
+        <w:ind w:left="3960" w:hanging="360"/>
+      </w:pPr>
+      <w:rPr>
+        <w:rFonts w:ascii="Wingdings" w:hAnsi="Wingdings" w:hint="default"/>
+      </w:rPr>
+    </w:lvl>
+    <w:lvl w:ilvl="6" w:tplc="04090001" w:tentative="1">
+      <w:start w:val="1"/>
+      <w:numFmt w:val="bullet"/>
+      <w:lvlText w:val=""/>
+      <w:lvlJc w:val="left"/>
+      <w:pPr>
+        <w:ind w:left="4680" w:hanging="360"/>
+      </w:pPr>
+      <w:rPr>
+        <w:rFonts w:ascii="Symbol" w:hAnsi="Symbol" w:hint="default"/>
+      </w:rPr>
+    </w:lvl>
+    <w:lvl w:ilvl="7" w:tplc="04090003" w:tentative="1">
+      <w:start w:val="1"/>
+      <w:numFmt w:val="bullet"/>
+      <w:lvlText w:val="o"/>
+      <w:lvlJc w:val="left"/>
+      <w:pPr>
+        <w:ind w:left="5400" w:hanging="360"/>
+      </w:pPr>
+      <w:rPr>
+        <w:rFonts w:ascii="Courier New" w:hAnsi="Courier New" w:cs="Courier New" w:hint="default"/>
+      </w:rPr>
+    </w:lvl>
+    <w:lvl w:ilvl="8" w:tplc="04090005" w:tentative="1">
+      <w:start w:val="1"/>
+      <w:numFmt w:val="bullet"/>
+      <w:lvlText w:val=""/>
+      <w:lvlJc w:val="left"/>
+      <w:pPr>
+        <w:ind w:left="6120" w:hanging="360"/>
+      </w:pPr>
+      <w:rPr>
+        <w:rFonts w:ascii="Wingdings" w:hAnsi="Wingdings" w:hint="default"/>
+      </w:rPr>
+    </w:lvl>
+  </w:abstractNum>
   <w:num w:numId="1">
     <w:abstractNumId w:val="2"/>
   </w:num>
@@ -4304,6 +5042,9 @@
   </w:num>
   <w:num w:numId="3">
     <w:abstractNumId w:val="1"/>
+  </w:num>
+  <w:num w:numId="4">
+    <w:abstractNumId w:val="3"/>
   </w:num>
 </w:numbering>
 </file>
@@ -4760,6 +5501,20 @@
       </w:tblBorders>
     </w:tblPr>
   </w:style>
+  <w:style w:type="paragraph" w:customStyle="1" w:styleId="Table">
+    <w:name w:val="Table"/>
+    <w:basedOn w:val="Normal"/>
+    <w:rsid w:val="00F8514A"/>
+    <w:pPr>
+      <w:keepLines/>
+      <w:spacing w:after="0" w:line="240" w:lineRule="auto"/>
+    </w:pPr>
+    <w:rPr>
+      <w:rFonts w:ascii="Book Antiqua" w:eastAsia="Times New Roman" w:hAnsi="Book Antiqua" w:cs="Times New Roman"/>
+      <w:sz w:val="18"/>
+      <w:szCs w:val="24"/>
+    </w:rPr>
+  </w:style>
 </w:styles>
 </file>
 

</xml_diff>

<commit_message>
More combat skill updates
</commit_message>
<xml_diff>
--- a/SwordSphere -- Combat Skills.docx
+++ b/SwordSphere -- Combat Skills.docx
@@ -1751,15 +1751,7 @@
                 <w:sz w:val="16"/>
                 <w:szCs w:val="16"/>
               </w:rPr>
-              <w:t>Standard Attack</w:t>
-            </w:r>
-            <w:r>
-              <w:rPr>
-                <w:rFonts w:ascii="Pericles" w:hAnsi="Pericles"/>
-                <w:sz w:val="16"/>
-                <w:szCs w:val="16"/>
-              </w:rPr>
-              <w:t xml:space="preserve"> </w:t>
+              <w:t xml:space="preserve">Standard Attack </w:t>
             </w:r>
             <w:r>
               <w:rPr>
@@ -1868,6 +1860,72 @@
               </w:numPr>
               <w:rPr>
                 <w:rFonts w:ascii="Pericles" w:hAnsi="Pericles"/>
+                <w:sz w:val="16"/>
+                <w:szCs w:val="16"/>
+              </w:rPr>
+            </w:pPr>
+            <w:r>
+              <w:rPr>
+                <w:rFonts w:ascii="Pericles" w:hAnsi="Pericles"/>
+                <w:sz w:val="16"/>
+                <w:szCs w:val="16"/>
+              </w:rPr>
+              <w:t>Counter (2)</w:t>
+            </w:r>
+          </w:p>
+          <w:p>
+            <w:pPr>
+              <w:pStyle w:val="ListParagraph"/>
+              <w:numPr>
+                <w:ilvl w:val="1"/>
+                <w:numId w:val="1"/>
+              </w:numPr>
+              <w:rPr>
+                <w:rFonts w:ascii="Pericles" w:hAnsi="Pericles"/>
+                <w:sz w:val="16"/>
+                <w:szCs w:val="16"/>
+              </w:rPr>
+            </w:pPr>
+            <w:r>
+              <w:rPr>
+                <w:rFonts w:ascii="Pericles" w:hAnsi="Pericles"/>
+                <w:sz w:val="16"/>
+                <w:szCs w:val="16"/>
+              </w:rPr>
+              <w:t>Counter (3)</w:t>
+            </w:r>
+          </w:p>
+          <w:p>
+            <w:pPr>
+              <w:pStyle w:val="ListParagraph"/>
+              <w:numPr>
+                <w:ilvl w:val="2"/>
+                <w:numId w:val="1"/>
+              </w:numPr>
+              <w:rPr>
+                <w:rFonts w:ascii="Pericles" w:hAnsi="Pericles"/>
+                <w:sz w:val="16"/>
+                <w:szCs w:val="16"/>
+              </w:rPr>
+            </w:pPr>
+            <w:r>
+              <w:rPr>
+                <w:rFonts w:ascii="Pericles" w:hAnsi="Pericles"/>
+                <w:sz w:val="16"/>
+                <w:szCs w:val="16"/>
+              </w:rPr>
+              <w:t>Counter (4)</w:t>
+            </w:r>
+          </w:p>
+          <w:p>
+            <w:pPr>
+              <w:pStyle w:val="ListParagraph"/>
+              <w:numPr>
+                <w:ilvl w:val="0"/>
+                <w:numId w:val="1"/>
+              </w:numPr>
+              <w:rPr>
+                <w:rFonts w:ascii="Pericles" w:hAnsi="Pericles"/>
                 <w:b/>
                 <w:sz w:val="20"/>
                 <w:szCs w:val="20"/>
@@ -2042,8 +2100,29 @@
               </w:rPr>
               <w:t>Blade Dash</w:t>
             </w:r>
-            <w:bookmarkStart w:id="0" w:name="_GoBack"/>
-            <w:bookmarkEnd w:id="0"/>
+          </w:p>
+          <w:p>
+            <w:pPr>
+              <w:pStyle w:val="ListParagraph"/>
+              <w:numPr>
+                <w:ilvl w:val="0"/>
+                <w:numId w:val="1"/>
+              </w:numPr>
+              <w:rPr>
+                <w:rFonts w:ascii="Pericles" w:hAnsi="Pericles"/>
+                <w:b/>
+                <w:sz w:val="20"/>
+                <w:szCs w:val="20"/>
+              </w:rPr>
+            </w:pPr>
+            <w:r>
+              <w:rPr>
+                <w:rFonts w:ascii="Pericles" w:hAnsi="Pericles"/>
+                <w:sz w:val="16"/>
+                <w:szCs w:val="16"/>
+              </w:rPr>
+              <w:t>Missile Deflection</w:t>
+            </w:r>
           </w:p>
         </w:tc>
       </w:tr>
@@ -2241,6 +2320,7 @@
                 <w:sz w:val="16"/>
                 <w:szCs w:val="16"/>
               </w:rPr>
+              <w:lastRenderedPageBreak/>
               <w:t>Disarm (12)</w:t>
             </w:r>
           </w:p>
@@ -2329,7 +2409,6 @@
                 <w:sz w:val="16"/>
                 <w:szCs w:val="16"/>
               </w:rPr>
-              <w:lastRenderedPageBreak/>
               <w:t>Dodge (1)</w:t>
             </w:r>
           </w:p>
@@ -3587,7 +3666,6 @@
                 <w:sz w:val="16"/>
                 <w:szCs w:val="16"/>
               </w:rPr>
-              <w:lastRenderedPageBreak/>
               <w:t>Starts with</w:t>
             </w:r>
           </w:p>
@@ -4163,23 +4241,7 @@
                 <w:sz w:val="20"/>
                 <w:szCs w:val="20"/>
               </w:rPr>
-              <w:t>If you spend a y</w:t>
-            </w:r>
-            <w:r>
-              <w:rPr>
-                <w:rFonts w:ascii="Pericles" w:hAnsi="Pericles"/>
-                <w:sz w:val="20"/>
-                <w:szCs w:val="20"/>
-              </w:rPr>
-              <w:t>ellow or red up, you may take a full</w:t>
-            </w:r>
-            <w:r>
-              <w:rPr>
-                <w:rFonts w:ascii="Pericles" w:hAnsi="Pericles"/>
-                <w:sz w:val="20"/>
-                <w:szCs w:val="20"/>
-              </w:rPr>
-              <w:t xml:space="preserve"> move, attacking any enemy adjacent to your path at a -2 to hit</w:t>
+              <w:t>If you spend a yellow or red up, you may take a full move, attacking any enemy adjacent to your path at a -2 to hit</w:t>
             </w:r>
           </w:p>
         </w:tc>
@@ -4645,6 +4707,7 @@
                 <w:sz w:val="20"/>
                 <w:szCs w:val="20"/>
               </w:rPr>
+              <w:lastRenderedPageBreak/>
               <w:t>Concussion(x)</w:t>
             </w:r>
           </w:p>
@@ -4685,47 +4748,56 @@
         </w:tc>
       </w:tr>
       <w:tr>
-        <w:tc>
-          <w:tcPr>
-            <w:tcW w:w="0" w:type="auto"/>
-          </w:tcPr>
-          <w:p>
-            <w:pPr>
-              <w:rPr>
-                <w:rFonts w:ascii="Pericles" w:hAnsi="Pericles"/>
-                <w:sz w:val="20"/>
-                <w:szCs w:val="20"/>
-              </w:rPr>
-            </w:pPr>
-            <w:r>
-              <w:rPr>
-                <w:rFonts w:ascii="Pericles" w:hAnsi="Pericles"/>
-                <w:sz w:val="20"/>
-                <w:szCs w:val="20"/>
-              </w:rPr>
-              <w:t>Disarm (x)</w:t>
-            </w:r>
-          </w:p>
-        </w:tc>
-        <w:tc>
-          <w:tcPr>
-            <w:tcW w:w="0" w:type="auto"/>
-          </w:tcPr>
-          <w:p>
-            <w:pPr>
-              <w:rPr>
-                <w:rFonts w:ascii="Pericles" w:hAnsi="Pericles"/>
-                <w:sz w:val="20"/>
-                <w:szCs w:val="20"/>
-              </w:rPr>
-            </w:pPr>
-            <w:r>
-              <w:rPr>
-                <w:rFonts w:ascii="Pericles" w:hAnsi="Pericles"/>
-                <w:sz w:val="20"/>
-                <w:szCs w:val="20"/>
-              </w:rPr>
-              <w:t>You attack at a -2. Your opponent must save (DEX vs. x) or his weapon flies 1d3 hexes away in a random direction</w:t>
+        <w:trPr>
+          <w:trHeight w:val="413"/>
+        </w:trPr>
+        <w:tc>
+          <w:tcPr>
+            <w:tcW w:w="0" w:type="auto"/>
+          </w:tcPr>
+          <w:p>
+            <w:pPr>
+              <w:pStyle w:val="Table"/>
+              <w:rPr>
+                <w:rFonts w:ascii="Pericles" w:hAnsi="Pericles"/>
+                <w:bCs/>
+                <w:sz w:val="20"/>
+                <w:szCs w:val="20"/>
+              </w:rPr>
+            </w:pPr>
+            <w:r>
+              <w:rPr>
+                <w:rFonts w:ascii="Pericles" w:hAnsi="Pericles"/>
+                <w:bCs/>
+                <w:sz w:val="20"/>
+                <w:szCs w:val="20"/>
+              </w:rPr>
+              <w:t>Counter (x)</w:t>
+            </w:r>
+          </w:p>
+        </w:tc>
+        <w:tc>
+          <w:tcPr>
+            <w:tcW w:w="0" w:type="auto"/>
+          </w:tcPr>
+          <w:p>
+            <w:pPr>
+              <w:pStyle w:val="Table"/>
+              <w:rPr>
+                <w:rFonts w:ascii="Pericles" w:hAnsi="Pericles"/>
+                <w:bCs/>
+                <w:sz w:val="20"/>
+                <w:szCs w:val="20"/>
+              </w:rPr>
+            </w:pPr>
+            <w:r>
+              <w:rPr>
+                <w:rFonts w:ascii="Pericles" w:hAnsi="Pericles"/>
+                <w:bCs/>
+                <w:sz w:val="20"/>
+                <w:szCs w:val="20"/>
+              </w:rPr>
+              <w:t>When you successfully parry an attack, you have an x/12 chance of getting an immediate counter attack</w:t>
             </w:r>
           </w:p>
         </w:tc>
@@ -4749,30 +4821,29 @@
                 <w:sz w:val="20"/>
                 <w:szCs w:val="20"/>
               </w:rPr>
-              <w:lastRenderedPageBreak/>
-              <w:t>Dodge (x)</w:t>
-            </w:r>
-          </w:p>
-        </w:tc>
-        <w:tc>
-          <w:tcPr>
-            <w:tcW w:w="0" w:type="auto"/>
-          </w:tcPr>
-          <w:p>
-            <w:pPr>
-              <w:rPr>
-                <w:rFonts w:ascii="Pericles" w:hAnsi="Pericles"/>
-                <w:sz w:val="20"/>
-                <w:szCs w:val="20"/>
-              </w:rPr>
-            </w:pPr>
-            <w:r>
-              <w:rPr>
-                <w:rFonts w:ascii="Pericles" w:hAnsi="Pericles"/>
-                <w:sz w:val="20"/>
-                <w:szCs w:val="20"/>
-              </w:rPr>
-              <w:t>+1 Dodge per level</w:t>
+              <w:t>Disarm (x)</w:t>
+            </w:r>
+          </w:p>
+        </w:tc>
+        <w:tc>
+          <w:tcPr>
+            <w:tcW w:w="0" w:type="auto"/>
+          </w:tcPr>
+          <w:p>
+            <w:pPr>
+              <w:rPr>
+                <w:rFonts w:ascii="Pericles" w:hAnsi="Pericles"/>
+                <w:sz w:val="20"/>
+                <w:szCs w:val="20"/>
+              </w:rPr>
+            </w:pPr>
+            <w:r>
+              <w:rPr>
+                <w:rFonts w:ascii="Pericles" w:hAnsi="Pericles"/>
+                <w:sz w:val="20"/>
+                <w:szCs w:val="20"/>
+              </w:rPr>
+              <w:t>You attack at a -2. Your opponent must save (DEX vs. x) or his weapon flies 1d3 hexes away in a random direction</w:t>
             </w:r>
           </w:p>
         </w:tc>
@@ -4796,29 +4867,29 @@
                 <w:sz w:val="20"/>
                 <w:szCs w:val="20"/>
               </w:rPr>
-              <w:t>Double Shot</w:t>
-            </w:r>
-          </w:p>
-        </w:tc>
-        <w:tc>
-          <w:tcPr>
-            <w:tcW w:w="0" w:type="auto"/>
-          </w:tcPr>
-          <w:p>
-            <w:pPr>
-              <w:rPr>
-                <w:rFonts w:ascii="Pericles" w:hAnsi="Pericles"/>
-                <w:sz w:val="20"/>
-                <w:szCs w:val="20"/>
-              </w:rPr>
-            </w:pPr>
-            <w:r>
-              <w:rPr>
-                <w:rFonts w:ascii="Pericles" w:hAnsi="Pericles"/>
-                <w:sz w:val="20"/>
-                <w:szCs w:val="20"/>
-              </w:rPr>
-              <w:t>You may take a -2 to hit and attack two adjacent targets</w:t>
+              <w:t>Dodge (x)</w:t>
+            </w:r>
+          </w:p>
+        </w:tc>
+        <w:tc>
+          <w:tcPr>
+            <w:tcW w:w="0" w:type="auto"/>
+          </w:tcPr>
+          <w:p>
+            <w:pPr>
+              <w:rPr>
+                <w:rFonts w:ascii="Pericles" w:hAnsi="Pericles"/>
+                <w:sz w:val="20"/>
+                <w:szCs w:val="20"/>
+              </w:rPr>
+            </w:pPr>
+            <w:r>
+              <w:rPr>
+                <w:rFonts w:ascii="Pericles" w:hAnsi="Pericles"/>
+                <w:sz w:val="20"/>
+                <w:szCs w:val="20"/>
+              </w:rPr>
+              <w:t>+1 Dodge per level</w:t>
             </w:r>
           </w:p>
         </w:tc>
@@ -4842,29 +4913,29 @@
                 <w:sz w:val="20"/>
                 <w:szCs w:val="20"/>
               </w:rPr>
-              <w:t>Durable Equipment</w:t>
-            </w:r>
-          </w:p>
-        </w:tc>
-        <w:tc>
-          <w:tcPr>
-            <w:tcW w:w="0" w:type="auto"/>
-          </w:tcPr>
-          <w:p>
-            <w:pPr>
-              <w:rPr>
-                <w:rFonts w:ascii="Pericles" w:hAnsi="Pericles"/>
-                <w:sz w:val="20"/>
-                <w:szCs w:val="20"/>
-              </w:rPr>
-            </w:pPr>
-            <w:r>
-              <w:rPr>
-                <w:rFonts w:ascii="Pericles" w:hAnsi="Pericles"/>
-                <w:sz w:val="20"/>
-                <w:szCs w:val="20"/>
-              </w:rPr>
-              <w:t xml:space="preserve">Your weapons are treated as though their durability is +1. Shields are +2 </w:t>
+              <w:t>Double Shot</w:t>
+            </w:r>
+          </w:p>
+        </w:tc>
+        <w:tc>
+          <w:tcPr>
+            <w:tcW w:w="0" w:type="auto"/>
+          </w:tcPr>
+          <w:p>
+            <w:pPr>
+              <w:rPr>
+                <w:rFonts w:ascii="Pericles" w:hAnsi="Pericles"/>
+                <w:sz w:val="20"/>
+                <w:szCs w:val="20"/>
+              </w:rPr>
+            </w:pPr>
+            <w:r>
+              <w:rPr>
+                <w:rFonts w:ascii="Pericles" w:hAnsi="Pericles"/>
+                <w:sz w:val="20"/>
+                <w:szCs w:val="20"/>
+              </w:rPr>
+              <w:t>You may take a -2 to hit and attack two adjacent targets</w:t>
             </w:r>
           </w:p>
         </w:tc>
@@ -4888,29 +4959,29 @@
                 <w:sz w:val="20"/>
                 <w:szCs w:val="20"/>
               </w:rPr>
-              <w:t>Fast (x)</w:t>
-            </w:r>
-          </w:p>
-        </w:tc>
-        <w:tc>
-          <w:tcPr>
-            <w:tcW w:w="0" w:type="auto"/>
-          </w:tcPr>
-          <w:p>
-            <w:pPr>
-              <w:rPr>
-                <w:rFonts w:ascii="Pericles" w:hAnsi="Pericles"/>
-                <w:sz w:val="20"/>
-                <w:szCs w:val="20"/>
-              </w:rPr>
-            </w:pPr>
-            <w:r>
-              <w:rPr>
-                <w:rFonts w:ascii="Pericles" w:hAnsi="Pericles"/>
-                <w:sz w:val="20"/>
-                <w:szCs w:val="20"/>
-              </w:rPr>
-              <w:t>When using the relevant weapon, you get an additional attack on x/12</w:t>
+              <w:t>Durable Equipment</w:t>
+            </w:r>
+          </w:p>
+        </w:tc>
+        <w:tc>
+          <w:tcPr>
+            <w:tcW w:w="0" w:type="auto"/>
+          </w:tcPr>
+          <w:p>
+            <w:pPr>
+              <w:rPr>
+                <w:rFonts w:ascii="Pericles" w:hAnsi="Pericles"/>
+                <w:sz w:val="20"/>
+                <w:szCs w:val="20"/>
+              </w:rPr>
+            </w:pPr>
+            <w:r>
+              <w:rPr>
+                <w:rFonts w:ascii="Pericles" w:hAnsi="Pericles"/>
+                <w:sz w:val="20"/>
+                <w:szCs w:val="20"/>
+              </w:rPr>
+              <w:t xml:space="preserve">Your weapons are treated as though their durability is +1. Shields are +2 </w:t>
             </w:r>
           </w:p>
         </w:tc>
@@ -4934,29 +5005,29 @@
                 <w:sz w:val="20"/>
                 <w:szCs w:val="20"/>
               </w:rPr>
-              <w:t>Fast Draw Shield</w:t>
-            </w:r>
-          </w:p>
-        </w:tc>
-        <w:tc>
-          <w:tcPr>
-            <w:tcW w:w="0" w:type="auto"/>
-          </w:tcPr>
-          <w:p>
-            <w:pPr>
-              <w:rPr>
-                <w:rFonts w:ascii="Pericles" w:hAnsi="Pericles"/>
-                <w:sz w:val="20"/>
-                <w:szCs w:val="20"/>
-              </w:rPr>
-            </w:pPr>
-            <w:r>
-              <w:rPr>
-                <w:rFonts w:ascii="Pericles" w:hAnsi="Pericles"/>
-                <w:sz w:val="20"/>
-                <w:szCs w:val="20"/>
-              </w:rPr>
-              <w:t>You can fast draw a shield, even out of your inventory</w:t>
+              <w:t>Fast (x)</w:t>
+            </w:r>
+          </w:p>
+        </w:tc>
+        <w:tc>
+          <w:tcPr>
+            <w:tcW w:w="0" w:type="auto"/>
+          </w:tcPr>
+          <w:p>
+            <w:pPr>
+              <w:rPr>
+                <w:rFonts w:ascii="Pericles" w:hAnsi="Pericles"/>
+                <w:sz w:val="20"/>
+                <w:szCs w:val="20"/>
+              </w:rPr>
+            </w:pPr>
+            <w:r>
+              <w:rPr>
+                <w:rFonts w:ascii="Pericles" w:hAnsi="Pericles"/>
+                <w:sz w:val="20"/>
+                <w:szCs w:val="20"/>
+              </w:rPr>
+              <w:t>When using the relevant weapon, you get an additional attack on x/12</w:t>
             </w:r>
           </w:p>
         </w:tc>
@@ -4980,29 +5051,29 @@
                 <w:sz w:val="20"/>
                 <w:szCs w:val="20"/>
               </w:rPr>
-              <w:t>Fearsome Display</w:t>
-            </w:r>
-          </w:p>
-        </w:tc>
-        <w:tc>
-          <w:tcPr>
-            <w:tcW w:w="0" w:type="auto"/>
-          </w:tcPr>
-          <w:p>
-            <w:pPr>
-              <w:rPr>
-                <w:rFonts w:ascii="Pericles" w:hAnsi="Pericles"/>
-                <w:sz w:val="20"/>
-                <w:szCs w:val="20"/>
-              </w:rPr>
-            </w:pPr>
-            <w:r>
-              <w:rPr>
-                <w:rFonts w:ascii="Pericles" w:hAnsi="Pericles"/>
-                <w:sz w:val="20"/>
-                <w:szCs w:val="20"/>
-              </w:rPr>
-              <w:t>You may stare down your opponent, or display your deadly skill, making a DEX, or WIL roll against him. If you win, your opponent is -1 to hit, -1 damage against you for that fight</w:t>
+              <w:t>Fast Draw Shield</w:t>
+            </w:r>
+          </w:p>
+        </w:tc>
+        <w:tc>
+          <w:tcPr>
+            <w:tcW w:w="0" w:type="auto"/>
+          </w:tcPr>
+          <w:p>
+            <w:pPr>
+              <w:rPr>
+                <w:rFonts w:ascii="Pericles" w:hAnsi="Pericles"/>
+                <w:sz w:val="20"/>
+                <w:szCs w:val="20"/>
+              </w:rPr>
+            </w:pPr>
+            <w:r>
+              <w:rPr>
+                <w:rFonts w:ascii="Pericles" w:hAnsi="Pericles"/>
+                <w:sz w:val="20"/>
+                <w:szCs w:val="20"/>
+              </w:rPr>
+              <w:t>You can fast draw a shield, even out of your inventory</w:t>
             </w:r>
           </w:p>
         </w:tc>
@@ -5026,29 +5097,29 @@
                 <w:sz w:val="20"/>
                 <w:szCs w:val="20"/>
               </w:rPr>
-              <w:t>Feint (x)</w:t>
-            </w:r>
-          </w:p>
-        </w:tc>
-        <w:tc>
-          <w:tcPr>
-            <w:tcW w:w="0" w:type="auto"/>
-          </w:tcPr>
-          <w:p>
-            <w:pPr>
-              <w:rPr>
-                <w:rFonts w:ascii="Pericles" w:hAnsi="Pericles"/>
-                <w:sz w:val="20"/>
-                <w:szCs w:val="20"/>
-              </w:rPr>
-            </w:pPr>
-            <w:r>
-              <w:rPr>
-                <w:rFonts w:ascii="Pericles" w:hAnsi="Pericles"/>
-                <w:sz w:val="20"/>
-                <w:szCs w:val="20"/>
-              </w:rPr>
-              <w:t>When you miss an opponent, you may spend a yellow up to declare a feint. Your target makes a PER check vs. (x) or your next attack against him gets +3 to hit and +1 damage</w:t>
+              <w:t>Fearsome Display</w:t>
+            </w:r>
+          </w:p>
+        </w:tc>
+        <w:tc>
+          <w:tcPr>
+            <w:tcW w:w="0" w:type="auto"/>
+          </w:tcPr>
+          <w:p>
+            <w:pPr>
+              <w:rPr>
+                <w:rFonts w:ascii="Pericles" w:hAnsi="Pericles"/>
+                <w:sz w:val="20"/>
+                <w:szCs w:val="20"/>
+              </w:rPr>
+            </w:pPr>
+            <w:r>
+              <w:rPr>
+                <w:rFonts w:ascii="Pericles" w:hAnsi="Pericles"/>
+                <w:sz w:val="20"/>
+                <w:szCs w:val="20"/>
+              </w:rPr>
+              <w:t>You may stare down your opponent, or display your deadly skill, making a DEX, or WIL roll against him. If you win, your opponent is -1 to hit, -1 damage against you for that fight</w:t>
             </w:r>
           </w:p>
         </w:tc>
@@ -5072,29 +5143,29 @@
                 <w:sz w:val="20"/>
                 <w:szCs w:val="20"/>
               </w:rPr>
-              <w:t>Get Inside</w:t>
-            </w:r>
-          </w:p>
-        </w:tc>
-        <w:tc>
-          <w:tcPr>
-            <w:tcW w:w="0" w:type="auto"/>
-          </w:tcPr>
-          <w:p>
-            <w:pPr>
-              <w:rPr>
-                <w:rFonts w:ascii="Pericles" w:hAnsi="Pericles"/>
-                <w:sz w:val="20"/>
-                <w:szCs w:val="20"/>
-              </w:rPr>
-            </w:pPr>
-            <w:r>
-              <w:rPr>
-                <w:rFonts w:ascii="Pericles" w:hAnsi="Pericles"/>
-                <w:sz w:val="20"/>
-                <w:szCs w:val="20"/>
-              </w:rPr>
-              <w:t>You can close against an opponent with a longer weapon without losing the initiative</w:t>
+              <w:t>Feint (x)</w:t>
+            </w:r>
+          </w:p>
+        </w:tc>
+        <w:tc>
+          <w:tcPr>
+            <w:tcW w:w="0" w:type="auto"/>
+          </w:tcPr>
+          <w:p>
+            <w:pPr>
+              <w:rPr>
+                <w:rFonts w:ascii="Pericles" w:hAnsi="Pericles"/>
+                <w:sz w:val="20"/>
+                <w:szCs w:val="20"/>
+              </w:rPr>
+            </w:pPr>
+            <w:r>
+              <w:rPr>
+                <w:rFonts w:ascii="Pericles" w:hAnsi="Pericles"/>
+                <w:sz w:val="20"/>
+                <w:szCs w:val="20"/>
+              </w:rPr>
+              <w:t>When you miss an opponent, you may spend a yellow up to declare a feint. Your target makes a PER check vs. (x) or your next attack against him gets +3 to hit and +1 damage</w:t>
             </w:r>
           </w:p>
         </w:tc>
@@ -5118,29 +5189,29 @@
                 <w:sz w:val="20"/>
                 <w:szCs w:val="20"/>
               </w:rPr>
-              <w:t>Go for the Throat</w:t>
-            </w:r>
-          </w:p>
-        </w:tc>
-        <w:tc>
-          <w:tcPr>
-            <w:tcW w:w="0" w:type="auto"/>
-          </w:tcPr>
-          <w:p>
-            <w:pPr>
-              <w:rPr>
-                <w:rFonts w:ascii="Pericles" w:hAnsi="Pericles"/>
-                <w:sz w:val="20"/>
-                <w:szCs w:val="20"/>
-              </w:rPr>
-            </w:pPr>
-            <w:r>
-              <w:rPr>
-                <w:rFonts w:ascii="Pericles" w:hAnsi="Pericles"/>
-                <w:sz w:val="20"/>
-                <w:szCs w:val="20"/>
-              </w:rPr>
-              <w:t>Your attacks get Pierce(4) against opponents who are blind, prone, stunned or surprised</w:t>
+              <w:t>Get Inside</w:t>
+            </w:r>
+          </w:p>
+        </w:tc>
+        <w:tc>
+          <w:tcPr>
+            <w:tcW w:w="0" w:type="auto"/>
+          </w:tcPr>
+          <w:p>
+            <w:pPr>
+              <w:rPr>
+                <w:rFonts w:ascii="Pericles" w:hAnsi="Pericles"/>
+                <w:sz w:val="20"/>
+                <w:szCs w:val="20"/>
+              </w:rPr>
+            </w:pPr>
+            <w:r>
+              <w:rPr>
+                <w:rFonts w:ascii="Pericles" w:hAnsi="Pericles"/>
+                <w:sz w:val="20"/>
+                <w:szCs w:val="20"/>
+              </w:rPr>
+              <w:t>You can close against an opponent with a longer weapon without losing the initiative</w:t>
             </w:r>
           </w:p>
         </w:tc>
@@ -5164,29 +5235,29 @@
                 <w:sz w:val="20"/>
                 <w:szCs w:val="20"/>
               </w:rPr>
-              <w:t>Grapple Choke</w:t>
-            </w:r>
-          </w:p>
-        </w:tc>
-        <w:tc>
-          <w:tcPr>
-            <w:tcW w:w="0" w:type="auto"/>
-          </w:tcPr>
-          <w:p>
-            <w:pPr>
-              <w:rPr>
-                <w:rFonts w:ascii="Pericles" w:hAnsi="Pericles"/>
-                <w:sz w:val="20"/>
-                <w:szCs w:val="20"/>
-              </w:rPr>
-            </w:pPr>
-            <w:r>
-              <w:rPr>
-                <w:rFonts w:ascii="Pericles" w:hAnsi="Pericles"/>
-                <w:sz w:val="20"/>
-                <w:szCs w:val="20"/>
-              </w:rPr>
-              <w:t>When you succeed in a grapple check, you may choke your opponent doing penetrating STR damage</w:t>
+              <w:t>Go for the Throat</w:t>
+            </w:r>
+          </w:p>
+        </w:tc>
+        <w:tc>
+          <w:tcPr>
+            <w:tcW w:w="0" w:type="auto"/>
+          </w:tcPr>
+          <w:p>
+            <w:pPr>
+              <w:rPr>
+                <w:rFonts w:ascii="Pericles" w:hAnsi="Pericles"/>
+                <w:sz w:val="20"/>
+                <w:szCs w:val="20"/>
+              </w:rPr>
+            </w:pPr>
+            <w:r>
+              <w:rPr>
+                <w:rFonts w:ascii="Pericles" w:hAnsi="Pericles"/>
+                <w:sz w:val="20"/>
+                <w:szCs w:val="20"/>
+              </w:rPr>
+              <w:t>Your attacks get Pierce(4) against opponents who are blind, prone, stunned or surprised</w:t>
             </w:r>
           </w:p>
         </w:tc>
@@ -5210,29 +5281,29 @@
                 <w:sz w:val="20"/>
                 <w:szCs w:val="20"/>
               </w:rPr>
-              <w:t>Grapple Throw</w:t>
-            </w:r>
-          </w:p>
-        </w:tc>
-        <w:tc>
-          <w:tcPr>
-            <w:tcW w:w="0" w:type="auto"/>
-          </w:tcPr>
-          <w:p>
-            <w:pPr>
-              <w:rPr>
-                <w:rFonts w:ascii="Pericles" w:hAnsi="Pericles"/>
-                <w:sz w:val="20"/>
-                <w:szCs w:val="20"/>
-              </w:rPr>
-            </w:pPr>
-            <w:r>
-              <w:rPr>
-                <w:rFonts w:ascii="Pericles" w:hAnsi="Pericles"/>
-                <w:sz w:val="20"/>
-                <w:szCs w:val="20"/>
-              </w:rPr>
-              <w:t>When you succeed in a grapple check, you may throw your opponent up to 4 hexes. He takes STR+1d6 damage and ends up prone</w:t>
+              <w:t>Grapple Choke</w:t>
+            </w:r>
+          </w:p>
+        </w:tc>
+        <w:tc>
+          <w:tcPr>
+            <w:tcW w:w="0" w:type="auto"/>
+          </w:tcPr>
+          <w:p>
+            <w:pPr>
+              <w:rPr>
+                <w:rFonts w:ascii="Pericles" w:hAnsi="Pericles"/>
+                <w:sz w:val="20"/>
+                <w:szCs w:val="20"/>
+              </w:rPr>
+            </w:pPr>
+            <w:r>
+              <w:rPr>
+                <w:rFonts w:ascii="Pericles" w:hAnsi="Pericles"/>
+                <w:sz w:val="20"/>
+                <w:szCs w:val="20"/>
+              </w:rPr>
+              <w:t>When you succeed in a grapple check, you may choke your opponent doing penetrating STR damage</w:t>
             </w:r>
           </w:p>
         </w:tc>
@@ -5256,29 +5327,29 @@
                 <w:sz w:val="20"/>
                 <w:szCs w:val="20"/>
               </w:rPr>
-              <w:t>Greedy Disarm</w:t>
-            </w:r>
-          </w:p>
-        </w:tc>
-        <w:tc>
-          <w:tcPr>
-            <w:tcW w:w="0" w:type="auto"/>
-          </w:tcPr>
-          <w:p>
-            <w:pPr>
-              <w:rPr>
-                <w:rFonts w:ascii="Pericles" w:hAnsi="Pericles"/>
-                <w:sz w:val="20"/>
-                <w:szCs w:val="20"/>
-              </w:rPr>
-            </w:pPr>
-            <w:r>
-              <w:rPr>
-                <w:rFonts w:ascii="Pericles" w:hAnsi="Pericles"/>
-                <w:sz w:val="20"/>
-                <w:szCs w:val="20"/>
-              </w:rPr>
-              <w:t>If you successfully disarm an opponent, you may choose to end up holding the weapon</w:t>
+              <w:t>Grapple Throw</w:t>
+            </w:r>
+          </w:p>
+        </w:tc>
+        <w:tc>
+          <w:tcPr>
+            <w:tcW w:w="0" w:type="auto"/>
+          </w:tcPr>
+          <w:p>
+            <w:pPr>
+              <w:rPr>
+                <w:rFonts w:ascii="Pericles" w:hAnsi="Pericles"/>
+                <w:sz w:val="20"/>
+                <w:szCs w:val="20"/>
+              </w:rPr>
+            </w:pPr>
+            <w:r>
+              <w:rPr>
+                <w:rFonts w:ascii="Pericles" w:hAnsi="Pericles"/>
+                <w:sz w:val="20"/>
+                <w:szCs w:val="20"/>
+              </w:rPr>
+              <w:t>When you succeed in a grapple check, you may throw your opponent up to 4 hexes. He takes STR+1d6 damage and ends up prone</w:t>
             </w:r>
           </w:p>
         </w:tc>
@@ -5302,45 +5373,29 @@
                 <w:sz w:val="20"/>
                 <w:szCs w:val="20"/>
               </w:rPr>
-              <w:t>Head Butt</w:t>
-            </w:r>
-          </w:p>
-        </w:tc>
-        <w:tc>
-          <w:tcPr>
-            <w:tcW w:w="0" w:type="auto"/>
-          </w:tcPr>
-          <w:p>
-            <w:pPr>
-              <w:rPr>
-                <w:rFonts w:ascii="Pericles" w:hAnsi="Pericles"/>
-                <w:sz w:val="20"/>
-                <w:szCs w:val="20"/>
-              </w:rPr>
-            </w:pPr>
-            <w:r>
-              <w:rPr>
-                <w:rFonts w:ascii="Pericles" w:hAnsi="Pericles"/>
-                <w:sz w:val="20"/>
-                <w:szCs w:val="20"/>
-              </w:rPr>
-              <w:t>If you have a target grappled</w:t>
-            </w:r>
-            <w:r>
-              <w:rPr>
-                <w:rFonts w:ascii="Pericles" w:hAnsi="Pericles"/>
-                <w:sz w:val="20"/>
-                <w:szCs w:val="20"/>
-              </w:rPr>
-              <w:t>, or surprised</w:t>
-            </w:r>
-            <w:r>
-              <w:rPr>
-                <w:rFonts w:ascii="Pericles" w:hAnsi="Pericles"/>
-                <w:sz w:val="20"/>
-                <w:szCs w:val="20"/>
-              </w:rPr>
-              <w:t>, you can hit him in the head automatically for STR+1d4 damage with concussion (3)</w:t>
+              <w:t>Greedy Disarm</w:t>
+            </w:r>
+          </w:p>
+        </w:tc>
+        <w:tc>
+          <w:tcPr>
+            <w:tcW w:w="0" w:type="auto"/>
+          </w:tcPr>
+          <w:p>
+            <w:pPr>
+              <w:rPr>
+                <w:rFonts w:ascii="Pericles" w:hAnsi="Pericles"/>
+                <w:sz w:val="20"/>
+                <w:szCs w:val="20"/>
+              </w:rPr>
+            </w:pPr>
+            <w:r>
+              <w:rPr>
+                <w:rFonts w:ascii="Pericles" w:hAnsi="Pericles"/>
+                <w:sz w:val="20"/>
+                <w:szCs w:val="20"/>
+              </w:rPr>
+              <w:t>If you successfully disarm an opponent, you may choose to end up holding the weapon</w:t>
             </w:r>
           </w:p>
         </w:tc>
@@ -5364,72 +5419,45 @@
                 <w:sz w:val="20"/>
                 <w:szCs w:val="20"/>
               </w:rPr>
-              <w:t>Improved Give Ground</w:t>
-            </w:r>
-          </w:p>
-        </w:tc>
-        <w:tc>
-          <w:tcPr>
-            <w:tcW w:w="0" w:type="auto"/>
-          </w:tcPr>
-          <w:p>
-            <w:pPr>
-              <w:pStyle w:val="ListParagraph"/>
-              <w:numPr>
-                <w:ilvl w:val="0"/>
-                <w:numId w:val="3"/>
-              </w:numPr>
-              <w:rPr>
-                <w:rFonts w:ascii="Pericles" w:hAnsi="Pericles"/>
-                <w:sz w:val="20"/>
-                <w:szCs w:val="20"/>
-              </w:rPr>
-            </w:pPr>
-            <w:r>
-              <w:rPr>
-                <w:rFonts w:ascii="Pericles" w:hAnsi="Pericles"/>
-                <w:sz w:val="20"/>
-                <w:szCs w:val="20"/>
-              </w:rPr>
-              <w:t>When you Give Ground, you may retreat two hexes</w:t>
-            </w:r>
-          </w:p>
-          <w:p>
-            <w:pPr>
-              <w:pStyle w:val="ListParagraph"/>
-              <w:numPr>
-                <w:ilvl w:val="0"/>
-                <w:numId w:val="3"/>
-              </w:numPr>
-              <w:rPr>
-                <w:rFonts w:ascii="Pericles" w:hAnsi="Pericles"/>
-                <w:sz w:val="20"/>
-                <w:szCs w:val="20"/>
-              </w:rPr>
-            </w:pPr>
-            <w:r>
-              <w:rPr>
-                <w:rFonts w:ascii="Pericles" w:hAnsi="Pericles"/>
-                <w:sz w:val="20"/>
-                <w:szCs w:val="20"/>
-              </w:rPr>
-              <w:t xml:space="preserve">When you give ground, you may retreat up to your </w:t>
-            </w:r>
-            <w:r>
-              <w:rPr>
-                <w:rFonts w:ascii="Calibri" w:hAnsi="Calibri" w:cs="Calibri"/>
-                <w:sz w:val="20"/>
-                <w:szCs w:val="20"/>
-              </w:rPr>
-              <w:t>½</w:t>
-            </w:r>
-            <w:r>
-              <w:rPr>
-                <w:rFonts w:ascii="Pericles" w:hAnsi="Pericles"/>
-                <w:sz w:val="20"/>
-                <w:szCs w:val="20"/>
-              </w:rPr>
-              <w:t xml:space="preserve"> move</w:t>
+              <w:t>Head Butt</w:t>
+            </w:r>
+          </w:p>
+        </w:tc>
+        <w:tc>
+          <w:tcPr>
+            <w:tcW w:w="0" w:type="auto"/>
+          </w:tcPr>
+          <w:p>
+            <w:pPr>
+              <w:rPr>
+                <w:rFonts w:ascii="Pericles" w:hAnsi="Pericles"/>
+                <w:sz w:val="20"/>
+                <w:szCs w:val="20"/>
+              </w:rPr>
+            </w:pPr>
+            <w:r>
+              <w:rPr>
+                <w:rFonts w:ascii="Pericles" w:hAnsi="Pericles"/>
+                <w:sz w:val="20"/>
+                <w:szCs w:val="20"/>
+              </w:rPr>
+              <w:t>If you have a target grappled</w:t>
+            </w:r>
+            <w:r>
+              <w:rPr>
+                <w:rFonts w:ascii="Pericles" w:hAnsi="Pericles"/>
+                <w:sz w:val="20"/>
+                <w:szCs w:val="20"/>
+              </w:rPr>
+              <w:t>, or surprised</w:t>
+            </w:r>
+            <w:r>
+              <w:rPr>
+                <w:rFonts w:ascii="Pericles" w:hAnsi="Pericles"/>
+                <w:sz w:val="20"/>
+                <w:szCs w:val="20"/>
+              </w:rPr>
+              <w:t>, you can hit him in the head automatically for STR+1d4 damage with concussion (3)</w:t>
             </w:r>
           </w:p>
         </w:tc>
@@ -5453,29 +5481,72 @@
                 <w:sz w:val="20"/>
                 <w:szCs w:val="20"/>
               </w:rPr>
-              <w:t>Improved Grapple</w:t>
-            </w:r>
-          </w:p>
-        </w:tc>
-        <w:tc>
-          <w:tcPr>
-            <w:tcW w:w="0" w:type="auto"/>
-          </w:tcPr>
-          <w:p>
-            <w:pPr>
-              <w:rPr>
-                <w:rFonts w:ascii="Pericles" w:hAnsi="Pericles"/>
-                <w:sz w:val="20"/>
-                <w:szCs w:val="20"/>
-              </w:rPr>
-            </w:pPr>
-            <w:r>
-              <w:rPr>
-                <w:rFonts w:ascii="Pericles" w:hAnsi="Pericles"/>
-                <w:sz w:val="20"/>
-                <w:szCs w:val="20"/>
-              </w:rPr>
-              <w:t>When you grappling, you have +4 STR to hold/escape</w:t>
+              <w:t>Improved Give Ground</w:t>
+            </w:r>
+          </w:p>
+        </w:tc>
+        <w:tc>
+          <w:tcPr>
+            <w:tcW w:w="0" w:type="auto"/>
+          </w:tcPr>
+          <w:p>
+            <w:pPr>
+              <w:pStyle w:val="ListParagraph"/>
+              <w:numPr>
+                <w:ilvl w:val="0"/>
+                <w:numId w:val="3"/>
+              </w:numPr>
+              <w:rPr>
+                <w:rFonts w:ascii="Pericles" w:hAnsi="Pericles"/>
+                <w:sz w:val="20"/>
+                <w:szCs w:val="20"/>
+              </w:rPr>
+            </w:pPr>
+            <w:r>
+              <w:rPr>
+                <w:rFonts w:ascii="Pericles" w:hAnsi="Pericles"/>
+                <w:sz w:val="20"/>
+                <w:szCs w:val="20"/>
+              </w:rPr>
+              <w:t>When you Give Ground, you may retreat two hexes</w:t>
+            </w:r>
+          </w:p>
+          <w:p>
+            <w:pPr>
+              <w:pStyle w:val="ListParagraph"/>
+              <w:numPr>
+                <w:ilvl w:val="0"/>
+                <w:numId w:val="3"/>
+              </w:numPr>
+              <w:rPr>
+                <w:rFonts w:ascii="Pericles" w:hAnsi="Pericles"/>
+                <w:sz w:val="20"/>
+                <w:szCs w:val="20"/>
+              </w:rPr>
+            </w:pPr>
+            <w:r>
+              <w:rPr>
+                <w:rFonts w:ascii="Pericles" w:hAnsi="Pericles"/>
+                <w:sz w:val="20"/>
+                <w:szCs w:val="20"/>
+              </w:rPr>
+              <w:t xml:space="preserve">When you give ground, you may retreat up to your </w:t>
+            </w:r>
+            <w:r>
+              <w:rPr>
+                <w:rFonts w:ascii="Calibri" w:hAnsi="Calibri" w:cs="Calibri"/>
+                <w:sz w:val="20"/>
+                <w:szCs w:val="20"/>
+              </w:rPr>
+              <w:t>½</w:t>
+            </w:r>
+            <w:r>
+              <w:rPr>
+                <w:rFonts w:ascii="Pericles" w:hAnsi="Pericles"/>
+                <w:sz w:val="20"/>
+                <w:szCs w:val="20"/>
+              </w:rPr>
+              <w:t xml:space="preserve"> move</w:t>
             </w:r>
           </w:p>
         </w:tc>
@@ -5499,29 +5570,29 @@
                 <w:sz w:val="20"/>
                 <w:szCs w:val="20"/>
               </w:rPr>
-              <w:t>Improved Limb Breaker</w:t>
-            </w:r>
-          </w:p>
-        </w:tc>
-        <w:tc>
-          <w:tcPr>
-            <w:tcW w:w="0" w:type="auto"/>
-          </w:tcPr>
-          <w:p>
-            <w:pPr>
-              <w:rPr>
-                <w:rFonts w:ascii="Pericles" w:hAnsi="Pericles"/>
-                <w:sz w:val="20"/>
-                <w:szCs w:val="20"/>
-              </w:rPr>
-            </w:pPr>
-            <w:r>
-              <w:rPr>
-                <w:rFonts w:ascii="Pericles" w:hAnsi="Pericles"/>
-                <w:sz w:val="20"/>
-                <w:szCs w:val="20"/>
-              </w:rPr>
-              <w:t>When you hit a limb, you get +1 wound roll</w:t>
+              <w:t>Improved Grapple</w:t>
+            </w:r>
+          </w:p>
+        </w:tc>
+        <w:tc>
+          <w:tcPr>
+            <w:tcW w:w="0" w:type="auto"/>
+          </w:tcPr>
+          <w:p>
+            <w:pPr>
+              <w:rPr>
+                <w:rFonts w:ascii="Pericles" w:hAnsi="Pericles"/>
+                <w:sz w:val="20"/>
+                <w:szCs w:val="20"/>
+              </w:rPr>
+            </w:pPr>
+            <w:r>
+              <w:rPr>
+                <w:rFonts w:ascii="Pericles" w:hAnsi="Pericles"/>
+                <w:sz w:val="20"/>
+                <w:szCs w:val="20"/>
+              </w:rPr>
+              <w:t>When you grappling, you have +4 STR to hold/escape</w:t>
             </w:r>
           </w:p>
         </w:tc>
@@ -5545,64 +5616,29 @@
                 <w:sz w:val="20"/>
                 <w:szCs w:val="20"/>
               </w:rPr>
-              <w:t>Improved Press</w:t>
-            </w:r>
-          </w:p>
-        </w:tc>
-        <w:tc>
-          <w:tcPr>
-            <w:tcW w:w="0" w:type="auto"/>
-          </w:tcPr>
-          <w:p>
-            <w:pPr>
-              <w:pStyle w:val="ListParagraph"/>
-              <w:numPr>
-                <w:ilvl w:val="0"/>
-                <w:numId w:val="4"/>
-              </w:numPr>
-              <w:rPr>
-                <w:rFonts w:ascii="Pericles" w:hAnsi="Pericles"/>
-                <w:sz w:val="20"/>
-                <w:szCs w:val="20"/>
-              </w:rPr>
-            </w:pPr>
-            <w:r>
-              <w:rPr>
-                <w:rFonts w:ascii="Pericles" w:hAnsi="Pericles"/>
-                <w:sz w:val="20"/>
-                <w:szCs w:val="20"/>
-              </w:rPr>
-              <w:t>When you pre</w:t>
-            </w:r>
-            <w:r>
-              <w:rPr>
-                <w:rFonts w:ascii="Pericles" w:hAnsi="Pericles"/>
-                <w:sz w:val="20"/>
-                <w:szCs w:val="20"/>
-              </w:rPr>
-              <w:t>ss, you take only a -1 to hit and may push your target back up to 2 hexes</w:t>
-            </w:r>
-          </w:p>
-          <w:p>
-            <w:pPr>
-              <w:pStyle w:val="ListParagraph"/>
-              <w:numPr>
-                <w:ilvl w:val="0"/>
-                <w:numId w:val="4"/>
-              </w:numPr>
-              <w:rPr>
-                <w:rFonts w:ascii="Pericles" w:hAnsi="Pericles"/>
-                <w:sz w:val="20"/>
-                <w:szCs w:val="20"/>
-              </w:rPr>
-            </w:pPr>
-            <w:r>
-              <w:rPr>
-                <w:rFonts w:ascii="Pericles" w:hAnsi="Pericles"/>
-                <w:sz w:val="20"/>
-                <w:szCs w:val="20"/>
-              </w:rPr>
-              <w:t>When you press you do full damage</w:t>
+              <w:t>Improved Limb Breaker</w:t>
+            </w:r>
+          </w:p>
+        </w:tc>
+        <w:tc>
+          <w:tcPr>
+            <w:tcW w:w="0" w:type="auto"/>
+          </w:tcPr>
+          <w:p>
+            <w:pPr>
+              <w:rPr>
+                <w:rFonts w:ascii="Pericles" w:hAnsi="Pericles"/>
+                <w:sz w:val="20"/>
+                <w:szCs w:val="20"/>
+              </w:rPr>
+            </w:pPr>
+            <w:r>
+              <w:rPr>
+                <w:rFonts w:ascii="Pericles" w:hAnsi="Pericles"/>
+                <w:sz w:val="20"/>
+                <w:szCs w:val="20"/>
+              </w:rPr>
+              <w:t>When you hit a limb, you get +1 wound roll</w:t>
             </w:r>
           </w:p>
         </w:tc>
@@ -5626,78 +5662,64 @@
                 <w:sz w:val="20"/>
                 <w:szCs w:val="20"/>
               </w:rPr>
-              <w:t>Improved Punch</w:t>
-            </w:r>
-          </w:p>
-        </w:tc>
-        <w:tc>
-          <w:tcPr>
-            <w:tcW w:w="0" w:type="auto"/>
-          </w:tcPr>
-          <w:p>
-            <w:pPr>
-              <w:pStyle w:val="ListParagraph"/>
-              <w:numPr>
-                <w:ilvl w:val="0"/>
-                <w:numId w:val="3"/>
-              </w:numPr>
-              <w:rPr>
-                <w:rFonts w:ascii="Pericles" w:hAnsi="Pericles"/>
-                <w:sz w:val="20"/>
-                <w:szCs w:val="20"/>
-              </w:rPr>
-            </w:pPr>
-            <w:r>
-              <w:rPr>
-                <w:rFonts w:ascii="Pericles" w:hAnsi="Pericles"/>
-                <w:sz w:val="20"/>
-                <w:szCs w:val="20"/>
-              </w:rPr>
-              <w:t>Your punches now do STR+1d6</w:t>
-            </w:r>
-          </w:p>
-          <w:p>
-            <w:pPr>
-              <w:pStyle w:val="ListParagraph"/>
-              <w:numPr>
-                <w:ilvl w:val="0"/>
-                <w:numId w:val="3"/>
-              </w:numPr>
-              <w:rPr>
-                <w:rFonts w:ascii="Pericles" w:hAnsi="Pericles"/>
-                <w:sz w:val="20"/>
-                <w:szCs w:val="20"/>
-              </w:rPr>
-            </w:pPr>
-            <w:r>
-              <w:rPr>
-                <w:rFonts w:ascii="Pericles" w:hAnsi="Pericles"/>
-                <w:sz w:val="20"/>
-                <w:szCs w:val="20"/>
-              </w:rPr>
-              <w:t>Your punches do STR+1d8</w:t>
-            </w:r>
-          </w:p>
-          <w:p>
-            <w:pPr>
-              <w:pStyle w:val="ListParagraph"/>
-              <w:numPr>
-                <w:ilvl w:val="0"/>
-                <w:numId w:val="3"/>
-              </w:numPr>
-              <w:rPr>
-                <w:rFonts w:ascii="Pericles" w:hAnsi="Pericles"/>
-                <w:sz w:val="20"/>
-                <w:szCs w:val="20"/>
-              </w:rPr>
-            </w:pPr>
-            <w:r>
-              <w:rPr>
-                <w:rFonts w:ascii="Pericles" w:hAnsi="Pericles"/>
-                <w:sz w:val="20"/>
-                <w:szCs w:val="20"/>
-              </w:rPr>
-              <w:t>Your punches do STR+1d10</w:t>
+              <w:t>Improved Press</w:t>
+            </w:r>
+          </w:p>
+        </w:tc>
+        <w:tc>
+          <w:tcPr>
+            <w:tcW w:w="0" w:type="auto"/>
+          </w:tcPr>
+          <w:p>
+            <w:pPr>
+              <w:pStyle w:val="ListParagraph"/>
+              <w:numPr>
+                <w:ilvl w:val="0"/>
+                <w:numId w:val="4"/>
+              </w:numPr>
+              <w:rPr>
+                <w:rFonts w:ascii="Pericles" w:hAnsi="Pericles"/>
+                <w:sz w:val="20"/>
+                <w:szCs w:val="20"/>
+              </w:rPr>
+            </w:pPr>
+            <w:r>
+              <w:rPr>
+                <w:rFonts w:ascii="Pericles" w:hAnsi="Pericles"/>
+                <w:sz w:val="20"/>
+                <w:szCs w:val="20"/>
+              </w:rPr>
+              <w:t>When you pre</w:t>
+            </w:r>
+            <w:r>
+              <w:rPr>
+                <w:rFonts w:ascii="Pericles" w:hAnsi="Pericles"/>
+                <w:sz w:val="20"/>
+                <w:szCs w:val="20"/>
+              </w:rPr>
+              <w:t>ss, you take only a -1 to hit and may push your target back up to 2 hexes</w:t>
+            </w:r>
+          </w:p>
+          <w:p>
+            <w:pPr>
+              <w:pStyle w:val="ListParagraph"/>
+              <w:numPr>
+                <w:ilvl w:val="0"/>
+                <w:numId w:val="4"/>
+              </w:numPr>
+              <w:rPr>
+                <w:rFonts w:ascii="Pericles" w:hAnsi="Pericles"/>
+                <w:sz w:val="20"/>
+                <w:szCs w:val="20"/>
+              </w:rPr>
+            </w:pPr>
+            <w:r>
+              <w:rPr>
+                <w:rFonts w:ascii="Pericles" w:hAnsi="Pericles"/>
+                <w:sz w:val="20"/>
+                <w:szCs w:val="20"/>
+              </w:rPr>
+              <w:t>When you press you do full damage</w:t>
             </w:r>
           </w:p>
         </w:tc>
@@ -5721,29 +5743,78 @@
                 <w:sz w:val="20"/>
                 <w:szCs w:val="20"/>
               </w:rPr>
-              <w:t>Improved Shield Smash</w:t>
-            </w:r>
-          </w:p>
-        </w:tc>
-        <w:tc>
-          <w:tcPr>
-            <w:tcW w:w="0" w:type="auto"/>
-          </w:tcPr>
-          <w:p>
-            <w:pPr>
-              <w:rPr>
-                <w:rFonts w:ascii="Pericles" w:hAnsi="Pericles"/>
-                <w:sz w:val="20"/>
-                <w:szCs w:val="20"/>
-              </w:rPr>
-            </w:pPr>
-            <w:r>
-              <w:rPr>
-                <w:rFonts w:ascii="Pericles" w:hAnsi="Pericles"/>
-                <w:sz w:val="20"/>
-                <w:szCs w:val="20"/>
-              </w:rPr>
-              <w:t>You can smash shields of equal durability and your chance to do so is +1</w:t>
+              <w:t>Improved Punch</w:t>
+            </w:r>
+          </w:p>
+        </w:tc>
+        <w:tc>
+          <w:tcPr>
+            <w:tcW w:w="0" w:type="auto"/>
+          </w:tcPr>
+          <w:p>
+            <w:pPr>
+              <w:pStyle w:val="ListParagraph"/>
+              <w:numPr>
+                <w:ilvl w:val="0"/>
+                <w:numId w:val="3"/>
+              </w:numPr>
+              <w:rPr>
+                <w:rFonts w:ascii="Pericles" w:hAnsi="Pericles"/>
+                <w:sz w:val="20"/>
+                <w:szCs w:val="20"/>
+              </w:rPr>
+            </w:pPr>
+            <w:r>
+              <w:rPr>
+                <w:rFonts w:ascii="Pericles" w:hAnsi="Pericles"/>
+                <w:sz w:val="20"/>
+                <w:szCs w:val="20"/>
+              </w:rPr>
+              <w:t>Your punches now do STR+1d6</w:t>
+            </w:r>
+          </w:p>
+          <w:p>
+            <w:pPr>
+              <w:pStyle w:val="ListParagraph"/>
+              <w:numPr>
+                <w:ilvl w:val="0"/>
+                <w:numId w:val="3"/>
+              </w:numPr>
+              <w:rPr>
+                <w:rFonts w:ascii="Pericles" w:hAnsi="Pericles"/>
+                <w:sz w:val="20"/>
+                <w:szCs w:val="20"/>
+              </w:rPr>
+            </w:pPr>
+            <w:r>
+              <w:rPr>
+                <w:rFonts w:ascii="Pericles" w:hAnsi="Pericles"/>
+                <w:sz w:val="20"/>
+                <w:szCs w:val="20"/>
+              </w:rPr>
+              <w:t>Your punches do STR+1d8</w:t>
+            </w:r>
+          </w:p>
+          <w:p>
+            <w:pPr>
+              <w:pStyle w:val="ListParagraph"/>
+              <w:numPr>
+                <w:ilvl w:val="0"/>
+                <w:numId w:val="3"/>
+              </w:numPr>
+              <w:rPr>
+                <w:rFonts w:ascii="Pericles" w:hAnsi="Pericles"/>
+                <w:sz w:val="20"/>
+                <w:szCs w:val="20"/>
+              </w:rPr>
+            </w:pPr>
+            <w:r>
+              <w:rPr>
+                <w:rFonts w:ascii="Pericles" w:hAnsi="Pericles"/>
+                <w:sz w:val="20"/>
+                <w:szCs w:val="20"/>
+              </w:rPr>
+              <w:t>Your punches do STR+1d10</w:t>
             </w:r>
           </w:p>
         </w:tc>
@@ -5756,108 +5827,41 @@
           <w:p>
             <w:pPr>
               <w:rPr>
-                <w:rFonts w:ascii="Pericles" w:hAnsi="Pericles" w:cs="KenVector Future Thin"/>
-                <w:sz w:val="20"/>
-                <w:szCs w:val="20"/>
-              </w:rPr>
-            </w:pPr>
-            <w:r>
-              <w:rPr>
-                <w:rFonts w:ascii="Pericles" w:hAnsi="Pericles" w:cs="KenVector Future Thin"/>
-                <w:sz w:val="20"/>
-                <w:szCs w:val="20"/>
-              </w:rPr>
-              <w:t>Improved Sweep</w:t>
-            </w:r>
-          </w:p>
-        </w:tc>
-        <w:tc>
-          <w:tcPr>
-            <w:tcW w:w="0" w:type="auto"/>
-          </w:tcPr>
-          <w:p>
-            <w:pPr>
-              <w:keepLines/>
-              <w:numPr>
-                <w:ilvl w:val="0"/>
-                <w:numId w:val="7"/>
-              </w:numPr>
-              <w:ind w:left="382"/>
-              <w:rPr>
-                <w:rFonts w:ascii="Pericles" w:hAnsi="Pericles" w:cs="KenVector Future Thin"/>
-                <w:sz w:val="20"/>
-                <w:szCs w:val="20"/>
-              </w:rPr>
-            </w:pPr>
-            <w:r>
-              <w:rPr>
-                <w:rFonts w:ascii="Pericles" w:hAnsi="Pericles" w:cs="KenVector Future Thin"/>
-                <w:sz w:val="20"/>
-                <w:szCs w:val="20"/>
-              </w:rPr>
-              <w:t>You take only a -3 attack penalty an</w:t>
-            </w:r>
-            <w:r>
-              <w:rPr>
-                <w:rFonts w:ascii="Pericles" w:hAnsi="Pericles" w:cs="KenVector Future Thin"/>
-                <w:sz w:val="20"/>
-                <w:szCs w:val="20"/>
-              </w:rPr>
-              <w:t>d do full damage when you sweep</w:t>
-            </w:r>
-          </w:p>
-          <w:p>
-            <w:pPr>
-              <w:keepLines/>
-              <w:numPr>
-                <w:ilvl w:val="0"/>
-                <w:numId w:val="7"/>
-              </w:numPr>
-              <w:ind w:left="382"/>
-              <w:rPr>
-                <w:rFonts w:ascii="Pericles" w:hAnsi="Pericles" w:cs="KenVector Future Thin"/>
-                <w:sz w:val="20"/>
-                <w:szCs w:val="20"/>
-              </w:rPr>
-            </w:pPr>
-            <w:r>
-              <w:rPr>
-                <w:rFonts w:ascii="Pericles" w:hAnsi="Pericles" w:cs="KenVector Future Thin"/>
-                <w:sz w:val="20"/>
-                <w:szCs w:val="20"/>
-              </w:rPr>
-              <w:t>You may attack everyone in the f</w:t>
-            </w:r>
-            <w:r>
-              <w:rPr>
-                <w:rFonts w:ascii="Pericles" w:hAnsi="Pericles" w:cs="KenVector Future Thin"/>
-                <w:sz w:val="20"/>
-                <w:szCs w:val="20"/>
-              </w:rPr>
-              <w:t>ront three hexes when you sweep</w:t>
-            </w:r>
-          </w:p>
-          <w:p>
-            <w:pPr>
-              <w:keepLines/>
-              <w:numPr>
-                <w:ilvl w:val="0"/>
-                <w:numId w:val="7"/>
-              </w:numPr>
-              <w:ind w:left="382"/>
-              <w:rPr>
-                <w:rFonts w:ascii="Pericles" w:hAnsi="Pericles" w:cs="KenVector Future Thin"/>
-                <w:sz w:val="20"/>
-                <w:szCs w:val="20"/>
-              </w:rPr>
-            </w:pPr>
-            <w:r>
-              <w:rPr>
-                <w:rFonts w:ascii="Pericles" w:hAnsi="Pericles" w:cs="KenVector Future Thin"/>
-                <w:sz w:val="20"/>
-                <w:szCs w:val="20"/>
-              </w:rPr>
-              <w:t>You may attack all adjacent opponents when you sweep</w:t>
+                <w:rFonts w:ascii="Pericles" w:hAnsi="Pericles"/>
+                <w:sz w:val="20"/>
+                <w:szCs w:val="20"/>
+              </w:rPr>
+            </w:pPr>
+            <w:r>
+              <w:rPr>
+                <w:rFonts w:ascii="Pericles" w:hAnsi="Pericles"/>
+                <w:sz w:val="20"/>
+                <w:szCs w:val="20"/>
+              </w:rPr>
+              <w:lastRenderedPageBreak/>
+              <w:t>Improved Shield Smash</w:t>
+            </w:r>
+          </w:p>
+        </w:tc>
+        <w:tc>
+          <w:tcPr>
+            <w:tcW w:w="0" w:type="auto"/>
+          </w:tcPr>
+          <w:p>
+            <w:pPr>
+              <w:rPr>
+                <w:rFonts w:ascii="Pericles" w:hAnsi="Pericles"/>
+                <w:sz w:val="20"/>
+                <w:szCs w:val="20"/>
+              </w:rPr>
+            </w:pPr>
+            <w:r>
+              <w:rPr>
+                <w:rFonts w:ascii="Pericles" w:hAnsi="Pericles"/>
+                <w:sz w:val="20"/>
+                <w:szCs w:val="20"/>
+              </w:rPr>
+              <w:t>You can smash shields of equal durability and your chance to do so is +1</w:t>
             </w:r>
           </w:p>
         </w:tc>
@@ -5870,40 +5874,108 @@
           <w:p>
             <w:pPr>
               <w:rPr>
-                <w:rFonts w:ascii="Pericles" w:hAnsi="Pericles"/>
-                <w:sz w:val="20"/>
-                <w:szCs w:val="20"/>
-              </w:rPr>
-            </w:pPr>
-            <w:r>
-              <w:rPr>
-                <w:rFonts w:ascii="Pericles" w:hAnsi="Pericles"/>
-                <w:sz w:val="20"/>
-                <w:szCs w:val="20"/>
-              </w:rPr>
-              <w:t>Improvised Weapon</w:t>
-            </w:r>
-          </w:p>
-        </w:tc>
-        <w:tc>
-          <w:tcPr>
-            <w:tcW w:w="0" w:type="auto"/>
-          </w:tcPr>
-          <w:p>
-            <w:pPr>
-              <w:rPr>
-                <w:rFonts w:ascii="Pericles" w:hAnsi="Pericles"/>
-                <w:sz w:val="20"/>
-                <w:szCs w:val="20"/>
-              </w:rPr>
-            </w:pPr>
-            <w:r>
-              <w:rPr>
-                <w:rFonts w:ascii="Pericles" w:hAnsi="Pericles"/>
-                <w:sz w:val="20"/>
-                <w:szCs w:val="20"/>
-              </w:rPr>
-              <w:t>You can pick up almost anything and use it as a weapon that does STR+1d4 damage</w:t>
+                <w:rFonts w:ascii="Pericles" w:hAnsi="Pericles" w:cs="KenVector Future Thin"/>
+                <w:sz w:val="20"/>
+                <w:szCs w:val="20"/>
+              </w:rPr>
+            </w:pPr>
+            <w:r>
+              <w:rPr>
+                <w:rFonts w:ascii="Pericles" w:hAnsi="Pericles" w:cs="KenVector Future Thin"/>
+                <w:sz w:val="20"/>
+                <w:szCs w:val="20"/>
+              </w:rPr>
+              <w:t>Improved Sweep</w:t>
+            </w:r>
+          </w:p>
+        </w:tc>
+        <w:tc>
+          <w:tcPr>
+            <w:tcW w:w="0" w:type="auto"/>
+          </w:tcPr>
+          <w:p>
+            <w:pPr>
+              <w:keepLines/>
+              <w:numPr>
+                <w:ilvl w:val="0"/>
+                <w:numId w:val="7"/>
+              </w:numPr>
+              <w:ind w:left="382"/>
+              <w:rPr>
+                <w:rFonts w:ascii="Pericles" w:hAnsi="Pericles" w:cs="KenVector Future Thin"/>
+                <w:sz w:val="20"/>
+                <w:szCs w:val="20"/>
+              </w:rPr>
+            </w:pPr>
+            <w:r>
+              <w:rPr>
+                <w:rFonts w:ascii="Pericles" w:hAnsi="Pericles" w:cs="KenVector Future Thin"/>
+                <w:sz w:val="20"/>
+                <w:szCs w:val="20"/>
+              </w:rPr>
+              <w:t>You take only a -3 attack penalty an</w:t>
+            </w:r>
+            <w:r>
+              <w:rPr>
+                <w:rFonts w:ascii="Pericles" w:hAnsi="Pericles" w:cs="KenVector Future Thin"/>
+                <w:sz w:val="20"/>
+                <w:szCs w:val="20"/>
+              </w:rPr>
+              <w:t>d do full damage when you sweep</w:t>
+            </w:r>
+          </w:p>
+          <w:p>
+            <w:pPr>
+              <w:keepLines/>
+              <w:numPr>
+                <w:ilvl w:val="0"/>
+                <w:numId w:val="7"/>
+              </w:numPr>
+              <w:ind w:left="382"/>
+              <w:rPr>
+                <w:rFonts w:ascii="Pericles" w:hAnsi="Pericles" w:cs="KenVector Future Thin"/>
+                <w:sz w:val="20"/>
+                <w:szCs w:val="20"/>
+              </w:rPr>
+            </w:pPr>
+            <w:r>
+              <w:rPr>
+                <w:rFonts w:ascii="Pericles" w:hAnsi="Pericles" w:cs="KenVector Future Thin"/>
+                <w:sz w:val="20"/>
+                <w:szCs w:val="20"/>
+              </w:rPr>
+              <w:t>You may attack everyone in the f</w:t>
+            </w:r>
+            <w:r>
+              <w:rPr>
+                <w:rFonts w:ascii="Pericles" w:hAnsi="Pericles" w:cs="KenVector Future Thin"/>
+                <w:sz w:val="20"/>
+                <w:szCs w:val="20"/>
+              </w:rPr>
+              <w:t>ront three hexes when you sweep</w:t>
+            </w:r>
+          </w:p>
+          <w:p>
+            <w:pPr>
+              <w:keepLines/>
+              <w:numPr>
+                <w:ilvl w:val="0"/>
+                <w:numId w:val="7"/>
+              </w:numPr>
+              <w:ind w:left="382"/>
+              <w:rPr>
+                <w:rFonts w:ascii="Pericles" w:hAnsi="Pericles" w:cs="KenVector Future Thin"/>
+                <w:sz w:val="20"/>
+                <w:szCs w:val="20"/>
+              </w:rPr>
+            </w:pPr>
+            <w:r>
+              <w:rPr>
+                <w:rFonts w:ascii="Pericles" w:hAnsi="Pericles" w:cs="KenVector Future Thin"/>
+                <w:sz w:val="20"/>
+                <w:szCs w:val="20"/>
+              </w:rPr>
+              <w:t>You may attack all adjacent opponents when you sweep</w:t>
             </w:r>
           </w:p>
         </w:tc>
@@ -5927,30 +5999,29 @@
                 <w:sz w:val="20"/>
                 <w:szCs w:val="20"/>
               </w:rPr>
-              <w:lastRenderedPageBreak/>
-              <w:t>Iron Bow</w:t>
-            </w:r>
-          </w:p>
-        </w:tc>
-        <w:tc>
-          <w:tcPr>
-            <w:tcW w:w="0" w:type="auto"/>
-          </w:tcPr>
-          <w:p>
-            <w:pPr>
-              <w:rPr>
-                <w:rFonts w:ascii="Pericles" w:hAnsi="Pericles"/>
-                <w:sz w:val="20"/>
-                <w:szCs w:val="20"/>
-              </w:rPr>
-            </w:pPr>
-            <w:r>
-              <w:rPr>
-                <w:rFonts w:ascii="Pericles" w:hAnsi="Pericles"/>
-                <w:sz w:val="20"/>
-                <w:szCs w:val="20"/>
-              </w:rPr>
-              <w:t>Upon taking this talent, you get a defense skill equal to your current bow skill-1 and you can now block with your bow</w:t>
+              <w:t>Improvised Weapon</w:t>
+            </w:r>
+          </w:p>
+        </w:tc>
+        <w:tc>
+          <w:tcPr>
+            <w:tcW w:w="0" w:type="auto"/>
+          </w:tcPr>
+          <w:p>
+            <w:pPr>
+              <w:rPr>
+                <w:rFonts w:ascii="Pericles" w:hAnsi="Pericles"/>
+                <w:sz w:val="20"/>
+                <w:szCs w:val="20"/>
+              </w:rPr>
+            </w:pPr>
+            <w:r>
+              <w:rPr>
+                <w:rFonts w:ascii="Pericles" w:hAnsi="Pericles"/>
+                <w:sz w:val="20"/>
+                <w:szCs w:val="20"/>
+              </w:rPr>
+              <w:t>You can pick up almost anything and use it as a weapon that does STR+1d4 damage</w:t>
             </w:r>
           </w:p>
         </w:tc>
@@ -5974,56 +6045,29 @@
                 <w:sz w:val="20"/>
                 <w:szCs w:val="20"/>
               </w:rPr>
-              <w:t>Kick</w:t>
-            </w:r>
-          </w:p>
-        </w:tc>
-        <w:tc>
-          <w:tcPr>
-            <w:tcW w:w="0" w:type="auto"/>
-          </w:tcPr>
-          <w:p>
-            <w:pPr>
-              <w:pStyle w:val="ListParagraph"/>
-              <w:numPr>
-                <w:ilvl w:val="0"/>
-                <w:numId w:val="3"/>
-              </w:numPr>
-              <w:rPr>
-                <w:rFonts w:ascii="Pericles" w:hAnsi="Pericles"/>
-                <w:sz w:val="20"/>
-                <w:szCs w:val="20"/>
-              </w:rPr>
-            </w:pPr>
-            <w:r>
-              <w:rPr>
-                <w:rFonts w:ascii="Pericles" w:hAnsi="Pericles"/>
-                <w:sz w:val="20"/>
-                <w:szCs w:val="20"/>
-              </w:rPr>
-              <w:t>Make a melee attack against your target that does STR+1d4 damage and knocks them back 1-3 hexes</w:t>
-            </w:r>
-          </w:p>
-          <w:p>
-            <w:pPr>
-              <w:pStyle w:val="ListParagraph"/>
-              <w:numPr>
-                <w:ilvl w:val="0"/>
-                <w:numId w:val="3"/>
-              </w:numPr>
-              <w:rPr>
-                <w:rFonts w:ascii="Pericles" w:hAnsi="Pericles"/>
-                <w:sz w:val="20"/>
-                <w:szCs w:val="20"/>
-              </w:rPr>
-            </w:pPr>
-            <w:r>
-              <w:rPr>
-                <w:rFonts w:ascii="Pericles" w:hAnsi="Pericles"/>
-                <w:sz w:val="20"/>
-                <w:szCs w:val="20"/>
-              </w:rPr>
-              <w:t>Your kicks now do STR+1d8</w:t>
+              <w:t>Iron Bow</w:t>
+            </w:r>
+          </w:p>
+        </w:tc>
+        <w:tc>
+          <w:tcPr>
+            <w:tcW w:w="0" w:type="auto"/>
+          </w:tcPr>
+          <w:p>
+            <w:pPr>
+              <w:rPr>
+                <w:rFonts w:ascii="Pericles" w:hAnsi="Pericles"/>
+                <w:sz w:val="20"/>
+                <w:szCs w:val="20"/>
+              </w:rPr>
+            </w:pPr>
+            <w:r>
+              <w:rPr>
+                <w:rFonts w:ascii="Pericles" w:hAnsi="Pericles"/>
+                <w:sz w:val="20"/>
+                <w:szCs w:val="20"/>
+              </w:rPr>
+              <w:t>Upon taking this talent, you get a defense skill equal to your current bow skill-1 and you can now block with your bow</w:t>
             </w:r>
           </w:p>
         </w:tc>
@@ -6047,29 +6091,56 @@
                 <w:sz w:val="20"/>
                 <w:szCs w:val="20"/>
               </w:rPr>
-              <w:t>Knockdown Blow (x)</w:t>
-            </w:r>
-          </w:p>
-        </w:tc>
-        <w:tc>
-          <w:tcPr>
-            <w:tcW w:w="0" w:type="auto"/>
-          </w:tcPr>
-          <w:p>
-            <w:pPr>
-              <w:rPr>
-                <w:rFonts w:ascii="Pericles" w:hAnsi="Pericles"/>
-                <w:sz w:val="20"/>
-                <w:szCs w:val="20"/>
-              </w:rPr>
-            </w:pPr>
-            <w:r>
-              <w:rPr>
-                <w:rFonts w:ascii="Pericles" w:hAnsi="Pericles"/>
-                <w:sz w:val="20"/>
-                <w:szCs w:val="20"/>
-              </w:rPr>
-              <w:t>When you hit your opponent in the legs, they have an x/12 chance of being knocked down</w:t>
+              <w:t>Kick</w:t>
+            </w:r>
+          </w:p>
+        </w:tc>
+        <w:tc>
+          <w:tcPr>
+            <w:tcW w:w="0" w:type="auto"/>
+          </w:tcPr>
+          <w:p>
+            <w:pPr>
+              <w:pStyle w:val="ListParagraph"/>
+              <w:numPr>
+                <w:ilvl w:val="0"/>
+                <w:numId w:val="3"/>
+              </w:numPr>
+              <w:rPr>
+                <w:rFonts w:ascii="Pericles" w:hAnsi="Pericles"/>
+                <w:sz w:val="20"/>
+                <w:szCs w:val="20"/>
+              </w:rPr>
+            </w:pPr>
+            <w:r>
+              <w:rPr>
+                <w:rFonts w:ascii="Pericles" w:hAnsi="Pericles"/>
+                <w:sz w:val="20"/>
+                <w:szCs w:val="20"/>
+              </w:rPr>
+              <w:t>Make a melee attack against your target that does STR+1d4 damage and knocks them back 1-3 hexes</w:t>
+            </w:r>
+          </w:p>
+          <w:p>
+            <w:pPr>
+              <w:pStyle w:val="ListParagraph"/>
+              <w:numPr>
+                <w:ilvl w:val="0"/>
+                <w:numId w:val="3"/>
+              </w:numPr>
+              <w:rPr>
+                <w:rFonts w:ascii="Pericles" w:hAnsi="Pericles"/>
+                <w:sz w:val="20"/>
+                <w:szCs w:val="20"/>
+              </w:rPr>
+            </w:pPr>
+            <w:r>
+              <w:rPr>
+                <w:rFonts w:ascii="Pericles" w:hAnsi="Pericles"/>
+                <w:sz w:val="20"/>
+                <w:szCs w:val="20"/>
+              </w:rPr>
+              <w:t>Your kicks now do STR+1d8</w:t>
             </w:r>
           </w:p>
         </w:tc>
@@ -6093,29 +6164,29 @@
                 <w:sz w:val="20"/>
                 <w:szCs w:val="20"/>
               </w:rPr>
-              <w:t>Lightning Aim</w:t>
-            </w:r>
-          </w:p>
-        </w:tc>
-        <w:tc>
-          <w:tcPr>
-            <w:tcW w:w="0" w:type="auto"/>
-          </w:tcPr>
-          <w:p>
-            <w:pPr>
-              <w:rPr>
-                <w:rFonts w:ascii="Pericles" w:hAnsi="Pericles"/>
-                <w:sz w:val="20"/>
-                <w:szCs w:val="20"/>
-              </w:rPr>
-            </w:pPr>
-            <w:r>
-              <w:rPr>
-                <w:rFonts w:ascii="Pericles" w:hAnsi="Pericles"/>
-                <w:sz w:val="20"/>
-                <w:szCs w:val="20"/>
-              </w:rPr>
-              <w:t>By burning a yellow up, you can make an un-aimed attack at the end of a full action</w:t>
+              <w:t>Knockdown Blow (x)</w:t>
+            </w:r>
+          </w:p>
+        </w:tc>
+        <w:tc>
+          <w:tcPr>
+            <w:tcW w:w="0" w:type="auto"/>
+          </w:tcPr>
+          <w:p>
+            <w:pPr>
+              <w:rPr>
+                <w:rFonts w:ascii="Pericles" w:hAnsi="Pericles"/>
+                <w:sz w:val="20"/>
+                <w:szCs w:val="20"/>
+              </w:rPr>
+            </w:pPr>
+            <w:r>
+              <w:rPr>
+                <w:rFonts w:ascii="Pericles" w:hAnsi="Pericles"/>
+                <w:sz w:val="20"/>
+                <w:szCs w:val="20"/>
+              </w:rPr>
+              <w:t>When you hit your opponent in the legs, they have an x/12 chance of being knocked down</w:t>
             </w:r>
           </w:p>
         </w:tc>
@@ -6139,29 +6210,29 @@
                 <w:sz w:val="20"/>
                 <w:szCs w:val="20"/>
               </w:rPr>
-              <w:t>Mercy</w:t>
-            </w:r>
-          </w:p>
-        </w:tc>
-        <w:tc>
-          <w:tcPr>
-            <w:tcW w:w="0" w:type="auto"/>
-          </w:tcPr>
-          <w:p>
-            <w:pPr>
-              <w:rPr>
-                <w:rFonts w:ascii="Pericles" w:hAnsi="Pericles"/>
-                <w:sz w:val="20"/>
-                <w:szCs w:val="20"/>
-              </w:rPr>
-            </w:pPr>
-            <w:r>
-              <w:rPr>
-                <w:rFonts w:ascii="Pericles" w:hAnsi="Pericles"/>
-                <w:sz w:val="20"/>
-                <w:szCs w:val="20"/>
-              </w:rPr>
-              <w:t>When you hit your target, you have the option to NOT damage them, but instead put your blade to them. You can do damage at any time. If you delay a round or more, your damage roll is +1 as is your wound roll</w:t>
+              <w:t>Lightning Aim</w:t>
+            </w:r>
+          </w:p>
+        </w:tc>
+        <w:tc>
+          <w:tcPr>
+            <w:tcW w:w="0" w:type="auto"/>
+          </w:tcPr>
+          <w:p>
+            <w:pPr>
+              <w:rPr>
+                <w:rFonts w:ascii="Pericles" w:hAnsi="Pericles"/>
+                <w:sz w:val="20"/>
+                <w:szCs w:val="20"/>
+              </w:rPr>
+            </w:pPr>
+            <w:r>
+              <w:rPr>
+                <w:rFonts w:ascii="Pericles" w:hAnsi="Pericles"/>
+                <w:sz w:val="20"/>
+                <w:szCs w:val="20"/>
+              </w:rPr>
+              <w:t>By burning a yellow up, you can make an un-aimed attack at the end of a full action</w:t>
             </w:r>
           </w:p>
         </w:tc>
@@ -6185,29 +6256,29 @@
                 <w:sz w:val="20"/>
                 <w:szCs w:val="20"/>
               </w:rPr>
-              <w:t>Mobility (x)</w:t>
-            </w:r>
-          </w:p>
-        </w:tc>
-        <w:tc>
-          <w:tcPr>
-            <w:tcW w:w="0" w:type="auto"/>
-          </w:tcPr>
-          <w:p>
-            <w:pPr>
-              <w:rPr>
-                <w:rFonts w:ascii="Pericles" w:hAnsi="Pericles"/>
-                <w:sz w:val="20"/>
-                <w:szCs w:val="20"/>
-              </w:rPr>
-            </w:pPr>
-            <w:r>
-              <w:rPr>
-                <w:rFonts w:ascii="Pericles" w:hAnsi="Pericles"/>
-                <w:sz w:val="20"/>
-                <w:szCs w:val="20"/>
-              </w:rPr>
-              <w:t>+1 Initiative, +1 Move per level</w:t>
+              <w:t>Mercy</w:t>
+            </w:r>
+          </w:p>
+        </w:tc>
+        <w:tc>
+          <w:tcPr>
+            <w:tcW w:w="0" w:type="auto"/>
+          </w:tcPr>
+          <w:p>
+            <w:pPr>
+              <w:rPr>
+                <w:rFonts w:ascii="Pericles" w:hAnsi="Pericles"/>
+                <w:sz w:val="20"/>
+                <w:szCs w:val="20"/>
+              </w:rPr>
+            </w:pPr>
+            <w:r>
+              <w:rPr>
+                <w:rFonts w:ascii="Pericles" w:hAnsi="Pericles"/>
+                <w:sz w:val="20"/>
+                <w:szCs w:val="20"/>
+              </w:rPr>
+              <w:t>When you hit your target, you have the option to NOT damage them, but instead put your blade to them. You can do damage at any time. If you delay a round or more, your damage roll is +1 as is your wound roll</w:t>
             </w:r>
           </w:p>
         </w:tc>
@@ -6225,37 +6296,45 @@
                 <w:szCs w:val="20"/>
               </w:rPr>
             </w:pPr>
-            <w:proofErr w:type="spellStart"/>
-            <w:r>
-              <w:rPr>
-                <w:rFonts w:ascii="Pericles" w:hAnsi="Pericles"/>
-                <w:sz w:val="20"/>
-                <w:szCs w:val="20"/>
-              </w:rPr>
-              <w:t>Overwatch</w:t>
-            </w:r>
-            <w:proofErr w:type="spellEnd"/>
-          </w:p>
-        </w:tc>
-        <w:tc>
-          <w:tcPr>
-            <w:tcW w:w="0" w:type="auto"/>
-          </w:tcPr>
-          <w:p>
-            <w:pPr>
-              <w:rPr>
-                <w:rFonts w:ascii="Pericles" w:hAnsi="Pericles"/>
-                <w:sz w:val="20"/>
-                <w:szCs w:val="20"/>
-              </w:rPr>
-            </w:pPr>
-            <w:r>
-              <w:rPr>
-                <w:rFonts w:ascii="Pericles" w:hAnsi="Pericles"/>
-                <w:sz w:val="20"/>
-                <w:szCs w:val="20"/>
-              </w:rPr>
-              <w:t>You may designate a kill zone of 3 hexes. When a target enters your kill zone, you may spend a yellow up to get an immediate free attack against him</w:t>
+            <w:r>
+              <w:rPr>
+                <w:rFonts w:ascii="Pericles" w:hAnsi="Pericles"/>
+                <w:sz w:val="20"/>
+                <w:szCs w:val="20"/>
+              </w:rPr>
+              <w:t>Missile Deflection</w:t>
+            </w:r>
+          </w:p>
+        </w:tc>
+        <w:tc>
+          <w:tcPr>
+            <w:tcW w:w="0" w:type="auto"/>
+          </w:tcPr>
+          <w:p>
+            <w:pPr>
+              <w:rPr>
+                <w:rFonts w:ascii="Pericles" w:hAnsi="Pericles"/>
+                <w:sz w:val="20"/>
+                <w:szCs w:val="20"/>
+              </w:rPr>
+            </w:pPr>
+            <w:r>
+              <w:rPr>
+                <w:rFonts w:ascii="Pericles" w:hAnsi="Pericles"/>
+                <w:sz w:val="20"/>
+                <w:szCs w:val="20"/>
+              </w:rPr>
+              <w:t>You can spend a yellow or green up to parry a missil</w:t>
+            </w:r>
+            <w:bookmarkStart w:id="0" w:name="_GoBack"/>
+            <w:bookmarkEnd w:id="0"/>
+            <w:r>
+              <w:rPr>
+                <w:rFonts w:ascii="Pericles" w:hAnsi="Pericles"/>
+                <w:sz w:val="20"/>
+                <w:szCs w:val="20"/>
+              </w:rPr>
+              <w:t>e attack</w:t>
             </w:r>
           </w:p>
         </w:tc>
@@ -6279,29 +6358,29 @@
                 <w:sz w:val="20"/>
                 <w:szCs w:val="20"/>
               </w:rPr>
-              <w:t>Phalanx</w:t>
-            </w:r>
-          </w:p>
-        </w:tc>
-        <w:tc>
-          <w:tcPr>
-            <w:tcW w:w="0" w:type="auto"/>
-          </w:tcPr>
-          <w:p>
-            <w:pPr>
-              <w:rPr>
-                <w:rFonts w:ascii="Pericles" w:hAnsi="Pericles"/>
-                <w:sz w:val="20"/>
-                <w:szCs w:val="20"/>
-              </w:rPr>
-            </w:pPr>
-            <w:r>
-              <w:rPr>
-                <w:rFonts w:ascii="Pericles" w:hAnsi="Pericles"/>
-                <w:sz w:val="20"/>
-                <w:szCs w:val="20"/>
-              </w:rPr>
-              <w:t>When standing next to an ally, you both get +1 defense</w:t>
+              <w:t>Mobility (x)</w:t>
+            </w:r>
+          </w:p>
+        </w:tc>
+        <w:tc>
+          <w:tcPr>
+            <w:tcW w:w="0" w:type="auto"/>
+          </w:tcPr>
+          <w:p>
+            <w:pPr>
+              <w:rPr>
+                <w:rFonts w:ascii="Pericles" w:hAnsi="Pericles"/>
+                <w:sz w:val="20"/>
+                <w:szCs w:val="20"/>
+              </w:rPr>
+            </w:pPr>
+            <w:r>
+              <w:rPr>
+                <w:rFonts w:ascii="Pericles" w:hAnsi="Pericles"/>
+                <w:sz w:val="20"/>
+                <w:szCs w:val="20"/>
+              </w:rPr>
+              <w:t>+1 Initiative, +1 Move per level</w:t>
             </w:r>
           </w:p>
         </w:tc>
@@ -6319,35 +6398,37 @@
                 <w:szCs w:val="20"/>
               </w:rPr>
             </w:pPr>
-            <w:r>
-              <w:rPr>
-                <w:rFonts w:ascii="Pericles" w:hAnsi="Pericles"/>
-                <w:sz w:val="20"/>
-                <w:szCs w:val="20"/>
-              </w:rPr>
-              <w:t>Piercing Shot (x)</w:t>
-            </w:r>
-          </w:p>
-        </w:tc>
-        <w:tc>
-          <w:tcPr>
-            <w:tcW w:w="0" w:type="auto"/>
-          </w:tcPr>
-          <w:p>
-            <w:pPr>
-              <w:rPr>
-                <w:rFonts w:ascii="Pericles" w:hAnsi="Pericles"/>
-                <w:sz w:val="20"/>
-                <w:szCs w:val="20"/>
-              </w:rPr>
-            </w:pPr>
-            <w:r>
-              <w:rPr>
-                <w:rFonts w:ascii="Pericles" w:hAnsi="Pericles"/>
-                <w:sz w:val="20"/>
-                <w:szCs w:val="20"/>
-              </w:rPr>
-              <w:t>Take -2 to hit and give your attack Pierce (x)</w:t>
+            <w:proofErr w:type="spellStart"/>
+            <w:r>
+              <w:rPr>
+                <w:rFonts w:ascii="Pericles" w:hAnsi="Pericles"/>
+                <w:sz w:val="20"/>
+                <w:szCs w:val="20"/>
+              </w:rPr>
+              <w:t>Overwatch</w:t>
+            </w:r>
+            <w:proofErr w:type="spellEnd"/>
+          </w:p>
+        </w:tc>
+        <w:tc>
+          <w:tcPr>
+            <w:tcW w:w="0" w:type="auto"/>
+          </w:tcPr>
+          <w:p>
+            <w:pPr>
+              <w:rPr>
+                <w:rFonts w:ascii="Pericles" w:hAnsi="Pericles"/>
+                <w:sz w:val="20"/>
+                <w:szCs w:val="20"/>
+              </w:rPr>
+            </w:pPr>
+            <w:r>
+              <w:rPr>
+                <w:rFonts w:ascii="Pericles" w:hAnsi="Pericles"/>
+                <w:sz w:val="20"/>
+                <w:szCs w:val="20"/>
+              </w:rPr>
+              <w:t>You may designate a kill zone of 3 hexes. When a target enters your kill zone, you may spend a yellow up to get an immediate free attack against him</w:t>
             </w:r>
           </w:p>
         </w:tc>
@@ -6371,56 +6452,29 @@
                 <w:sz w:val="20"/>
                 <w:szCs w:val="20"/>
               </w:rPr>
-              <w:t>Point Blank</w:t>
-            </w:r>
-          </w:p>
-        </w:tc>
-        <w:tc>
-          <w:tcPr>
-            <w:tcW w:w="0" w:type="auto"/>
-          </w:tcPr>
-          <w:p>
-            <w:pPr>
-              <w:pStyle w:val="ListParagraph"/>
-              <w:numPr>
-                <w:ilvl w:val="0"/>
-                <w:numId w:val="2"/>
-              </w:numPr>
-              <w:rPr>
-                <w:rFonts w:ascii="Pericles" w:hAnsi="Pericles"/>
-                <w:sz w:val="20"/>
-                <w:szCs w:val="20"/>
-              </w:rPr>
-            </w:pPr>
-            <w:r>
-              <w:rPr>
-                <w:rFonts w:ascii="Pericles" w:hAnsi="Pericles"/>
-                <w:sz w:val="20"/>
-                <w:szCs w:val="20"/>
-              </w:rPr>
-              <w:t>You get +1 to hit and +1 damage if your target is within point blank range (1/2 the range band of the weapon)</w:t>
-            </w:r>
-          </w:p>
-          <w:p>
-            <w:pPr>
-              <w:pStyle w:val="ListParagraph"/>
-              <w:numPr>
-                <w:ilvl w:val="0"/>
-                <w:numId w:val="2"/>
-              </w:numPr>
-              <w:rPr>
-                <w:rFonts w:ascii="Pericles" w:hAnsi="Pericles"/>
-                <w:sz w:val="20"/>
-                <w:szCs w:val="20"/>
-              </w:rPr>
-            </w:pPr>
-            <w:r>
-              <w:rPr>
-                <w:rFonts w:ascii="Pericles" w:hAnsi="Pericles"/>
-                <w:sz w:val="20"/>
-                <w:szCs w:val="20"/>
-              </w:rPr>
-              <w:t>You no longer take penalties for attacking targets adjacent to you</w:t>
+              <w:t>Phalanx</w:t>
+            </w:r>
+          </w:p>
+        </w:tc>
+        <w:tc>
+          <w:tcPr>
+            <w:tcW w:w="0" w:type="auto"/>
+          </w:tcPr>
+          <w:p>
+            <w:pPr>
+              <w:rPr>
+                <w:rFonts w:ascii="Pericles" w:hAnsi="Pericles"/>
+                <w:sz w:val="20"/>
+                <w:szCs w:val="20"/>
+              </w:rPr>
+            </w:pPr>
+            <w:r>
+              <w:rPr>
+                <w:rFonts w:ascii="Pericles" w:hAnsi="Pericles"/>
+                <w:sz w:val="20"/>
+                <w:szCs w:val="20"/>
+              </w:rPr>
+              <w:t>When standing next to an ally, you both get +1 defense</w:t>
             </w:r>
           </w:p>
         </w:tc>
@@ -6444,29 +6498,29 @@
                 <w:sz w:val="20"/>
                 <w:szCs w:val="20"/>
               </w:rPr>
-              <w:t>Pommel Strike</w:t>
-            </w:r>
-          </w:p>
-        </w:tc>
-        <w:tc>
-          <w:tcPr>
-            <w:tcW w:w="0" w:type="auto"/>
-          </w:tcPr>
-          <w:p>
-            <w:pPr>
-              <w:rPr>
-                <w:rFonts w:ascii="Pericles" w:hAnsi="Pericles"/>
-                <w:sz w:val="20"/>
-                <w:szCs w:val="20"/>
-              </w:rPr>
-            </w:pPr>
-            <w:r>
-              <w:rPr>
-                <w:rFonts w:ascii="Pericles" w:hAnsi="Pericles"/>
-                <w:sz w:val="20"/>
-                <w:szCs w:val="20"/>
-              </w:rPr>
-              <w:t>You strike with the pommel of your weapon. The attack does STR+1d4, always hits the head, and has Concussion (2)</w:t>
+              <w:t>Piercing Shot (x)</w:t>
+            </w:r>
+          </w:p>
+        </w:tc>
+        <w:tc>
+          <w:tcPr>
+            <w:tcW w:w="0" w:type="auto"/>
+          </w:tcPr>
+          <w:p>
+            <w:pPr>
+              <w:rPr>
+                <w:rFonts w:ascii="Pericles" w:hAnsi="Pericles"/>
+                <w:sz w:val="20"/>
+                <w:szCs w:val="20"/>
+              </w:rPr>
+            </w:pPr>
+            <w:r>
+              <w:rPr>
+                <w:rFonts w:ascii="Pericles" w:hAnsi="Pericles"/>
+                <w:sz w:val="20"/>
+                <w:szCs w:val="20"/>
+              </w:rPr>
+              <w:t>Take -2 to hit and give your attack Pierce (x)</w:t>
             </w:r>
           </w:p>
         </w:tc>
@@ -6490,45 +6544,56 @@
                 <w:sz w:val="20"/>
                 <w:szCs w:val="20"/>
               </w:rPr>
-              <w:t>Quick Aim</w:t>
-            </w:r>
-          </w:p>
-        </w:tc>
-        <w:tc>
-          <w:tcPr>
-            <w:tcW w:w="0" w:type="auto"/>
-          </w:tcPr>
-          <w:p>
-            <w:pPr>
-              <w:rPr>
-                <w:rFonts w:ascii="Pericles" w:hAnsi="Pericles"/>
-                <w:sz w:val="20"/>
-                <w:szCs w:val="20"/>
-              </w:rPr>
-            </w:pPr>
-            <w:r>
-              <w:rPr>
-                <w:rFonts w:ascii="Pericles" w:hAnsi="Pericles"/>
-                <w:sz w:val="20"/>
-                <w:szCs w:val="20"/>
-              </w:rPr>
-              <w:t xml:space="preserve">Aimed attacks now take </w:t>
-            </w:r>
-            <w:r>
-              <w:rPr>
-                <w:rFonts w:ascii="Calibri" w:hAnsi="Calibri" w:cs="Calibri"/>
-                <w:sz w:val="20"/>
-                <w:szCs w:val="20"/>
-              </w:rPr>
-              <w:t>½</w:t>
-            </w:r>
-            <w:r>
-              <w:rPr>
-                <w:rFonts w:ascii="Pericles" w:hAnsi="Pericles"/>
-                <w:sz w:val="20"/>
-                <w:szCs w:val="20"/>
-              </w:rPr>
-              <w:t xml:space="preserve"> action</w:t>
+              <w:t>Point Blank</w:t>
+            </w:r>
+          </w:p>
+        </w:tc>
+        <w:tc>
+          <w:tcPr>
+            <w:tcW w:w="0" w:type="auto"/>
+          </w:tcPr>
+          <w:p>
+            <w:pPr>
+              <w:pStyle w:val="ListParagraph"/>
+              <w:numPr>
+                <w:ilvl w:val="0"/>
+                <w:numId w:val="2"/>
+              </w:numPr>
+              <w:rPr>
+                <w:rFonts w:ascii="Pericles" w:hAnsi="Pericles"/>
+                <w:sz w:val="20"/>
+                <w:szCs w:val="20"/>
+              </w:rPr>
+            </w:pPr>
+            <w:r>
+              <w:rPr>
+                <w:rFonts w:ascii="Pericles" w:hAnsi="Pericles"/>
+                <w:sz w:val="20"/>
+                <w:szCs w:val="20"/>
+              </w:rPr>
+              <w:t>You get +1 to hit and +1 damage if your target is within point blank range (1/2 the range band of the weapon)</w:t>
+            </w:r>
+          </w:p>
+          <w:p>
+            <w:pPr>
+              <w:pStyle w:val="ListParagraph"/>
+              <w:numPr>
+                <w:ilvl w:val="0"/>
+                <w:numId w:val="2"/>
+              </w:numPr>
+              <w:rPr>
+                <w:rFonts w:ascii="Pericles" w:hAnsi="Pericles"/>
+                <w:sz w:val="20"/>
+                <w:szCs w:val="20"/>
+              </w:rPr>
+            </w:pPr>
+            <w:r>
+              <w:rPr>
+                <w:rFonts w:ascii="Pericles" w:hAnsi="Pericles"/>
+                <w:sz w:val="20"/>
+                <w:szCs w:val="20"/>
+              </w:rPr>
+              <w:t>You no longer take penalties for attacking targets adjacent to you</w:t>
             </w:r>
           </w:p>
         </w:tc>
@@ -6552,29 +6617,29 @@
                 <w:sz w:val="20"/>
                 <w:szCs w:val="20"/>
               </w:rPr>
-              <w:t>Reversal</w:t>
-            </w:r>
-          </w:p>
-        </w:tc>
-        <w:tc>
-          <w:tcPr>
-            <w:tcW w:w="0" w:type="auto"/>
-          </w:tcPr>
-          <w:p>
-            <w:pPr>
-              <w:rPr>
-                <w:rFonts w:ascii="Pericles" w:hAnsi="Pericles"/>
-                <w:sz w:val="20"/>
-                <w:szCs w:val="20"/>
-              </w:rPr>
-            </w:pPr>
-            <w:r>
-              <w:rPr>
-                <w:rFonts w:ascii="Pericles" w:hAnsi="Pericles"/>
-                <w:sz w:val="20"/>
-                <w:szCs w:val="20"/>
-              </w:rPr>
-              <w:t>When you escape a hold, you may automatically attempt one against your opponent as a free action</w:t>
+              <w:t>Pommel Strike</w:t>
+            </w:r>
+          </w:p>
+        </w:tc>
+        <w:tc>
+          <w:tcPr>
+            <w:tcW w:w="0" w:type="auto"/>
+          </w:tcPr>
+          <w:p>
+            <w:pPr>
+              <w:rPr>
+                <w:rFonts w:ascii="Pericles" w:hAnsi="Pericles"/>
+                <w:sz w:val="20"/>
+                <w:szCs w:val="20"/>
+              </w:rPr>
+            </w:pPr>
+            <w:r>
+              <w:rPr>
+                <w:rFonts w:ascii="Pericles" w:hAnsi="Pericles"/>
+                <w:sz w:val="20"/>
+                <w:szCs w:val="20"/>
+              </w:rPr>
+              <w:t>You strike with the pommel of your weapon. The attack does STR+1d4, always hits the head, and has Concussion (2)</w:t>
             </w:r>
           </w:p>
         </w:tc>
@@ -6598,74 +6663,45 @@
                 <w:sz w:val="20"/>
                 <w:szCs w:val="20"/>
               </w:rPr>
-              <w:t>Shield Bash</w:t>
-            </w:r>
-          </w:p>
-        </w:tc>
-        <w:tc>
-          <w:tcPr>
-            <w:tcW w:w="0" w:type="auto"/>
-          </w:tcPr>
-          <w:p>
-            <w:pPr>
-              <w:pStyle w:val="ListParagraph"/>
-              <w:numPr>
-                <w:ilvl w:val="0"/>
-                <w:numId w:val="6"/>
-              </w:numPr>
-              <w:rPr>
-                <w:rFonts w:ascii="Pericles" w:hAnsi="Pericles"/>
-                <w:sz w:val="20"/>
-                <w:szCs w:val="20"/>
-              </w:rPr>
-            </w:pPr>
-            <w:r>
-              <w:rPr>
-                <w:rFonts w:ascii="Pericles" w:hAnsi="Pericles"/>
-                <w:sz w:val="20"/>
-                <w:szCs w:val="20"/>
-              </w:rPr>
-              <w:t xml:space="preserve">You may attack with your shield for </w:t>
-            </w:r>
-            <w:proofErr w:type="gramStart"/>
-            <w:r>
-              <w:rPr>
-                <w:rFonts w:ascii="Pericles" w:hAnsi="Pericles"/>
-                <w:sz w:val="20"/>
-                <w:szCs w:val="20"/>
-              </w:rPr>
-              <w:t>STR(</w:t>
-            </w:r>
-            <w:proofErr w:type="gramEnd"/>
-            <w:r>
-              <w:rPr>
-                <w:rFonts w:ascii="Pericles" w:hAnsi="Pericles"/>
-                <w:sz w:val="20"/>
-                <w:szCs w:val="20"/>
-              </w:rPr>
-              <w:t>-1)+1d6 damage. This attack will knock the target back 1 hex. You can make this attack in addition to your normal attack, but both will be at -3 to hit.</w:t>
-            </w:r>
-          </w:p>
-          <w:p>
-            <w:pPr>
-              <w:pStyle w:val="ListParagraph"/>
-              <w:numPr>
-                <w:ilvl w:val="0"/>
-                <w:numId w:val="6"/>
-              </w:numPr>
-              <w:rPr>
-                <w:rFonts w:ascii="Pericles" w:hAnsi="Pericles"/>
-                <w:sz w:val="20"/>
-                <w:szCs w:val="20"/>
-              </w:rPr>
-            </w:pPr>
-            <w:r>
-              <w:rPr>
-                <w:rFonts w:ascii="Pericles" w:hAnsi="Pericles"/>
-                <w:sz w:val="20"/>
-                <w:szCs w:val="20"/>
-              </w:rPr>
-              <w:t>Instead of knockback, your shield bash gets concussion(3)</w:t>
+              <w:t>Quick Aim</w:t>
+            </w:r>
+          </w:p>
+        </w:tc>
+        <w:tc>
+          <w:tcPr>
+            <w:tcW w:w="0" w:type="auto"/>
+          </w:tcPr>
+          <w:p>
+            <w:pPr>
+              <w:rPr>
+                <w:rFonts w:ascii="Pericles" w:hAnsi="Pericles"/>
+                <w:sz w:val="20"/>
+                <w:szCs w:val="20"/>
+              </w:rPr>
+            </w:pPr>
+            <w:r>
+              <w:rPr>
+                <w:rFonts w:ascii="Pericles" w:hAnsi="Pericles"/>
+                <w:sz w:val="20"/>
+                <w:szCs w:val="20"/>
+              </w:rPr>
+              <w:t xml:space="preserve">Aimed attacks now take </w:t>
+            </w:r>
+            <w:r>
+              <w:rPr>
+                <w:rFonts w:ascii="Calibri" w:hAnsi="Calibri" w:cs="Calibri"/>
+                <w:sz w:val="20"/>
+                <w:szCs w:val="20"/>
+              </w:rPr>
+              <w:t>½</w:t>
+            </w:r>
+            <w:r>
+              <w:rPr>
+                <w:rFonts w:ascii="Pericles" w:hAnsi="Pericles"/>
+                <w:sz w:val="20"/>
+                <w:szCs w:val="20"/>
+              </w:rPr>
+              <w:t xml:space="preserve"> action</w:t>
             </w:r>
           </w:p>
         </w:tc>
@@ -6689,29 +6725,29 @@
                 <w:sz w:val="20"/>
                 <w:szCs w:val="20"/>
               </w:rPr>
-              <w:t>Sniper (x)</w:t>
-            </w:r>
-          </w:p>
-        </w:tc>
-        <w:tc>
-          <w:tcPr>
-            <w:tcW w:w="0" w:type="auto"/>
-          </w:tcPr>
-          <w:p>
-            <w:pPr>
-              <w:rPr>
-                <w:rFonts w:ascii="Pericles" w:hAnsi="Pericles"/>
-                <w:sz w:val="20"/>
-                <w:szCs w:val="20"/>
-              </w:rPr>
-            </w:pPr>
-            <w:r>
-              <w:rPr>
-                <w:rFonts w:ascii="Pericles" w:hAnsi="Pericles"/>
-                <w:sz w:val="20"/>
-                <w:szCs w:val="20"/>
-              </w:rPr>
-              <w:t>Range bands for your missile weapon are increased by x”</w:t>
+              <w:t>Reversal</w:t>
+            </w:r>
+          </w:p>
+        </w:tc>
+        <w:tc>
+          <w:tcPr>
+            <w:tcW w:w="0" w:type="auto"/>
+          </w:tcPr>
+          <w:p>
+            <w:pPr>
+              <w:rPr>
+                <w:rFonts w:ascii="Pericles" w:hAnsi="Pericles"/>
+                <w:sz w:val="20"/>
+                <w:szCs w:val="20"/>
+              </w:rPr>
+            </w:pPr>
+            <w:r>
+              <w:rPr>
+                <w:rFonts w:ascii="Pericles" w:hAnsi="Pericles"/>
+                <w:sz w:val="20"/>
+                <w:szCs w:val="20"/>
+              </w:rPr>
+              <w:t>When you escape a hold, you may automatically attempt one against your opponent as a free action</w:t>
             </w:r>
           </w:p>
         </w:tc>
@@ -6735,94 +6771,74 @@
                 <w:sz w:val="20"/>
                 <w:szCs w:val="20"/>
               </w:rPr>
-              <w:t>Spell Blocker</w:t>
-            </w:r>
-          </w:p>
-        </w:tc>
-        <w:tc>
-          <w:tcPr>
-            <w:tcW w:w="0" w:type="auto"/>
-          </w:tcPr>
-          <w:p>
-            <w:pPr>
-              <w:pStyle w:val="ListParagraph"/>
-              <w:numPr>
-                <w:ilvl w:val="0"/>
-                <w:numId w:val="5"/>
-              </w:numPr>
-              <w:rPr>
-                <w:rFonts w:ascii="Pericles" w:hAnsi="Pericles"/>
-                <w:sz w:val="20"/>
-                <w:szCs w:val="20"/>
-              </w:rPr>
-            </w:pPr>
-            <w:r>
-              <w:rPr>
-                <w:rFonts w:ascii="Pericles" w:hAnsi="Pericles"/>
-                <w:sz w:val="20"/>
-                <w:szCs w:val="20"/>
-              </w:rPr>
-              <w:t>For a green or grey up, you can block bolt spells with your shield</w:t>
-            </w:r>
-          </w:p>
-          <w:p>
-            <w:pPr>
-              <w:pStyle w:val="ListParagraph"/>
-              <w:numPr>
-                <w:ilvl w:val="0"/>
-                <w:numId w:val="5"/>
-              </w:numPr>
-              <w:rPr>
-                <w:rFonts w:ascii="Pericles" w:hAnsi="Pericles"/>
-                <w:sz w:val="20"/>
-                <w:szCs w:val="20"/>
-              </w:rPr>
-            </w:pPr>
-            <w:r>
-              <w:rPr>
-                <w:rFonts w:ascii="Pericles" w:hAnsi="Pericles"/>
-                <w:sz w:val="20"/>
-                <w:szCs w:val="20"/>
-              </w:rPr>
-              <w:t xml:space="preserve">For three green or grey ups, you can block area of effect attacks, but only if you can get to the center of the effect in a </w:t>
-            </w:r>
-            <w:r>
-              <w:rPr>
-                <w:rFonts w:ascii="Calibri" w:hAnsi="Calibri" w:cs="Calibri"/>
-                <w:sz w:val="20"/>
-                <w:szCs w:val="20"/>
-              </w:rPr>
-              <w:t>½</w:t>
-            </w:r>
-            <w:r>
-              <w:rPr>
-                <w:rFonts w:ascii="Pericles" w:hAnsi="Pericles"/>
-                <w:sz w:val="20"/>
-                <w:szCs w:val="20"/>
-              </w:rPr>
-              <w:t xml:space="preserve"> move. You test the caster’s spell attack roll vs. your block, but you take a -2</w:t>
-            </w:r>
-          </w:p>
-          <w:p>
-            <w:pPr>
-              <w:pStyle w:val="ListParagraph"/>
-              <w:numPr>
-                <w:ilvl w:val="0"/>
-                <w:numId w:val="5"/>
-              </w:numPr>
-              <w:rPr>
-                <w:rFonts w:ascii="Pericles" w:hAnsi="Pericles"/>
-                <w:sz w:val="20"/>
-                <w:szCs w:val="20"/>
-              </w:rPr>
-            </w:pPr>
-            <w:r>
-              <w:rPr>
-                <w:rFonts w:ascii="Pericles" w:hAnsi="Pericles"/>
-                <w:sz w:val="20"/>
-                <w:szCs w:val="20"/>
-              </w:rPr>
-              <w:t>For three green or grey ups, you can block a direct spell, but your block roll is -3</w:t>
+              <w:t>Shield Bash</w:t>
+            </w:r>
+          </w:p>
+        </w:tc>
+        <w:tc>
+          <w:tcPr>
+            <w:tcW w:w="0" w:type="auto"/>
+          </w:tcPr>
+          <w:p>
+            <w:pPr>
+              <w:pStyle w:val="ListParagraph"/>
+              <w:numPr>
+                <w:ilvl w:val="0"/>
+                <w:numId w:val="6"/>
+              </w:numPr>
+              <w:rPr>
+                <w:rFonts w:ascii="Pericles" w:hAnsi="Pericles"/>
+                <w:sz w:val="20"/>
+                <w:szCs w:val="20"/>
+              </w:rPr>
+            </w:pPr>
+            <w:r>
+              <w:rPr>
+                <w:rFonts w:ascii="Pericles" w:hAnsi="Pericles"/>
+                <w:sz w:val="20"/>
+                <w:szCs w:val="20"/>
+              </w:rPr>
+              <w:t xml:space="preserve">You may attack with your shield for </w:t>
+            </w:r>
+            <w:proofErr w:type="gramStart"/>
+            <w:r>
+              <w:rPr>
+                <w:rFonts w:ascii="Pericles" w:hAnsi="Pericles"/>
+                <w:sz w:val="20"/>
+                <w:szCs w:val="20"/>
+              </w:rPr>
+              <w:t>STR(</w:t>
+            </w:r>
+            <w:proofErr w:type="gramEnd"/>
+            <w:r>
+              <w:rPr>
+                <w:rFonts w:ascii="Pericles" w:hAnsi="Pericles"/>
+                <w:sz w:val="20"/>
+                <w:szCs w:val="20"/>
+              </w:rPr>
+              <w:t>-1)+1d6 damage. This attack will knock the target back 1 hex. You can make this attack in addition to your normal attack, but both will be at -3 to hit.</w:t>
+            </w:r>
+          </w:p>
+          <w:p>
+            <w:pPr>
+              <w:pStyle w:val="ListParagraph"/>
+              <w:numPr>
+                <w:ilvl w:val="0"/>
+                <w:numId w:val="6"/>
+              </w:numPr>
+              <w:rPr>
+                <w:rFonts w:ascii="Pericles" w:hAnsi="Pericles"/>
+                <w:sz w:val="20"/>
+                <w:szCs w:val="20"/>
+              </w:rPr>
+            </w:pPr>
+            <w:r>
+              <w:rPr>
+                <w:rFonts w:ascii="Pericles" w:hAnsi="Pericles"/>
+                <w:sz w:val="20"/>
+                <w:szCs w:val="20"/>
+              </w:rPr>
+              <w:t>Instead of knockback, your shield bash gets concussion(3)</w:t>
             </w:r>
           </w:p>
         </w:tc>
@@ -6846,29 +6862,29 @@
                 <w:sz w:val="20"/>
                 <w:szCs w:val="20"/>
               </w:rPr>
-              <w:t>Staff Drain</w:t>
-            </w:r>
-          </w:p>
-        </w:tc>
-        <w:tc>
-          <w:tcPr>
-            <w:tcW w:w="0" w:type="auto"/>
-          </w:tcPr>
-          <w:p>
-            <w:pPr>
-              <w:rPr>
-                <w:rFonts w:ascii="Pericles" w:hAnsi="Pericles"/>
-                <w:sz w:val="20"/>
-                <w:szCs w:val="20"/>
-              </w:rPr>
-            </w:pPr>
-            <w:r>
-              <w:rPr>
-                <w:rFonts w:ascii="Pericles" w:hAnsi="Pericles"/>
-                <w:sz w:val="20"/>
-                <w:szCs w:val="20"/>
-              </w:rPr>
-              <w:t>If your staff contains blue ups, you may drain those ups to restore lost spell levels instead of increasing a spell casting roll</w:t>
+              <w:t>Sniper (x)</w:t>
+            </w:r>
+          </w:p>
+        </w:tc>
+        <w:tc>
+          <w:tcPr>
+            <w:tcW w:w="0" w:type="auto"/>
+          </w:tcPr>
+          <w:p>
+            <w:pPr>
+              <w:rPr>
+                <w:rFonts w:ascii="Pericles" w:hAnsi="Pericles"/>
+                <w:sz w:val="20"/>
+                <w:szCs w:val="20"/>
+              </w:rPr>
+            </w:pPr>
+            <w:r>
+              <w:rPr>
+                <w:rFonts w:ascii="Pericles" w:hAnsi="Pericles"/>
+                <w:sz w:val="20"/>
+                <w:szCs w:val="20"/>
+              </w:rPr>
+              <w:t>Range bands for your missile weapon are increased by x”</w:t>
             </w:r>
           </w:p>
         </w:tc>
@@ -6892,29 +6908,95 @@
                 <w:sz w:val="20"/>
                 <w:szCs w:val="20"/>
               </w:rPr>
-              <w:t>Staff Warrior</w:t>
-            </w:r>
-          </w:p>
-        </w:tc>
-        <w:tc>
-          <w:tcPr>
-            <w:tcW w:w="0" w:type="auto"/>
-          </w:tcPr>
-          <w:p>
-            <w:pPr>
-              <w:rPr>
-                <w:rFonts w:ascii="Pericles" w:hAnsi="Pericles"/>
-                <w:sz w:val="20"/>
-                <w:szCs w:val="20"/>
-              </w:rPr>
-            </w:pPr>
-            <w:r>
-              <w:rPr>
-                <w:rFonts w:ascii="Pericles" w:hAnsi="Pericles"/>
-                <w:sz w:val="20"/>
-                <w:szCs w:val="20"/>
-              </w:rPr>
-              <w:t>Any blue ups in your staff may be used to give any combat bonus (yellow, red, green, grey)</w:t>
+              <w:t>Spell Blocker</w:t>
+            </w:r>
+          </w:p>
+        </w:tc>
+        <w:tc>
+          <w:tcPr>
+            <w:tcW w:w="0" w:type="auto"/>
+          </w:tcPr>
+          <w:p>
+            <w:pPr>
+              <w:pStyle w:val="ListParagraph"/>
+              <w:numPr>
+                <w:ilvl w:val="0"/>
+                <w:numId w:val="5"/>
+              </w:numPr>
+              <w:rPr>
+                <w:rFonts w:ascii="Pericles" w:hAnsi="Pericles"/>
+                <w:sz w:val="20"/>
+                <w:szCs w:val="20"/>
+              </w:rPr>
+            </w:pPr>
+            <w:r>
+              <w:rPr>
+                <w:rFonts w:ascii="Pericles" w:hAnsi="Pericles"/>
+                <w:sz w:val="20"/>
+                <w:szCs w:val="20"/>
+              </w:rPr>
+              <w:t>For a green or grey up, you can block bolt spells with your shield</w:t>
+            </w:r>
+          </w:p>
+          <w:p>
+            <w:pPr>
+              <w:pStyle w:val="ListParagraph"/>
+              <w:numPr>
+                <w:ilvl w:val="0"/>
+                <w:numId w:val="5"/>
+              </w:numPr>
+              <w:rPr>
+                <w:rFonts w:ascii="Pericles" w:hAnsi="Pericles"/>
+                <w:sz w:val="20"/>
+                <w:szCs w:val="20"/>
+              </w:rPr>
+            </w:pPr>
+            <w:r>
+              <w:rPr>
+                <w:rFonts w:ascii="Pericles" w:hAnsi="Pericles"/>
+                <w:sz w:val="20"/>
+                <w:szCs w:val="20"/>
+              </w:rPr>
+              <w:lastRenderedPageBreak/>
+              <w:t xml:space="preserve">For three green or grey ups, you can block area of effect attacks, but only if you can get to the center of the effect in a </w:t>
+            </w:r>
+            <w:r>
+              <w:rPr>
+                <w:rFonts w:ascii="Calibri" w:hAnsi="Calibri" w:cs="Calibri"/>
+                <w:sz w:val="20"/>
+                <w:szCs w:val="20"/>
+              </w:rPr>
+              <w:t>½</w:t>
+            </w:r>
+            <w:r>
+              <w:rPr>
+                <w:rFonts w:ascii="Pericles" w:hAnsi="Pericles"/>
+                <w:sz w:val="20"/>
+                <w:szCs w:val="20"/>
+              </w:rPr>
+              <w:t xml:space="preserve"> move. You test the caster’s spell attack roll vs. your block, but you take a -2</w:t>
+            </w:r>
+          </w:p>
+          <w:p>
+            <w:pPr>
+              <w:pStyle w:val="ListParagraph"/>
+              <w:numPr>
+                <w:ilvl w:val="0"/>
+                <w:numId w:val="5"/>
+              </w:numPr>
+              <w:rPr>
+                <w:rFonts w:ascii="Pericles" w:hAnsi="Pericles"/>
+                <w:sz w:val="20"/>
+                <w:szCs w:val="20"/>
+              </w:rPr>
+            </w:pPr>
+            <w:r>
+              <w:rPr>
+                <w:rFonts w:ascii="Pericles" w:hAnsi="Pericles"/>
+                <w:sz w:val="20"/>
+                <w:szCs w:val="20"/>
+              </w:rPr>
+              <w:t>For three green or grey ups, you can block a direct spell, but your block roll is -3</w:t>
             </w:r>
           </w:p>
         </w:tc>
@@ -6938,29 +7020,30 @@
                 <w:sz w:val="20"/>
                 <w:szCs w:val="20"/>
               </w:rPr>
-              <w:t>Stand Fast</w:t>
-            </w:r>
-          </w:p>
-        </w:tc>
-        <w:tc>
-          <w:tcPr>
-            <w:tcW w:w="0" w:type="auto"/>
-          </w:tcPr>
-          <w:p>
-            <w:pPr>
-              <w:rPr>
-                <w:rFonts w:ascii="Pericles" w:hAnsi="Pericles"/>
-                <w:sz w:val="20"/>
-                <w:szCs w:val="20"/>
-              </w:rPr>
-            </w:pPr>
-            <w:r>
-              <w:rPr>
-                <w:rFonts w:ascii="Pericles" w:hAnsi="Pericles"/>
-                <w:sz w:val="20"/>
-                <w:szCs w:val="20"/>
-              </w:rPr>
-              <w:t>Standing is a free action</w:t>
+              <w:lastRenderedPageBreak/>
+              <w:t>Staff Drain</w:t>
+            </w:r>
+          </w:p>
+        </w:tc>
+        <w:tc>
+          <w:tcPr>
+            <w:tcW w:w="0" w:type="auto"/>
+          </w:tcPr>
+          <w:p>
+            <w:pPr>
+              <w:rPr>
+                <w:rFonts w:ascii="Pericles" w:hAnsi="Pericles"/>
+                <w:sz w:val="20"/>
+                <w:szCs w:val="20"/>
+              </w:rPr>
+            </w:pPr>
+            <w:r>
+              <w:rPr>
+                <w:rFonts w:ascii="Pericles" w:hAnsi="Pericles"/>
+                <w:sz w:val="20"/>
+                <w:szCs w:val="20"/>
+              </w:rPr>
+              <w:t>If your staff contains blue ups, you may drain those ups to restore lost spell levels instead of increasing a spell casting roll</w:t>
             </w:r>
           </w:p>
         </w:tc>
@@ -6984,7 +7067,98 @@
                 <w:sz w:val="20"/>
                 <w:szCs w:val="20"/>
               </w:rPr>
-              <w:lastRenderedPageBreak/>
+              <w:t>Staff Warrior</w:t>
+            </w:r>
+          </w:p>
+        </w:tc>
+        <w:tc>
+          <w:tcPr>
+            <w:tcW w:w="0" w:type="auto"/>
+          </w:tcPr>
+          <w:p>
+            <w:pPr>
+              <w:rPr>
+                <w:rFonts w:ascii="Pericles" w:hAnsi="Pericles"/>
+                <w:sz w:val="20"/>
+                <w:szCs w:val="20"/>
+              </w:rPr>
+            </w:pPr>
+            <w:r>
+              <w:rPr>
+                <w:rFonts w:ascii="Pericles" w:hAnsi="Pericles"/>
+                <w:sz w:val="20"/>
+                <w:szCs w:val="20"/>
+              </w:rPr>
+              <w:t>Any blue ups in your staff may be used to give any combat bonus (yellow, red, green, grey)</w:t>
+            </w:r>
+          </w:p>
+        </w:tc>
+      </w:tr>
+      <w:tr>
+        <w:tc>
+          <w:tcPr>
+            <w:tcW w:w="0" w:type="auto"/>
+          </w:tcPr>
+          <w:p>
+            <w:pPr>
+              <w:rPr>
+                <w:rFonts w:ascii="Pericles" w:hAnsi="Pericles"/>
+                <w:sz w:val="20"/>
+                <w:szCs w:val="20"/>
+              </w:rPr>
+            </w:pPr>
+            <w:r>
+              <w:rPr>
+                <w:rFonts w:ascii="Pericles" w:hAnsi="Pericles"/>
+                <w:sz w:val="20"/>
+                <w:szCs w:val="20"/>
+              </w:rPr>
+              <w:t>Stand Fast</w:t>
+            </w:r>
+          </w:p>
+        </w:tc>
+        <w:tc>
+          <w:tcPr>
+            <w:tcW w:w="0" w:type="auto"/>
+          </w:tcPr>
+          <w:p>
+            <w:pPr>
+              <w:rPr>
+                <w:rFonts w:ascii="Pericles" w:hAnsi="Pericles"/>
+                <w:sz w:val="20"/>
+                <w:szCs w:val="20"/>
+              </w:rPr>
+            </w:pPr>
+            <w:r>
+              <w:rPr>
+                <w:rFonts w:ascii="Pericles" w:hAnsi="Pericles"/>
+                <w:sz w:val="20"/>
+                <w:szCs w:val="20"/>
+              </w:rPr>
+              <w:t>Standing is a free action</w:t>
+            </w:r>
+          </w:p>
+        </w:tc>
+      </w:tr>
+      <w:tr>
+        <w:tc>
+          <w:tcPr>
+            <w:tcW w:w="0" w:type="auto"/>
+          </w:tcPr>
+          <w:p>
+            <w:pPr>
+              <w:rPr>
+                <w:rFonts w:ascii="Pericles" w:hAnsi="Pericles"/>
+                <w:sz w:val="20"/>
+                <w:szCs w:val="20"/>
+              </w:rPr>
+            </w:pPr>
+            <w:r>
+              <w:rPr>
+                <w:rFonts w:ascii="Pericles" w:hAnsi="Pericles"/>
+                <w:sz w:val="20"/>
+                <w:szCs w:val="20"/>
+              </w:rPr>
               <w:t>Taunt</w:t>
             </w:r>
           </w:p>

</xml_diff>

<commit_message>
new combat skills for staff, 1h/s and dirty fighter
</commit_message>
<xml_diff>
--- a/SwordSphere -- Combat Skills.docx
+++ b/SwordSphere -- Combat Skills.docx
@@ -1824,6 +1824,52 @@
                 <w:sz w:val="16"/>
                 <w:szCs w:val="16"/>
               </w:rPr>
+              <w:t>Silencing Strike</w:t>
+            </w:r>
+          </w:p>
+          <w:p>
+            <w:pPr>
+              <w:pStyle w:val="ListParagraph"/>
+              <w:numPr>
+                <w:ilvl w:val="1"/>
+                <w:numId w:val="1"/>
+              </w:numPr>
+              <w:rPr>
+                <w:rFonts w:ascii="Pericles" w:hAnsi="Pericles"/>
+                <w:b/>
+                <w:sz w:val="20"/>
+                <w:szCs w:val="20"/>
+              </w:rPr>
+            </w:pPr>
+            <w:r>
+              <w:rPr>
+                <w:rFonts w:ascii="Pericles" w:hAnsi="Pericles"/>
+                <w:sz w:val="16"/>
+                <w:szCs w:val="16"/>
+              </w:rPr>
+              <w:t>Silencing Strike II</w:t>
+            </w:r>
+          </w:p>
+          <w:p>
+            <w:pPr>
+              <w:pStyle w:val="ListParagraph"/>
+              <w:numPr>
+                <w:ilvl w:val="0"/>
+                <w:numId w:val="1"/>
+              </w:numPr>
+              <w:rPr>
+                <w:rFonts w:ascii="Pericles" w:hAnsi="Pericles"/>
+                <w:b/>
+                <w:sz w:val="20"/>
+                <w:szCs w:val="20"/>
+              </w:rPr>
+            </w:pPr>
+            <w:r>
+              <w:rPr>
+                <w:rFonts w:ascii="Pericles" w:hAnsi="Pericles"/>
+                <w:sz w:val="16"/>
+                <w:szCs w:val="16"/>
+              </w:rPr>
               <w:t>Throw Dirt</w:t>
             </w:r>
           </w:p>
@@ -2367,7 +2413,6 @@
           <w:sz w:val="20"/>
           <w:szCs w:val="20"/>
         </w:rPr>
-        <w:lastRenderedPageBreak/>
         <w:t>Dueling</w:t>
       </w:r>
     </w:p>
@@ -3623,6 +3668,7 @@
                 <w:sz w:val="16"/>
                 <w:szCs w:val="16"/>
               </w:rPr>
+              <w:lastRenderedPageBreak/>
               <w:t>Can Acquire</w:t>
             </w:r>
           </w:p>
@@ -3646,7 +3692,6 @@
                 <w:sz w:val="16"/>
                 <w:szCs w:val="16"/>
               </w:rPr>
-              <w:lastRenderedPageBreak/>
               <w:t>Bodyguard</w:t>
             </w:r>
           </w:p>
@@ -3786,6 +3831,52 @@
                 <w:szCs w:val="16"/>
               </w:rPr>
               <w:t>Phalanx</w:t>
+            </w:r>
+          </w:p>
+          <w:p>
+            <w:pPr>
+              <w:pStyle w:val="ListParagraph"/>
+              <w:numPr>
+                <w:ilvl w:val="0"/>
+                <w:numId w:val="1"/>
+              </w:numPr>
+              <w:rPr>
+                <w:rFonts w:ascii="Pericles" w:hAnsi="Pericles"/>
+                <w:b/>
+                <w:sz w:val="20"/>
+                <w:szCs w:val="20"/>
+              </w:rPr>
+            </w:pPr>
+            <w:r>
+              <w:rPr>
+                <w:rFonts w:ascii="Pericles" w:hAnsi="Pericles"/>
+                <w:sz w:val="16"/>
+                <w:szCs w:val="16"/>
+              </w:rPr>
+              <w:t>Save Blocker (AGI)</w:t>
+            </w:r>
+          </w:p>
+          <w:p>
+            <w:pPr>
+              <w:pStyle w:val="ListParagraph"/>
+              <w:numPr>
+                <w:ilvl w:val="1"/>
+                <w:numId w:val="1"/>
+              </w:numPr>
+              <w:rPr>
+                <w:rFonts w:ascii="Pericles" w:hAnsi="Pericles"/>
+                <w:b/>
+                <w:sz w:val="20"/>
+                <w:szCs w:val="20"/>
+              </w:rPr>
+            </w:pPr>
+            <w:r>
+              <w:rPr>
+                <w:rFonts w:ascii="Pericles" w:hAnsi="Pericles"/>
+                <w:sz w:val="16"/>
+                <w:szCs w:val="16"/>
+              </w:rPr>
+              <w:t>Save Blocker (SPD)</w:t>
             </w:r>
           </w:p>
           <w:p>
@@ -4092,6 +4183,28 @@
             <w:pPr>
               <w:pStyle w:val="ListParagraph"/>
               <w:numPr>
+                <w:ilvl w:val="1"/>
+                <w:numId w:val="1"/>
+              </w:numPr>
+              <w:rPr>
+                <w:rFonts w:ascii="Pericles" w:hAnsi="Pericles"/>
+                <w:sz w:val="16"/>
+                <w:szCs w:val="16"/>
+              </w:rPr>
+            </w:pPr>
+            <w:r>
+              <w:rPr>
+                <w:rFonts w:ascii="Pericles" w:hAnsi="Pericles"/>
+                <w:sz w:val="16"/>
+                <w:szCs w:val="16"/>
+              </w:rPr>
+              <w:t>Bonus Parry (1)</w:t>
+            </w:r>
+          </w:p>
+          <w:p>
+            <w:pPr>
+              <w:pStyle w:val="ListParagraph"/>
+              <w:numPr>
                 <w:ilvl w:val="0"/>
                 <w:numId w:val="1"/>
               </w:numPr>
@@ -4224,6 +4337,75 @@
                 <w:szCs w:val="16"/>
               </w:rPr>
               <w:t>Improved Press</w:t>
+            </w:r>
+          </w:p>
+          <w:p>
+            <w:pPr>
+              <w:pStyle w:val="ListParagraph"/>
+              <w:numPr>
+                <w:ilvl w:val="0"/>
+                <w:numId w:val="1"/>
+              </w:numPr>
+              <w:rPr>
+                <w:rFonts w:ascii="Pericles" w:hAnsi="Pericles"/>
+                <w:b/>
+                <w:sz w:val="20"/>
+                <w:szCs w:val="20"/>
+              </w:rPr>
+            </w:pPr>
+            <w:r>
+              <w:rPr>
+                <w:rFonts w:ascii="Pericles" w:hAnsi="Pericles"/>
+                <w:sz w:val="16"/>
+                <w:szCs w:val="16"/>
+              </w:rPr>
+              <w:t>Improved Sweep</w:t>
+            </w:r>
+          </w:p>
+          <w:p>
+            <w:pPr>
+              <w:pStyle w:val="ListParagraph"/>
+              <w:numPr>
+                <w:ilvl w:val="1"/>
+                <w:numId w:val="1"/>
+              </w:numPr>
+              <w:rPr>
+                <w:rFonts w:ascii="Pericles" w:hAnsi="Pericles"/>
+                <w:b/>
+                <w:sz w:val="20"/>
+                <w:szCs w:val="20"/>
+              </w:rPr>
+            </w:pPr>
+            <w:r>
+              <w:rPr>
+                <w:rFonts w:ascii="Pericles" w:hAnsi="Pericles"/>
+                <w:sz w:val="16"/>
+                <w:szCs w:val="16"/>
+              </w:rPr>
+              <w:t>Improved Sweep II</w:t>
+            </w:r>
+          </w:p>
+          <w:p>
+            <w:pPr>
+              <w:pStyle w:val="ListParagraph"/>
+              <w:numPr>
+                <w:ilvl w:val="2"/>
+                <w:numId w:val="1"/>
+              </w:numPr>
+              <w:rPr>
+                <w:rFonts w:ascii="Pericles" w:hAnsi="Pericles"/>
+                <w:b/>
+                <w:sz w:val="20"/>
+                <w:szCs w:val="20"/>
+              </w:rPr>
+            </w:pPr>
+            <w:r>
+              <w:rPr>
+                <w:rFonts w:ascii="Pericles" w:hAnsi="Pericles"/>
+                <w:sz w:val="16"/>
+                <w:szCs w:val="16"/>
+              </w:rPr>
+              <w:t>Improved Sweep III</w:t>
             </w:r>
           </w:p>
           <w:p>
@@ -4718,6 +4900,7 @@
                 <w:sz w:val="20"/>
                 <w:szCs w:val="20"/>
               </w:rPr>
+              <w:lastRenderedPageBreak/>
               <w:t>Bonus Parry (x)</w:t>
             </w:r>
           </w:p>
@@ -4810,7 +4993,6 @@
                 <w:sz w:val="20"/>
                 <w:szCs w:val="20"/>
               </w:rPr>
-              <w:lastRenderedPageBreak/>
               <w:t>Casting Parry</w:t>
             </w:r>
           </w:p>
@@ -4821,11 +5003,6 @@
           </w:tcPr>
           <w:p>
             <w:pPr>
-              <w:pStyle w:val="ListParagraph"/>
-              <w:numPr>
-                <w:ilvl w:val="0"/>
-                <w:numId w:val="3"/>
-              </w:numPr>
               <w:rPr>
                 <w:rFonts w:ascii="Pericles" w:hAnsi="Pericles"/>
                 <w:sz w:val="20"/>
@@ -4872,11 +5049,6 @@
           </w:tcPr>
           <w:p>
             <w:pPr>
-              <w:pStyle w:val="ListParagraph"/>
-              <w:numPr>
-                <w:ilvl w:val="0"/>
-                <w:numId w:val="3"/>
-              </w:numPr>
               <w:rPr>
                 <w:rFonts w:ascii="Pericles" w:hAnsi="Pericles"/>
                 <w:sz w:val="20"/>
@@ -4923,11 +5095,6 @@
           </w:tcPr>
           <w:p>
             <w:pPr>
-              <w:pStyle w:val="ListParagraph"/>
-              <w:numPr>
-                <w:ilvl w:val="0"/>
-                <w:numId w:val="3"/>
-              </w:numPr>
               <w:rPr>
                 <w:rFonts w:ascii="Pericles" w:hAnsi="Pericles"/>
                 <w:sz w:val="20"/>
@@ -4974,48 +5141,19 @@
           </w:tcPr>
           <w:p>
             <w:pPr>
-              <w:pStyle w:val="ListParagraph"/>
-              <w:numPr>
-                <w:ilvl w:val="0"/>
-                <w:numId w:val="3"/>
-              </w:numPr>
-              <w:rPr>
-                <w:rFonts w:ascii="Pericles" w:hAnsi="Pericles"/>
-                <w:sz w:val="20"/>
-                <w:szCs w:val="20"/>
-              </w:rPr>
-            </w:pPr>
-            <w:r>
-              <w:rPr>
-                <w:rFonts w:ascii="Pericles" w:hAnsi="Pericles"/>
-                <w:sz w:val="20"/>
-                <w:szCs w:val="20"/>
-              </w:rPr>
-              <w:t>When you drop an opponent in combat,</w:t>
-            </w:r>
-            <w:r>
-              <w:rPr>
-                <w:rFonts w:ascii="Pericles" w:hAnsi="Pericles"/>
-                <w:sz w:val="20"/>
-                <w:szCs w:val="20"/>
-              </w:rPr>
-              <w:t xml:space="preserve"> if you roll an x/12,</w:t>
-            </w:r>
-            <w:r>
-              <w:rPr>
-                <w:rFonts w:ascii="Pericles" w:hAnsi="Pericles"/>
-                <w:sz w:val="20"/>
-                <w:szCs w:val="20"/>
-              </w:rPr>
-              <w:t xml:space="preserve"> you may immediately take a one hex move and attack another enemy. You c</w:t>
-            </w:r>
-            <w:r>
-              <w:rPr>
-                <w:rFonts w:ascii="Pericles" w:hAnsi="Pericles"/>
-                <w:sz w:val="20"/>
-                <w:szCs w:val="20"/>
-              </w:rPr>
-              <w:t>an do this once per combat round</w:t>
+              <w:rPr>
+                <w:rFonts w:ascii="Pericles" w:hAnsi="Pericles"/>
+                <w:sz w:val="20"/>
+                <w:szCs w:val="20"/>
+              </w:rPr>
+            </w:pPr>
+            <w:r>
+              <w:rPr>
+                <w:rFonts w:ascii="Pericles" w:hAnsi="Pericles"/>
+                <w:sz w:val="20"/>
+                <w:szCs w:val="20"/>
+              </w:rPr>
+              <w:t>When you drop an opponent in combat, if you roll an x/12, you may immediately take a one hex move and attack another enemy. You can do this once per combat round</w:t>
             </w:r>
           </w:p>
         </w:tc>
@@ -5783,6 +5921,7 @@
                 <w:sz w:val="20"/>
                 <w:szCs w:val="20"/>
               </w:rPr>
+              <w:lastRenderedPageBreak/>
               <w:t>Grapple Throw</w:t>
             </w:r>
           </w:p>
@@ -5875,7 +6014,6 @@
                 <w:sz w:val="20"/>
                 <w:szCs w:val="20"/>
               </w:rPr>
-              <w:lastRenderedPageBreak/>
               <w:t>Head Butt</w:t>
             </w:r>
           </w:p>
@@ -6944,6 +7082,7 @@
                 <w:sz w:val="20"/>
                 <w:szCs w:val="20"/>
               </w:rPr>
+              <w:lastRenderedPageBreak/>
               <w:t>Piercing Shot (x)</w:t>
             </w:r>
           </w:p>
@@ -7039,7 +7178,6 @@
                 <w:sz w:val="20"/>
                 <w:szCs w:val="20"/>
               </w:rPr>
-              <w:lastRenderedPageBreak/>
               <w:t>You no longer take penalties for attacking targets adjacent to you</w:t>
             </w:r>
           </w:p>
@@ -7064,7 +7202,6 @@
                 <w:sz w:val="20"/>
                 <w:szCs w:val="20"/>
               </w:rPr>
-              <w:lastRenderedPageBreak/>
               <w:t>Pommel Strike</w:t>
             </w:r>
           </w:p>
@@ -7219,74 +7356,29 @@
                 <w:sz w:val="20"/>
                 <w:szCs w:val="20"/>
               </w:rPr>
-              <w:t>Shield Bash</w:t>
-            </w:r>
-          </w:p>
-        </w:tc>
-        <w:tc>
-          <w:tcPr>
-            <w:tcW w:w="0" w:type="auto"/>
-          </w:tcPr>
-          <w:p>
-            <w:pPr>
-              <w:pStyle w:val="ListParagraph"/>
-              <w:numPr>
-                <w:ilvl w:val="0"/>
-                <w:numId w:val="6"/>
-              </w:numPr>
-              <w:rPr>
-                <w:rFonts w:ascii="Pericles" w:hAnsi="Pericles"/>
-                <w:sz w:val="20"/>
-                <w:szCs w:val="20"/>
-              </w:rPr>
-            </w:pPr>
-            <w:r>
-              <w:rPr>
-                <w:rFonts w:ascii="Pericles" w:hAnsi="Pericles"/>
-                <w:sz w:val="20"/>
-                <w:szCs w:val="20"/>
-              </w:rPr>
-              <w:t xml:space="preserve">You may attack with your shield for </w:t>
-            </w:r>
-            <w:proofErr w:type="gramStart"/>
-            <w:r>
-              <w:rPr>
-                <w:rFonts w:ascii="Pericles" w:hAnsi="Pericles"/>
-                <w:sz w:val="20"/>
-                <w:szCs w:val="20"/>
-              </w:rPr>
-              <w:t>STR(</w:t>
-            </w:r>
-            <w:proofErr w:type="gramEnd"/>
-            <w:r>
-              <w:rPr>
-                <w:rFonts w:ascii="Pericles" w:hAnsi="Pericles"/>
-                <w:sz w:val="20"/>
-                <w:szCs w:val="20"/>
-              </w:rPr>
-              <w:t>-1)+1d6 damage. This attack will knock the target back 1 hex. You can make this attack in addition to your normal attack, but both will be at -3 to hit.</w:t>
-            </w:r>
-          </w:p>
-          <w:p>
-            <w:pPr>
-              <w:pStyle w:val="ListParagraph"/>
-              <w:numPr>
-                <w:ilvl w:val="0"/>
-                <w:numId w:val="6"/>
-              </w:numPr>
-              <w:rPr>
-                <w:rFonts w:ascii="Pericles" w:hAnsi="Pericles"/>
-                <w:sz w:val="20"/>
-                <w:szCs w:val="20"/>
-              </w:rPr>
-            </w:pPr>
-            <w:r>
-              <w:rPr>
-                <w:rFonts w:ascii="Pericles" w:hAnsi="Pericles"/>
-                <w:sz w:val="20"/>
-                <w:szCs w:val="20"/>
-              </w:rPr>
-              <w:t>Instead of knockback, your shield bash gets concussion(3)</w:t>
+              <w:t>Save Blocker(x)</w:t>
+            </w:r>
+          </w:p>
+        </w:tc>
+        <w:tc>
+          <w:tcPr>
+            <w:tcW w:w="0" w:type="auto"/>
+          </w:tcPr>
+          <w:p>
+            <w:pPr>
+              <w:rPr>
+                <w:rFonts w:ascii="Pericles" w:hAnsi="Pericles"/>
+                <w:sz w:val="20"/>
+                <w:szCs w:val="20"/>
+              </w:rPr>
+            </w:pPr>
+            <w:r>
+              <w:rPr>
+                <w:rFonts w:ascii="Pericles" w:hAnsi="Pericles"/>
+                <w:sz w:val="20"/>
+                <w:szCs w:val="20"/>
+              </w:rPr>
+              <w:t>When asked to make a save against stat (x), you can substitute your shield block</w:t>
             </w:r>
           </w:p>
         </w:tc>
@@ -7310,29 +7402,74 @@
                 <w:sz w:val="20"/>
                 <w:szCs w:val="20"/>
               </w:rPr>
-              <w:t>Sniper (x)</w:t>
-            </w:r>
-          </w:p>
-        </w:tc>
-        <w:tc>
-          <w:tcPr>
-            <w:tcW w:w="0" w:type="auto"/>
-          </w:tcPr>
-          <w:p>
-            <w:pPr>
-              <w:rPr>
-                <w:rFonts w:ascii="Pericles" w:hAnsi="Pericles"/>
-                <w:sz w:val="20"/>
-                <w:szCs w:val="20"/>
-              </w:rPr>
-            </w:pPr>
-            <w:r>
-              <w:rPr>
-                <w:rFonts w:ascii="Pericles" w:hAnsi="Pericles"/>
-                <w:sz w:val="20"/>
-                <w:szCs w:val="20"/>
-              </w:rPr>
-              <w:t>Range bands for your missile weapon are increased by x”</w:t>
+              <w:t>Shield Bash</w:t>
+            </w:r>
+          </w:p>
+        </w:tc>
+        <w:tc>
+          <w:tcPr>
+            <w:tcW w:w="0" w:type="auto"/>
+          </w:tcPr>
+          <w:p>
+            <w:pPr>
+              <w:pStyle w:val="ListParagraph"/>
+              <w:numPr>
+                <w:ilvl w:val="0"/>
+                <w:numId w:val="6"/>
+              </w:numPr>
+              <w:rPr>
+                <w:rFonts w:ascii="Pericles" w:hAnsi="Pericles"/>
+                <w:sz w:val="20"/>
+                <w:szCs w:val="20"/>
+              </w:rPr>
+            </w:pPr>
+            <w:r>
+              <w:rPr>
+                <w:rFonts w:ascii="Pericles" w:hAnsi="Pericles"/>
+                <w:sz w:val="20"/>
+                <w:szCs w:val="20"/>
+              </w:rPr>
+              <w:t xml:space="preserve">You may attack with your shield for </w:t>
+            </w:r>
+            <w:proofErr w:type="gramStart"/>
+            <w:r>
+              <w:rPr>
+                <w:rFonts w:ascii="Pericles" w:hAnsi="Pericles"/>
+                <w:sz w:val="20"/>
+                <w:szCs w:val="20"/>
+              </w:rPr>
+              <w:t>STR(</w:t>
+            </w:r>
+            <w:proofErr w:type="gramEnd"/>
+            <w:r>
+              <w:rPr>
+                <w:rFonts w:ascii="Pericles" w:hAnsi="Pericles"/>
+                <w:sz w:val="20"/>
+                <w:szCs w:val="20"/>
+              </w:rPr>
+              <w:t>-1)+1d6 damage. This attack will knock the target back 1 hex. You can make this attack in addition to your normal attack, but both will be at -3 to hit.</w:t>
+            </w:r>
+          </w:p>
+          <w:p>
+            <w:pPr>
+              <w:pStyle w:val="ListParagraph"/>
+              <w:numPr>
+                <w:ilvl w:val="0"/>
+                <w:numId w:val="6"/>
+              </w:numPr>
+              <w:rPr>
+                <w:rFonts w:ascii="Pericles" w:hAnsi="Pericles"/>
+                <w:sz w:val="20"/>
+                <w:szCs w:val="20"/>
+              </w:rPr>
+            </w:pPr>
+            <w:r>
+              <w:rPr>
+                <w:rFonts w:ascii="Pericles" w:hAnsi="Pericles"/>
+                <w:sz w:val="20"/>
+                <w:szCs w:val="20"/>
+              </w:rPr>
+              <w:t>Instead of knockback, your shield bash gets concussion(3)</w:t>
             </w:r>
           </w:p>
         </w:tc>
@@ -7356,95 +7493,59 @@
                 <w:sz w:val="20"/>
                 <w:szCs w:val="20"/>
               </w:rPr>
-              <w:t>Spell Blocker</w:t>
-            </w:r>
-          </w:p>
-        </w:tc>
-        <w:tc>
-          <w:tcPr>
-            <w:tcW w:w="0" w:type="auto"/>
-          </w:tcPr>
-          <w:p>
-            <w:pPr>
-              <w:pStyle w:val="ListParagraph"/>
-              <w:numPr>
-                <w:ilvl w:val="0"/>
-                <w:numId w:val="5"/>
-              </w:numPr>
-              <w:rPr>
-                <w:rFonts w:ascii="Pericles" w:hAnsi="Pericles"/>
-                <w:sz w:val="20"/>
-                <w:szCs w:val="20"/>
-              </w:rPr>
-            </w:pPr>
-            <w:r>
-              <w:rPr>
-                <w:rFonts w:ascii="Pericles" w:hAnsi="Pericles"/>
-                <w:sz w:val="20"/>
-                <w:szCs w:val="20"/>
-              </w:rPr>
-              <w:t>For a green or grey up, you can block bolt spells with your shield</w:t>
-            </w:r>
-          </w:p>
-          <w:p>
-            <w:pPr>
-              <w:pStyle w:val="ListParagraph"/>
-              <w:numPr>
-                <w:ilvl w:val="0"/>
-                <w:numId w:val="5"/>
-              </w:numPr>
-              <w:rPr>
-                <w:rFonts w:ascii="Pericles" w:hAnsi="Pericles"/>
-                <w:sz w:val="20"/>
-                <w:szCs w:val="20"/>
-              </w:rPr>
-            </w:pPr>
-            <w:r>
-              <w:rPr>
-                <w:rFonts w:ascii="Pericles" w:hAnsi="Pericles"/>
-                <w:sz w:val="20"/>
-                <w:szCs w:val="20"/>
-              </w:rPr>
-              <w:t xml:space="preserve">For three green or grey ups, you can block area of effect attacks, but only if you can get to the center of the effect in a </w:t>
-            </w:r>
-            <w:r>
-              <w:rPr>
-                <w:rFonts w:ascii="Calibri" w:hAnsi="Calibri" w:cs="Calibri"/>
-                <w:sz w:val="20"/>
-                <w:szCs w:val="20"/>
-              </w:rPr>
-              <w:t>½</w:t>
-            </w:r>
-            <w:r>
-              <w:rPr>
-                <w:rFonts w:ascii="Pericles" w:hAnsi="Pericles"/>
-                <w:sz w:val="20"/>
-                <w:szCs w:val="20"/>
-              </w:rPr>
-              <w:t xml:space="preserve"> move. You test the caster’s spell attack roll vs. your block, but you take a -2</w:t>
-            </w:r>
-          </w:p>
-          <w:p>
-            <w:pPr>
-              <w:pStyle w:val="ListParagraph"/>
-              <w:numPr>
-                <w:ilvl w:val="0"/>
-                <w:numId w:val="5"/>
-              </w:numPr>
-              <w:rPr>
-                <w:rFonts w:ascii="Pericles" w:hAnsi="Pericles"/>
-                <w:sz w:val="20"/>
-                <w:szCs w:val="20"/>
-              </w:rPr>
-            </w:pPr>
-            <w:r>
-              <w:rPr>
-                <w:rFonts w:ascii="Pericles" w:hAnsi="Pericles"/>
-                <w:sz w:val="20"/>
-                <w:szCs w:val="20"/>
-              </w:rPr>
-              <w:t>For three green or grey ups, you can block a direct spell, but your block roll is -3</w:t>
-            </w:r>
+              <w:t>Silencing Strike</w:t>
+            </w:r>
+          </w:p>
+        </w:tc>
+        <w:tc>
+          <w:tcPr>
+            <w:tcW w:w="0" w:type="auto"/>
+          </w:tcPr>
+          <w:p>
+            <w:pPr>
+              <w:pStyle w:val="ListParagraph"/>
+              <w:numPr>
+                <w:ilvl w:val="0"/>
+                <w:numId w:val="6"/>
+              </w:numPr>
+              <w:rPr>
+                <w:rFonts w:ascii="Pericles" w:hAnsi="Pericles"/>
+                <w:sz w:val="20"/>
+                <w:szCs w:val="20"/>
+              </w:rPr>
+            </w:pPr>
+            <w:r>
+              <w:rPr>
+                <w:rFonts w:ascii="Pericles" w:hAnsi="Pericles"/>
+                <w:sz w:val="20"/>
+                <w:szCs w:val="20"/>
+              </w:rPr>
+              <w:t>By spending a yellow up, you take a -4 penalty to hit, but if you hit, you silence your target for 1 round</w:t>
+            </w:r>
+          </w:p>
+          <w:p>
+            <w:pPr>
+              <w:pStyle w:val="ListParagraph"/>
+              <w:numPr>
+                <w:ilvl w:val="0"/>
+                <w:numId w:val="6"/>
+              </w:numPr>
+              <w:rPr>
+                <w:rFonts w:ascii="Pericles" w:hAnsi="Pericles"/>
+                <w:sz w:val="20"/>
+                <w:szCs w:val="20"/>
+              </w:rPr>
+            </w:pPr>
+            <w:r>
+              <w:rPr>
+                <w:rFonts w:ascii="Pericles" w:hAnsi="Pericles"/>
+                <w:sz w:val="20"/>
+                <w:szCs w:val="20"/>
+              </w:rPr>
+              <w:t>Your silencing strike lasts 1-3 rounds</w:t>
+            </w:r>
+            <w:bookmarkStart w:id="0" w:name="_GoBack"/>
+            <w:bookmarkEnd w:id="0"/>
           </w:p>
         </w:tc>
       </w:tr>
@@ -7467,29 +7568,29 @@
                 <w:sz w:val="20"/>
                 <w:szCs w:val="20"/>
               </w:rPr>
-              <w:t>Staff Drain</w:t>
-            </w:r>
-          </w:p>
-        </w:tc>
-        <w:tc>
-          <w:tcPr>
-            <w:tcW w:w="0" w:type="auto"/>
-          </w:tcPr>
-          <w:p>
-            <w:pPr>
-              <w:rPr>
-                <w:rFonts w:ascii="Pericles" w:hAnsi="Pericles"/>
-                <w:sz w:val="20"/>
-                <w:szCs w:val="20"/>
-              </w:rPr>
-            </w:pPr>
-            <w:r>
-              <w:rPr>
-                <w:rFonts w:ascii="Pericles" w:hAnsi="Pericles"/>
-                <w:sz w:val="20"/>
-                <w:szCs w:val="20"/>
-              </w:rPr>
-              <w:t>If your staff contains blue ups, you may drain those ups to restore lost spell levels instead of increasing a spell casting roll</w:t>
+              <w:t>Sniper (x)</w:t>
+            </w:r>
+          </w:p>
+        </w:tc>
+        <w:tc>
+          <w:tcPr>
+            <w:tcW w:w="0" w:type="auto"/>
+          </w:tcPr>
+          <w:p>
+            <w:pPr>
+              <w:rPr>
+                <w:rFonts w:ascii="Pericles" w:hAnsi="Pericles"/>
+                <w:sz w:val="20"/>
+                <w:szCs w:val="20"/>
+              </w:rPr>
+            </w:pPr>
+            <w:r>
+              <w:rPr>
+                <w:rFonts w:ascii="Pericles" w:hAnsi="Pericles"/>
+                <w:sz w:val="20"/>
+                <w:szCs w:val="20"/>
+              </w:rPr>
+              <w:t>Range bands for your missile weapon are increased by x”</w:t>
             </w:r>
           </w:p>
         </w:tc>
@@ -7513,29 +7614,94 @@
                 <w:sz w:val="20"/>
                 <w:szCs w:val="20"/>
               </w:rPr>
-              <w:t>Staff Warrior</w:t>
-            </w:r>
-          </w:p>
-        </w:tc>
-        <w:tc>
-          <w:tcPr>
-            <w:tcW w:w="0" w:type="auto"/>
-          </w:tcPr>
-          <w:p>
-            <w:pPr>
-              <w:rPr>
-                <w:rFonts w:ascii="Pericles" w:hAnsi="Pericles"/>
-                <w:sz w:val="20"/>
-                <w:szCs w:val="20"/>
-              </w:rPr>
-            </w:pPr>
-            <w:r>
-              <w:rPr>
-                <w:rFonts w:ascii="Pericles" w:hAnsi="Pericles"/>
-                <w:sz w:val="20"/>
-                <w:szCs w:val="20"/>
-              </w:rPr>
-              <w:t>Any blue ups in your staff may be used to give any combat bonus (yellow, red, green, grey)</w:t>
+              <w:t>Spell Blocker</w:t>
+            </w:r>
+          </w:p>
+        </w:tc>
+        <w:tc>
+          <w:tcPr>
+            <w:tcW w:w="0" w:type="auto"/>
+          </w:tcPr>
+          <w:p>
+            <w:pPr>
+              <w:pStyle w:val="ListParagraph"/>
+              <w:numPr>
+                <w:ilvl w:val="0"/>
+                <w:numId w:val="5"/>
+              </w:numPr>
+              <w:rPr>
+                <w:rFonts w:ascii="Pericles" w:hAnsi="Pericles"/>
+                <w:sz w:val="20"/>
+                <w:szCs w:val="20"/>
+              </w:rPr>
+            </w:pPr>
+            <w:r>
+              <w:rPr>
+                <w:rFonts w:ascii="Pericles" w:hAnsi="Pericles"/>
+                <w:sz w:val="20"/>
+                <w:szCs w:val="20"/>
+              </w:rPr>
+              <w:t>For a green or grey up, you can block bolt spells with your shield</w:t>
+            </w:r>
+          </w:p>
+          <w:p>
+            <w:pPr>
+              <w:pStyle w:val="ListParagraph"/>
+              <w:numPr>
+                <w:ilvl w:val="0"/>
+                <w:numId w:val="5"/>
+              </w:numPr>
+              <w:rPr>
+                <w:rFonts w:ascii="Pericles" w:hAnsi="Pericles"/>
+                <w:sz w:val="20"/>
+                <w:szCs w:val="20"/>
+              </w:rPr>
+            </w:pPr>
+            <w:r>
+              <w:rPr>
+                <w:rFonts w:ascii="Pericles" w:hAnsi="Pericles"/>
+                <w:sz w:val="20"/>
+                <w:szCs w:val="20"/>
+              </w:rPr>
+              <w:t xml:space="preserve">For three green or grey ups, you can block area of effect attacks, but only if you can get to the center of the effect in a </w:t>
+            </w:r>
+            <w:r>
+              <w:rPr>
+                <w:rFonts w:ascii="Calibri" w:hAnsi="Calibri" w:cs="Calibri"/>
+                <w:sz w:val="20"/>
+                <w:szCs w:val="20"/>
+              </w:rPr>
+              <w:t>½</w:t>
+            </w:r>
+            <w:r>
+              <w:rPr>
+                <w:rFonts w:ascii="Pericles" w:hAnsi="Pericles"/>
+                <w:sz w:val="20"/>
+                <w:szCs w:val="20"/>
+              </w:rPr>
+              <w:t xml:space="preserve"> move. You test the caster’s spell attack roll vs. your block, but you take a -2</w:t>
+            </w:r>
+          </w:p>
+          <w:p>
+            <w:pPr>
+              <w:pStyle w:val="ListParagraph"/>
+              <w:numPr>
+                <w:ilvl w:val="0"/>
+                <w:numId w:val="5"/>
+              </w:numPr>
+              <w:rPr>
+                <w:rFonts w:ascii="Pericles" w:hAnsi="Pericles"/>
+                <w:sz w:val="20"/>
+                <w:szCs w:val="20"/>
+              </w:rPr>
+            </w:pPr>
+            <w:r>
+              <w:rPr>
+                <w:rFonts w:ascii="Pericles" w:hAnsi="Pericles"/>
+                <w:sz w:val="20"/>
+                <w:szCs w:val="20"/>
+              </w:rPr>
+              <w:t>For three green or grey ups, you can block a direct spell, but your block roll is -3</w:t>
             </w:r>
           </w:p>
         </w:tc>
@@ -7559,29 +7725,29 @@
                 <w:sz w:val="20"/>
                 <w:szCs w:val="20"/>
               </w:rPr>
-              <w:t>Stand Fast</w:t>
-            </w:r>
-          </w:p>
-        </w:tc>
-        <w:tc>
-          <w:tcPr>
-            <w:tcW w:w="0" w:type="auto"/>
-          </w:tcPr>
-          <w:p>
-            <w:pPr>
-              <w:rPr>
-                <w:rFonts w:ascii="Pericles" w:hAnsi="Pericles"/>
-                <w:sz w:val="20"/>
-                <w:szCs w:val="20"/>
-              </w:rPr>
-            </w:pPr>
-            <w:r>
-              <w:rPr>
-                <w:rFonts w:ascii="Pericles" w:hAnsi="Pericles"/>
-                <w:sz w:val="20"/>
-                <w:szCs w:val="20"/>
-              </w:rPr>
-              <w:t>Standing is a free action</w:t>
+              <w:t>Staff Drain</w:t>
+            </w:r>
+          </w:p>
+        </w:tc>
+        <w:tc>
+          <w:tcPr>
+            <w:tcW w:w="0" w:type="auto"/>
+          </w:tcPr>
+          <w:p>
+            <w:pPr>
+              <w:rPr>
+                <w:rFonts w:ascii="Pericles" w:hAnsi="Pericles"/>
+                <w:sz w:val="20"/>
+                <w:szCs w:val="20"/>
+              </w:rPr>
+            </w:pPr>
+            <w:r>
+              <w:rPr>
+                <w:rFonts w:ascii="Pericles" w:hAnsi="Pericles"/>
+                <w:sz w:val="20"/>
+                <w:szCs w:val="20"/>
+              </w:rPr>
+              <w:t>If your staff contains blue ups, you may drain those ups to restore lost spell levels instead of increasing a spell casting roll</w:t>
             </w:r>
           </w:p>
         </w:tc>
@@ -7605,56 +7771,29 @@
                 <w:sz w:val="20"/>
                 <w:szCs w:val="20"/>
               </w:rPr>
-              <w:t>Stay Outside</w:t>
-            </w:r>
-          </w:p>
-        </w:tc>
-        <w:tc>
-          <w:tcPr>
-            <w:tcW w:w="0" w:type="auto"/>
-          </w:tcPr>
-          <w:p>
-            <w:pPr>
-              <w:pStyle w:val="ListParagraph"/>
-              <w:numPr>
-                <w:ilvl w:val="0"/>
-                <w:numId w:val="12"/>
-              </w:numPr>
-              <w:rPr>
-                <w:rFonts w:ascii="Pericles" w:hAnsi="Pericles"/>
-                <w:sz w:val="20"/>
-                <w:szCs w:val="20"/>
-              </w:rPr>
-            </w:pPr>
-            <w:r>
-              <w:rPr>
-                <w:rFonts w:ascii="Pericles" w:hAnsi="Pericles"/>
-                <w:sz w:val="20"/>
-                <w:szCs w:val="20"/>
-              </w:rPr>
-              <w:t>When you attack someone who approaches you with a shorter weapon, you get +1 to hit and +1 damage. In addition, the talent “Get Inside” never applies to you</w:t>
-            </w:r>
-          </w:p>
-          <w:p>
-            <w:pPr>
-              <w:pStyle w:val="ListParagraph"/>
-              <w:numPr>
-                <w:ilvl w:val="0"/>
-                <w:numId w:val="12"/>
-              </w:numPr>
-              <w:rPr>
-                <w:rFonts w:ascii="Pericles" w:hAnsi="Pericles"/>
-                <w:sz w:val="20"/>
-                <w:szCs w:val="20"/>
-              </w:rPr>
-            </w:pPr>
-            <w:r>
-              <w:rPr>
-                <w:rFonts w:ascii="Pericles" w:hAnsi="Pericles"/>
-                <w:sz w:val="20"/>
-                <w:szCs w:val="20"/>
-              </w:rPr>
-              <w:t>When using a reach weapon, and being approached, you may forego your bonuses and instead take a -3 to hit. However, if you hit, you stop their approach and end their turn</w:t>
+              <w:t>Staff Warrior</w:t>
+            </w:r>
+          </w:p>
+        </w:tc>
+        <w:tc>
+          <w:tcPr>
+            <w:tcW w:w="0" w:type="auto"/>
+          </w:tcPr>
+          <w:p>
+            <w:pPr>
+              <w:rPr>
+                <w:rFonts w:ascii="Pericles" w:hAnsi="Pericles"/>
+                <w:sz w:val="20"/>
+                <w:szCs w:val="20"/>
+              </w:rPr>
+            </w:pPr>
+            <w:r>
+              <w:rPr>
+                <w:rFonts w:ascii="Pericles" w:hAnsi="Pericles"/>
+                <w:sz w:val="20"/>
+                <w:szCs w:val="20"/>
+              </w:rPr>
+              <w:t>Any blue ups in your staff may be used to give any combat bonus (yellow, red, green, grey)</w:t>
             </w:r>
           </w:p>
         </w:tc>
@@ -7678,29 +7817,29 @@
                 <w:sz w:val="20"/>
                 <w:szCs w:val="20"/>
               </w:rPr>
-              <w:t>Taunt</w:t>
-            </w:r>
-          </w:p>
-        </w:tc>
-        <w:tc>
-          <w:tcPr>
-            <w:tcW w:w="0" w:type="auto"/>
-          </w:tcPr>
-          <w:p>
-            <w:pPr>
-              <w:rPr>
-                <w:rFonts w:ascii="Pericles" w:hAnsi="Pericles"/>
-                <w:sz w:val="20"/>
-                <w:szCs w:val="20"/>
-              </w:rPr>
-            </w:pPr>
-            <w:r>
-              <w:rPr>
-                <w:rFonts w:ascii="Pericles" w:hAnsi="Pericles"/>
-                <w:sz w:val="20"/>
-                <w:szCs w:val="20"/>
-              </w:rPr>
-              <w:t>For a green or grey up, you can force an enemy to target you for 1d4 rounds</w:t>
+              <w:t>Stand Fast</w:t>
+            </w:r>
+          </w:p>
+        </w:tc>
+        <w:tc>
+          <w:tcPr>
+            <w:tcW w:w="0" w:type="auto"/>
+          </w:tcPr>
+          <w:p>
+            <w:pPr>
+              <w:rPr>
+                <w:rFonts w:ascii="Pericles" w:hAnsi="Pericles"/>
+                <w:sz w:val="20"/>
+                <w:szCs w:val="20"/>
+              </w:rPr>
+            </w:pPr>
+            <w:r>
+              <w:rPr>
+                <w:rFonts w:ascii="Pericles" w:hAnsi="Pericles"/>
+                <w:sz w:val="20"/>
+                <w:szCs w:val="20"/>
+              </w:rPr>
+              <w:t>Standing is a free action</w:t>
             </w:r>
           </w:p>
         </w:tc>
@@ -7724,45 +7863,56 @@
                 <w:sz w:val="20"/>
                 <w:szCs w:val="20"/>
               </w:rPr>
-              <w:t>Throw Dirt</w:t>
-            </w:r>
-          </w:p>
-        </w:tc>
-        <w:tc>
-          <w:tcPr>
-            <w:tcW w:w="0" w:type="auto"/>
-          </w:tcPr>
-          <w:p>
-            <w:pPr>
-              <w:rPr>
-                <w:rFonts w:ascii="Pericles" w:hAnsi="Pericles"/>
-                <w:sz w:val="20"/>
-                <w:szCs w:val="20"/>
-              </w:rPr>
-            </w:pPr>
-            <w:r>
-              <w:rPr>
-                <w:rFonts w:ascii="Pericles" w:hAnsi="Pericles"/>
-                <w:sz w:val="20"/>
-                <w:szCs w:val="20"/>
-              </w:rPr>
-              <w:t xml:space="preserve">You attack at a -2. On a successful hit, your opponent must save (SPD 20) or be blinded for </w:t>
-            </w:r>
-            <w:r>
-              <w:rPr>
-                <w:rFonts w:ascii="Pericles" w:hAnsi="Pericles"/>
-                <w:sz w:val="20"/>
-                <w:szCs w:val="20"/>
-              </w:rPr>
-              <w:t>1-3</w:t>
-            </w:r>
-            <w:r>
-              <w:rPr>
-                <w:rFonts w:ascii="Pericles" w:hAnsi="Pericles"/>
-                <w:sz w:val="20"/>
-                <w:szCs w:val="20"/>
-              </w:rPr>
-              <w:t xml:space="preserve"> rounds</w:t>
+              <w:t>Stay Outside</w:t>
+            </w:r>
+          </w:p>
+        </w:tc>
+        <w:tc>
+          <w:tcPr>
+            <w:tcW w:w="0" w:type="auto"/>
+          </w:tcPr>
+          <w:p>
+            <w:pPr>
+              <w:pStyle w:val="ListParagraph"/>
+              <w:numPr>
+                <w:ilvl w:val="0"/>
+                <w:numId w:val="12"/>
+              </w:numPr>
+              <w:rPr>
+                <w:rFonts w:ascii="Pericles" w:hAnsi="Pericles"/>
+                <w:sz w:val="20"/>
+                <w:szCs w:val="20"/>
+              </w:rPr>
+            </w:pPr>
+            <w:r>
+              <w:rPr>
+                <w:rFonts w:ascii="Pericles" w:hAnsi="Pericles"/>
+                <w:sz w:val="20"/>
+                <w:szCs w:val="20"/>
+              </w:rPr>
+              <w:t>When you attack someone who approaches you with a shorter weapon, you get +1 to hit and +1 damage. In addition, the talent “Get Inside” never applies to you</w:t>
+            </w:r>
+          </w:p>
+          <w:p>
+            <w:pPr>
+              <w:pStyle w:val="ListParagraph"/>
+              <w:numPr>
+                <w:ilvl w:val="0"/>
+                <w:numId w:val="12"/>
+              </w:numPr>
+              <w:rPr>
+                <w:rFonts w:ascii="Pericles" w:hAnsi="Pericles"/>
+                <w:sz w:val="20"/>
+                <w:szCs w:val="20"/>
+              </w:rPr>
+            </w:pPr>
+            <w:r>
+              <w:rPr>
+                <w:rFonts w:ascii="Pericles" w:hAnsi="Pericles"/>
+                <w:sz w:val="20"/>
+                <w:szCs w:val="20"/>
+              </w:rPr>
+              <w:t>When using a reach weapon, and being approached, you may forego your bonuses and instead take a -3 to hit. However, if you hit, you stop their approach and end their turn</w:t>
             </w:r>
           </w:p>
         </w:tc>
@@ -7786,29 +7936,29 @@
                 <w:sz w:val="20"/>
                 <w:szCs w:val="20"/>
               </w:rPr>
-              <w:t>Titan’s Reach</w:t>
-            </w:r>
-          </w:p>
-        </w:tc>
-        <w:tc>
-          <w:tcPr>
-            <w:tcW w:w="0" w:type="auto"/>
-          </w:tcPr>
-          <w:p>
-            <w:pPr>
-              <w:rPr>
-                <w:rFonts w:ascii="Pericles" w:hAnsi="Pericles"/>
-                <w:sz w:val="20"/>
-                <w:szCs w:val="20"/>
-              </w:rPr>
-            </w:pPr>
-            <w:r>
-              <w:rPr>
-                <w:rFonts w:ascii="Pericles" w:hAnsi="Pericles"/>
-                <w:sz w:val="20"/>
-                <w:szCs w:val="20"/>
-              </w:rPr>
-              <w:t>When using a weapon with reach, you increase the reach by 1”</w:t>
+              <w:t>Taunt</w:t>
+            </w:r>
+          </w:p>
+        </w:tc>
+        <w:tc>
+          <w:tcPr>
+            <w:tcW w:w="0" w:type="auto"/>
+          </w:tcPr>
+          <w:p>
+            <w:pPr>
+              <w:rPr>
+                <w:rFonts w:ascii="Pericles" w:hAnsi="Pericles"/>
+                <w:sz w:val="20"/>
+                <w:szCs w:val="20"/>
+              </w:rPr>
+            </w:pPr>
+            <w:r>
+              <w:rPr>
+                <w:rFonts w:ascii="Pericles" w:hAnsi="Pericles"/>
+                <w:sz w:val="20"/>
+                <w:szCs w:val="20"/>
+              </w:rPr>
+              <w:t>For a green or grey up, you can force an enemy to target you for 1d4 rounds</w:t>
             </w:r>
           </w:p>
         </w:tc>
@@ -7832,56 +7982,45 @@
                 <w:sz w:val="20"/>
                 <w:szCs w:val="20"/>
               </w:rPr>
-              <w:t>Tough Guy</w:t>
-            </w:r>
-          </w:p>
-        </w:tc>
-        <w:tc>
-          <w:tcPr>
-            <w:tcW w:w="0" w:type="auto"/>
-          </w:tcPr>
-          <w:p>
-            <w:pPr>
-              <w:pStyle w:val="ListParagraph"/>
-              <w:numPr>
-                <w:ilvl w:val="0"/>
-                <w:numId w:val="8"/>
-              </w:numPr>
-              <w:rPr>
-                <w:rFonts w:ascii="Pericles" w:hAnsi="Pericles"/>
-                <w:sz w:val="20"/>
-                <w:szCs w:val="20"/>
-              </w:rPr>
-            </w:pPr>
-            <w:r>
-              <w:rPr>
-                <w:rFonts w:ascii="Pericles" w:hAnsi="Pericles"/>
-                <w:sz w:val="20"/>
-                <w:szCs w:val="20"/>
-              </w:rPr>
-              <w:t>You get +2 hit points and +2 to all toughness and will saves</w:t>
-            </w:r>
-          </w:p>
-          <w:p>
-            <w:pPr>
-              <w:pStyle w:val="ListParagraph"/>
-              <w:numPr>
-                <w:ilvl w:val="0"/>
-                <w:numId w:val="8"/>
-              </w:numPr>
-              <w:rPr>
-                <w:rFonts w:ascii="Pericles" w:hAnsi="Pericles"/>
-                <w:sz w:val="20"/>
-                <w:szCs w:val="20"/>
-              </w:rPr>
-            </w:pPr>
-            <w:r>
-              <w:rPr>
-                <w:rFonts w:ascii="Pericles" w:hAnsi="Pericles"/>
-                <w:sz w:val="20"/>
-                <w:szCs w:val="20"/>
-              </w:rPr>
-              <w:t>You get +1 AV</w:t>
+              <w:t>Throw Dirt</w:t>
+            </w:r>
+          </w:p>
+        </w:tc>
+        <w:tc>
+          <w:tcPr>
+            <w:tcW w:w="0" w:type="auto"/>
+          </w:tcPr>
+          <w:p>
+            <w:pPr>
+              <w:rPr>
+                <w:rFonts w:ascii="Pericles" w:hAnsi="Pericles"/>
+                <w:sz w:val="20"/>
+                <w:szCs w:val="20"/>
+              </w:rPr>
+            </w:pPr>
+            <w:r>
+              <w:rPr>
+                <w:rFonts w:ascii="Pericles" w:hAnsi="Pericles"/>
+                <w:sz w:val="20"/>
+                <w:szCs w:val="20"/>
+              </w:rPr>
+              <w:t xml:space="preserve">You attack at a -2. On a successful hit, your opponent must save (SPD 20) or be blinded for </w:t>
+            </w:r>
+            <w:r>
+              <w:rPr>
+                <w:rFonts w:ascii="Pericles" w:hAnsi="Pericles"/>
+                <w:sz w:val="20"/>
+                <w:szCs w:val="20"/>
+              </w:rPr>
+              <w:t>1-3</w:t>
+            </w:r>
+            <w:r>
+              <w:rPr>
+                <w:rFonts w:ascii="Pericles" w:hAnsi="Pericles"/>
+                <w:sz w:val="20"/>
+                <w:szCs w:val="20"/>
+              </w:rPr>
+              <w:t xml:space="preserve"> rounds</w:t>
             </w:r>
           </w:p>
         </w:tc>
@@ -7905,29 +8044,29 @@
                 <w:sz w:val="20"/>
                 <w:szCs w:val="20"/>
               </w:rPr>
-              <w:t>Tri Shot</w:t>
-            </w:r>
-          </w:p>
-        </w:tc>
-        <w:tc>
-          <w:tcPr>
-            <w:tcW w:w="0" w:type="auto"/>
-          </w:tcPr>
-          <w:p>
-            <w:pPr>
-              <w:rPr>
-                <w:rFonts w:ascii="Pericles" w:hAnsi="Pericles"/>
-                <w:sz w:val="20"/>
-                <w:szCs w:val="20"/>
-              </w:rPr>
-            </w:pPr>
-            <w:r>
-              <w:rPr>
-                <w:rFonts w:ascii="Pericles" w:hAnsi="Pericles"/>
-                <w:sz w:val="20"/>
-                <w:szCs w:val="20"/>
-              </w:rPr>
-              <w:t>You make take a -2 to hit and attack three adjacent targets, or two targets with a hex in between</w:t>
+              <w:t>Titan’s Reach</w:t>
+            </w:r>
+          </w:p>
+        </w:tc>
+        <w:tc>
+          <w:tcPr>
+            <w:tcW w:w="0" w:type="auto"/>
+          </w:tcPr>
+          <w:p>
+            <w:pPr>
+              <w:rPr>
+                <w:rFonts w:ascii="Pericles" w:hAnsi="Pericles"/>
+                <w:sz w:val="20"/>
+                <w:szCs w:val="20"/>
+              </w:rPr>
+            </w:pPr>
+            <w:r>
+              <w:rPr>
+                <w:rFonts w:ascii="Pericles" w:hAnsi="Pericles"/>
+                <w:sz w:val="20"/>
+                <w:szCs w:val="20"/>
+              </w:rPr>
+              <w:t>When using a weapon with reach, you increase the reach by 1”</w:t>
             </w:r>
           </w:p>
         </w:tc>
@@ -7951,29 +8090,57 @@
                 <w:sz w:val="20"/>
                 <w:szCs w:val="20"/>
               </w:rPr>
-              <w:t>Un-Aimed Attack</w:t>
-            </w:r>
-          </w:p>
-        </w:tc>
-        <w:tc>
-          <w:tcPr>
-            <w:tcW w:w="0" w:type="auto"/>
-          </w:tcPr>
-          <w:p>
-            <w:pPr>
-              <w:rPr>
-                <w:rFonts w:ascii="Pericles" w:hAnsi="Pericles"/>
-                <w:sz w:val="20"/>
-                <w:szCs w:val="20"/>
-              </w:rPr>
-            </w:pPr>
-            <w:r>
-              <w:rPr>
-                <w:rFonts w:ascii="Pericles" w:hAnsi="Pericles"/>
-                <w:sz w:val="20"/>
-                <w:szCs w:val="20"/>
-              </w:rPr>
-              <w:t>Half Action; -2 to hit; Make a ranged attack against your target</w:t>
+              <w:lastRenderedPageBreak/>
+              <w:t>Tough Guy</w:t>
+            </w:r>
+          </w:p>
+        </w:tc>
+        <w:tc>
+          <w:tcPr>
+            <w:tcW w:w="0" w:type="auto"/>
+          </w:tcPr>
+          <w:p>
+            <w:pPr>
+              <w:pStyle w:val="ListParagraph"/>
+              <w:numPr>
+                <w:ilvl w:val="0"/>
+                <w:numId w:val="8"/>
+              </w:numPr>
+              <w:rPr>
+                <w:rFonts w:ascii="Pericles" w:hAnsi="Pericles"/>
+                <w:sz w:val="20"/>
+                <w:szCs w:val="20"/>
+              </w:rPr>
+            </w:pPr>
+            <w:r>
+              <w:rPr>
+                <w:rFonts w:ascii="Pericles" w:hAnsi="Pericles"/>
+                <w:sz w:val="20"/>
+                <w:szCs w:val="20"/>
+              </w:rPr>
+              <w:t>You get +2 hit points and +2 to all toughness and will saves</w:t>
+            </w:r>
+          </w:p>
+          <w:p>
+            <w:pPr>
+              <w:pStyle w:val="ListParagraph"/>
+              <w:numPr>
+                <w:ilvl w:val="0"/>
+                <w:numId w:val="8"/>
+              </w:numPr>
+              <w:rPr>
+                <w:rFonts w:ascii="Pericles" w:hAnsi="Pericles"/>
+                <w:sz w:val="20"/>
+                <w:szCs w:val="20"/>
+              </w:rPr>
+            </w:pPr>
+            <w:r>
+              <w:rPr>
+                <w:rFonts w:ascii="Pericles" w:hAnsi="Pericles"/>
+                <w:sz w:val="20"/>
+                <w:szCs w:val="20"/>
+              </w:rPr>
+              <w:t>You get +1 AV</w:t>
             </w:r>
           </w:p>
         </w:tc>
@@ -7997,29 +8164,29 @@
                 <w:sz w:val="20"/>
                 <w:szCs w:val="20"/>
               </w:rPr>
-              <w:t>Weapon Breaker</w:t>
-            </w:r>
-          </w:p>
-        </w:tc>
-        <w:tc>
-          <w:tcPr>
-            <w:tcW w:w="0" w:type="auto"/>
-          </w:tcPr>
-          <w:p>
-            <w:pPr>
-              <w:rPr>
-                <w:rFonts w:ascii="Pericles" w:hAnsi="Pericles"/>
-                <w:sz w:val="20"/>
-                <w:szCs w:val="20"/>
-              </w:rPr>
-            </w:pPr>
-            <w:r>
-              <w:rPr>
-                <w:rFonts w:ascii="Pericles" w:hAnsi="Pericles"/>
-                <w:sz w:val="20"/>
-                <w:szCs w:val="20"/>
-              </w:rPr>
-              <w:t>Your shield smash ability now works against weapons</w:t>
+              <w:t>Tri Shot</w:t>
+            </w:r>
+          </w:p>
+        </w:tc>
+        <w:tc>
+          <w:tcPr>
+            <w:tcW w:w="0" w:type="auto"/>
+          </w:tcPr>
+          <w:p>
+            <w:pPr>
+              <w:rPr>
+                <w:rFonts w:ascii="Pericles" w:hAnsi="Pericles"/>
+                <w:sz w:val="20"/>
+                <w:szCs w:val="20"/>
+              </w:rPr>
+            </w:pPr>
+            <w:r>
+              <w:rPr>
+                <w:rFonts w:ascii="Pericles" w:hAnsi="Pericles"/>
+                <w:sz w:val="20"/>
+                <w:szCs w:val="20"/>
+              </w:rPr>
+              <w:t>You make take a -2 to hit and attack three adjacent targets, or two targets with a hex in between</w:t>
             </w:r>
           </w:p>
         </w:tc>
@@ -8043,60 +8210,30 @@
                 <w:sz w:val="20"/>
                 <w:szCs w:val="20"/>
               </w:rPr>
-              <w:t>Wimpy Reroll</w:t>
-            </w:r>
-          </w:p>
-        </w:tc>
-        <w:tc>
-          <w:tcPr>
-            <w:tcW w:w="0" w:type="auto"/>
-          </w:tcPr>
-          <w:p>
-            <w:pPr>
-              <w:pStyle w:val="ListParagraph"/>
-              <w:numPr>
-                <w:ilvl w:val="0"/>
-                <w:numId w:val="13"/>
-              </w:numPr>
-              <w:rPr>
-                <w:rFonts w:ascii="Pericles" w:hAnsi="Pericles"/>
-                <w:sz w:val="20"/>
-                <w:szCs w:val="20"/>
-              </w:rPr>
-            </w:pPr>
-            <w:r>
-              <w:rPr>
-                <w:rFonts w:ascii="Pericles" w:hAnsi="Pericles"/>
-                <w:sz w:val="20"/>
-                <w:szCs w:val="20"/>
-              </w:rPr>
-              <w:t>You reroll any damage die that comes up a 1, but must take the second result</w:t>
-            </w:r>
-          </w:p>
-          <w:p>
-            <w:pPr>
-              <w:pStyle w:val="ListParagraph"/>
-              <w:numPr>
-                <w:ilvl w:val="0"/>
-                <w:numId w:val="13"/>
-              </w:numPr>
-              <w:rPr>
-                <w:rFonts w:ascii="Pericles" w:hAnsi="Pericles"/>
-                <w:sz w:val="20"/>
-                <w:szCs w:val="20"/>
-              </w:rPr>
-            </w:pPr>
-            <w:r>
-              <w:rPr>
-                <w:rFonts w:ascii="Pericles" w:hAnsi="Pericles"/>
-                <w:sz w:val="20"/>
-                <w:szCs w:val="20"/>
-              </w:rPr>
-              <w:lastRenderedPageBreak/>
-              <w:t>You reroll 1-2</w:t>
-            </w:r>
-            <w:bookmarkStart w:id="0" w:name="_GoBack"/>
-            <w:bookmarkEnd w:id="0"/>
+              <w:t>Un-Aimed Attack</w:t>
+            </w:r>
+          </w:p>
+        </w:tc>
+        <w:tc>
+          <w:tcPr>
+            <w:tcW w:w="0" w:type="auto"/>
+          </w:tcPr>
+          <w:p>
+            <w:pPr>
+              <w:rPr>
+                <w:rFonts w:ascii="Pericles" w:hAnsi="Pericles"/>
+                <w:sz w:val="20"/>
+                <w:szCs w:val="20"/>
+              </w:rPr>
+            </w:pPr>
+            <w:r>
+              <w:rPr>
+                <w:rFonts w:ascii="Pericles" w:hAnsi="Pericles"/>
+                <w:sz w:val="20"/>
+                <w:szCs w:val="20"/>
+              </w:rPr>
+              <w:t>Half Action; -2 to hit; Make a ranged attack against your target</w:t>
+            </w:r>
           </w:p>
         </w:tc>
       </w:tr>
@@ -8119,7 +8256,125 @@
                 <w:sz w:val="20"/>
                 <w:szCs w:val="20"/>
               </w:rPr>
-              <w:lastRenderedPageBreak/>
+              <w:t>Weapon Breaker</w:t>
+            </w:r>
+          </w:p>
+        </w:tc>
+        <w:tc>
+          <w:tcPr>
+            <w:tcW w:w="0" w:type="auto"/>
+          </w:tcPr>
+          <w:p>
+            <w:pPr>
+              <w:rPr>
+                <w:rFonts w:ascii="Pericles" w:hAnsi="Pericles"/>
+                <w:sz w:val="20"/>
+                <w:szCs w:val="20"/>
+              </w:rPr>
+            </w:pPr>
+            <w:r>
+              <w:rPr>
+                <w:rFonts w:ascii="Pericles" w:hAnsi="Pericles"/>
+                <w:sz w:val="20"/>
+                <w:szCs w:val="20"/>
+              </w:rPr>
+              <w:t>Your shield smash ability now works against weapons</w:t>
+            </w:r>
+          </w:p>
+        </w:tc>
+      </w:tr>
+      <w:tr>
+        <w:tc>
+          <w:tcPr>
+            <w:tcW w:w="0" w:type="auto"/>
+          </w:tcPr>
+          <w:p>
+            <w:pPr>
+              <w:rPr>
+                <w:rFonts w:ascii="Pericles" w:hAnsi="Pericles"/>
+                <w:sz w:val="20"/>
+                <w:szCs w:val="20"/>
+              </w:rPr>
+            </w:pPr>
+            <w:r>
+              <w:rPr>
+                <w:rFonts w:ascii="Pericles" w:hAnsi="Pericles"/>
+                <w:sz w:val="20"/>
+                <w:szCs w:val="20"/>
+              </w:rPr>
+              <w:t>Wimpy Reroll</w:t>
+            </w:r>
+          </w:p>
+        </w:tc>
+        <w:tc>
+          <w:tcPr>
+            <w:tcW w:w="0" w:type="auto"/>
+          </w:tcPr>
+          <w:p>
+            <w:pPr>
+              <w:pStyle w:val="ListParagraph"/>
+              <w:numPr>
+                <w:ilvl w:val="0"/>
+                <w:numId w:val="13"/>
+              </w:numPr>
+              <w:rPr>
+                <w:rFonts w:ascii="Pericles" w:hAnsi="Pericles"/>
+                <w:sz w:val="20"/>
+                <w:szCs w:val="20"/>
+              </w:rPr>
+            </w:pPr>
+            <w:r>
+              <w:rPr>
+                <w:rFonts w:ascii="Pericles" w:hAnsi="Pericles"/>
+                <w:sz w:val="20"/>
+                <w:szCs w:val="20"/>
+              </w:rPr>
+              <w:t>You reroll any damage die that comes up a 1, but must take the second result</w:t>
+            </w:r>
+          </w:p>
+          <w:p>
+            <w:pPr>
+              <w:pStyle w:val="ListParagraph"/>
+              <w:numPr>
+                <w:ilvl w:val="0"/>
+                <w:numId w:val="13"/>
+              </w:numPr>
+              <w:rPr>
+                <w:rFonts w:ascii="Pericles" w:hAnsi="Pericles"/>
+                <w:sz w:val="20"/>
+                <w:szCs w:val="20"/>
+              </w:rPr>
+            </w:pPr>
+            <w:r>
+              <w:rPr>
+                <w:rFonts w:ascii="Pericles" w:hAnsi="Pericles"/>
+                <w:sz w:val="20"/>
+                <w:szCs w:val="20"/>
+              </w:rPr>
+              <w:t>You reroll 1-2</w:t>
+            </w:r>
+          </w:p>
+        </w:tc>
+      </w:tr>
+      <w:tr>
+        <w:tc>
+          <w:tcPr>
+            <w:tcW w:w="0" w:type="auto"/>
+          </w:tcPr>
+          <w:p>
+            <w:pPr>
+              <w:rPr>
+                <w:rFonts w:ascii="Pericles" w:hAnsi="Pericles"/>
+                <w:sz w:val="20"/>
+                <w:szCs w:val="20"/>
+              </w:rPr>
+            </w:pPr>
+            <w:r>
+              <w:rPr>
+                <w:rFonts w:ascii="Pericles" w:hAnsi="Pericles"/>
+                <w:sz w:val="20"/>
+                <w:szCs w:val="20"/>
+              </w:rPr>
               <w:t>Witty Riposte</w:t>
             </w:r>
           </w:p>

</xml_diff>

<commit_message>
Various fixes to support the auto-generation of talent tree reference for chargen app. Various standardizations in spacing and talent naming.
</commit_message>
<xml_diff>
--- a/SwordSphere -- Combat Skills.docx
+++ b/SwordSphere -- Combat Skills.docx
@@ -3610,6 +3610,8 @@
               </w:rPr>
               <w:t>Starts with</w:t>
             </w:r>
+            <w:bookmarkStart w:id="0" w:name="_GoBack"/>
+            <w:bookmarkEnd w:id="0"/>
           </w:p>
           <w:p>
             <w:pPr>
@@ -4032,6 +4034,17 @@
               </w:rPr>
               <w:t>Taunt</w:t>
             </w:r>
+          </w:p>
+          <w:p>
+            <w:pPr>
+              <w:pStyle w:val="ListParagraph"/>
+              <w:rPr>
+                <w:rFonts w:ascii="Pericles" w:hAnsi="Pericles"/>
+                <w:b/>
+                <w:sz w:val="20"/>
+                <w:szCs w:val="20"/>
+              </w:rPr>
+            </w:pPr>
           </w:p>
         </w:tc>
       </w:tr>
@@ -4500,6 +4513,17 @@
               <w:t>Staff Warrior</w:t>
             </w:r>
           </w:p>
+          <w:p>
+            <w:pPr>
+              <w:ind w:left="360"/>
+              <w:rPr>
+                <w:rFonts w:ascii="Pericles" w:hAnsi="Pericles"/>
+                <w:b/>
+                <w:sz w:val="20"/>
+                <w:szCs w:val="20"/>
+              </w:rPr>
+            </w:pPr>
+          </w:p>
         </w:tc>
       </w:tr>
     </w:tbl>
@@ -4854,6 +4878,7 @@
                 <w:sz w:val="20"/>
                 <w:szCs w:val="20"/>
               </w:rPr>
+              <w:lastRenderedPageBreak/>
               <w:t>Bodyguard</w:t>
             </w:r>
           </w:p>
@@ -4900,7 +4925,6 @@
                 <w:sz w:val="20"/>
                 <w:szCs w:val="20"/>
               </w:rPr>
-              <w:lastRenderedPageBreak/>
               <w:t>Bonus Parry (x)</w:t>
             </w:r>
           </w:p>
@@ -5875,6 +5899,7 @@
                 <w:sz w:val="20"/>
                 <w:szCs w:val="20"/>
               </w:rPr>
+              <w:lastRenderedPageBreak/>
               <w:t>Grapple Choke</w:t>
             </w:r>
           </w:p>
@@ -5921,7 +5946,6 @@
                 <w:sz w:val="20"/>
                 <w:szCs w:val="20"/>
               </w:rPr>
-              <w:lastRenderedPageBreak/>
               <w:t>Grapple Throw</w:t>
             </w:r>
           </w:p>
@@ -6989,6 +7013,7 @@
                 <w:sz w:val="20"/>
                 <w:szCs w:val="20"/>
               </w:rPr>
+              <w:lastRenderedPageBreak/>
               <w:t>Overwatch</w:t>
             </w:r>
             <w:proofErr w:type="spellEnd"/>
@@ -7082,7 +7107,6 @@
                 <w:sz w:val="20"/>
                 <w:szCs w:val="20"/>
               </w:rPr>
-              <w:lastRenderedPageBreak/>
               <w:t>Piercing Shot (x)</w:t>
             </w:r>
           </w:p>
@@ -7544,8 +7568,6 @@
               </w:rPr>
               <w:t>Your silencing strike lasts 1-3 rounds</w:t>
             </w:r>
-            <w:bookmarkStart w:id="0" w:name="_GoBack"/>
-            <w:bookmarkEnd w:id="0"/>
           </w:p>
         </w:tc>
       </w:tr>
@@ -7982,6 +8004,7 @@
                 <w:sz w:val="20"/>
                 <w:szCs w:val="20"/>
               </w:rPr>
+              <w:lastRenderedPageBreak/>
               <w:t>Throw Dirt</w:t>
             </w:r>
           </w:p>
@@ -8090,7 +8113,6 @@
                 <w:sz w:val="20"/>
                 <w:szCs w:val="20"/>
               </w:rPr>
-              <w:lastRenderedPageBreak/>
               <w:t>Tough Guy</w:t>
             </w:r>
           </w:p>

</xml_diff>